<commit_message>
Siege of Loun Progress
</commit_message>
<xml_diff>
--- a/Planes of Anaros.docx
+++ b/Planes of Anaros.docx
@@ -111,11 +111,11 @@
         <w:t xml:space="preserve"> stream of an unknown depth ente</w:t>
       </w:r>
       <w:r>
-        <w:t xml:space="preserve">ring under the </w:t>
+        <w:t xml:space="preserve">ring under the far wall and draining into the cavern </w:t>
       </w:r>
       <w:r>
         <w:lastRenderedPageBreak/>
-        <w:t>far wall and draining into the cavern you just exited.</w:t>
+        <w:t>you just exited.</w:t>
       </w:r>
       <w:r>
         <w:t xml:space="preserve"> </w:t>
@@ -240,7 +240,15 @@
     </w:p>
     <w:p>
       <w:r>
-        <w:t>Bugbear – 1 Gp and a Morningstar</w:t>
+        <w:t xml:space="preserve">Bugbear – 1 </w:t>
+      </w:r>
+      <w:proofErr w:type="spellStart"/>
+      <w:r>
+        <w:t>Gp</w:t>
+      </w:r>
+      <w:proofErr w:type="spellEnd"/>
+      <w:r>
+        <w:t xml:space="preserve"> and a Morningstar</w:t>
       </w:r>
     </w:p>
     <w:p>
@@ -282,29 +290,26 @@
         <w:t>a fairly well-lit dungeon below</w:t>
       </w:r>
       <w:r>
-        <w:t xml:space="preserve"> [this is the nationwide mega-</w:t>
-      </w:r>
+        <w:t xml:space="preserve"> [this is the nationwide mega-dungeon]</w:t>
+      </w:r>
+      <w:r>
+        <w:t>. All you can see is a</w:t>
+      </w:r>
+      <w:r>
+        <w:t xml:space="preserve"> stone</w:t>
+      </w:r>
+      <w:r>
+        <w:t xml:space="preserve"> wall and a floor.</w:t>
+      </w:r>
+    </w:p>
+    <w:p>
+      <w:pPr>
+        <w:rPr>
+          <w:noProof/>
+        </w:rPr>
+      </w:pPr>
       <w:r>
         <w:lastRenderedPageBreak/>
-        <w:t>dungeon]</w:t>
-      </w:r>
-      <w:r>
-        <w:t>. All you can see is a</w:t>
-      </w:r>
-      <w:r>
-        <w:t xml:space="preserve"> stone</w:t>
-      </w:r>
-      <w:r>
-        <w:t xml:space="preserve"> wall and a floor.</w:t>
-      </w:r>
-    </w:p>
-    <w:p>
-      <w:pPr>
-        <w:rPr>
-          <w:noProof/>
-        </w:rPr>
-      </w:pPr>
-      <w:r>
         <w:t xml:space="preserve">Torches – Can be taken out of their holders </w:t>
       </w:r>
       <w:r>
@@ -565,7 +570,14 @@
         <w:rPr>
           <w:noProof/>
         </w:rPr>
-        <w:t xml:space="preserve">ning sound of hundreds of coins falling to the ground to reveal a young bronze dragon </w:t>
+        <w:t xml:space="preserve">ning sound of hundreds of coins falling </w:t>
+      </w:r>
+      <w:r>
+        <w:rPr>
+          <w:noProof/>
+        </w:rPr>
+        <w:lastRenderedPageBreak/>
+        <w:t xml:space="preserve">to the ground to reveal a young bronze dragon </w:t>
       </w:r>
       <w:r>
         <w:rPr>
@@ -795,6 +807,7 @@
         <w:pStyle w:val="Heading3"/>
       </w:pPr>
       <w:r>
+        <w:lastRenderedPageBreak/>
         <w:t>Left Room</w:t>
       </w:r>
     </w:p>
@@ -928,7 +941,11 @@
         <w:t xml:space="preserve"> Anaros,</w:t>
       </w:r>
       <w:r>
-        <w:t xml:space="preserve"> a safe-haven and protection from the foul beasts no longer contained by the divine beings that abandoned </w:t>
+        <w:t xml:space="preserve"> a safe-haven and </w:t>
+      </w:r>
+      <w:r>
+        <w:lastRenderedPageBreak/>
+        <w:t xml:space="preserve">protection from the foul beasts no longer contained by the divine beings that abandoned </w:t>
       </w:r>
       <w:r>
         <w:t xml:space="preserve">their dependents. </w:t>
@@ -1005,11 +1022,19 @@
         <w:t xml:space="preserve"> After searching from above, he goes back to check the layer. Time to escape.</w:t>
       </w:r>
     </w:p>
+    <w:p/>
+    <w:p/>
+    <w:p/>
+    <w:p/>
+    <w:p/>
     <w:p>
       <w:pPr>
         <w:pStyle w:val="Heading1"/>
       </w:pPr>
-      <w:r>
+      <w:bookmarkStart w:id="0" w:name="_GoBack"/>
+      <w:bookmarkEnd w:id="0"/>
+      <w:r>
+        <w:lastRenderedPageBreak/>
         <w:t>Maps</w:t>
       </w:r>
     </w:p>
@@ -1065,6 +1090,7 @@
         <w:pStyle w:val="Title"/>
       </w:pPr>
       <w:r>
+        <w:lastRenderedPageBreak/>
         <w:t>Bronze Dragon Background</w:t>
       </w:r>
     </w:p>
@@ -1142,7 +1168,11 @@
         <w:t>control weather</w:t>
       </w:r>
       <w:r>
-        <w:t xml:space="preserve"> spell, except it does not need to be outside for this to take effect as it does with a PC.</w:t>
+        <w:t xml:space="preserve"> spell, except it does not need to be </w:t>
+      </w:r>
+      <w:r>
+        <w:lastRenderedPageBreak/>
+        <w:t>outside for this to take effect as it does with a PC.</w:t>
       </w:r>
     </w:p>
     <w:p>
@@ -1193,6 +1223,7 @@
         <w:pStyle w:val="Title"/>
       </w:pPr>
       <w:r>
+        <w:lastRenderedPageBreak/>
         <w:t xml:space="preserve">Home Base: </w:t>
       </w:r>
       <w:r>
@@ -1327,7 +1358,11 @@
         <w:t xml:space="preserve"> </w:t>
       </w:r>
       <w:r>
-        <w:t xml:space="preserve">Before this, all the shops in town are closed and all the doors locked. The players can provoke the people to </w:t>
+        <w:t xml:space="preserve">Before this, all the shops in town are closed and all the doors locked. The players can </w:t>
+      </w:r>
+      <w:r>
+        <w:lastRenderedPageBreak/>
+        <w:t xml:space="preserve">provoke the people to </w:t>
       </w:r>
       <w:r>
         <w:t xml:space="preserve">come out earlier than that, but it would require some convincing and yelling. If they try this, </w:t>
@@ -1497,6 +1532,7 @@
         <w:t xml:space="preserve">t about a week early to get there in time. </w:t>
       </w:r>
       <w:r>
+        <w:lastRenderedPageBreak/>
         <w:t xml:space="preserve">Tell the guards you’re looking for me, they’ll be expecting you. </w:t>
       </w:r>
       <w:r>
@@ -1607,6 +1643,7 @@
         <w:pStyle w:val="Heading1"/>
       </w:pPr>
       <w:r>
+        <w:lastRenderedPageBreak/>
         <w:t>Beauregard</w:t>
       </w:r>
       <w:r>
@@ -1720,6 +1757,7 @@
         <w:pStyle w:val="Heading1"/>
       </w:pPr>
       <w:r>
+        <w:lastRenderedPageBreak/>
         <w:t>Ghusse: Town Sheriff</w:t>
       </w:r>
     </w:p>
@@ -1827,6 +1865,7 @@
         <w:pStyle w:val="Heading1"/>
       </w:pPr>
       <w:r>
+        <w:lastRenderedPageBreak/>
         <w:t>Name: Erath-Inn Owner</w:t>
       </w:r>
     </w:p>
@@ -1933,6 +1972,7 @@
         <w:pStyle w:val="Title"/>
       </w:pPr>
       <w:r>
+        <w:lastRenderedPageBreak/>
         <w:t>Loun, Capital of Gruumsh</w:t>
       </w:r>
     </w:p>
@@ -2023,6 +2063,7 @@
         <w:pStyle w:val="Heading1"/>
       </w:pPr>
       <w:r>
+        <w:lastRenderedPageBreak/>
         <w:t>Searching for Jessica</w:t>
       </w:r>
     </w:p>
@@ -2147,7 +2188,11 @@
         <w:t>s a small, cramped room with no light on initially</w:t>
       </w:r>
       <w:r>
-        <w:t>. On the left is a chair and a desk with papers scattered and stacked all over it. On the right is a filing cabinet</w:t>
+        <w:t xml:space="preserve">. On the left is a chair and a desk with papers scattered </w:t>
+      </w:r>
+      <w:r>
+        <w:lastRenderedPageBreak/>
+        <w:t>and stacked all over it. On the right is a filing cabinet</w:t>
       </w:r>
       <w:r>
         <w:t xml:space="preserve"> and not much else. Both the filing cabinet and the desk have unlit lamps resting on them. If the players investigate, they’ll find the notes are mostly about alchemy and its many uses, the rest about other miscellaneous magic arts and paperwork. They will also find an </w:t>
@@ -2264,7 +2309,11 @@
         <w:t>The room is cold and a little larger</w:t>
       </w:r>
       <w:r>
-        <w:t>, with a hallway and a door on the far wall.</w:t>
+        <w:t xml:space="preserve">, with a hallway and a door on </w:t>
+      </w:r>
+      <w:r>
+        <w:lastRenderedPageBreak/>
+        <w:t>the far wall.</w:t>
       </w:r>
       <w:r>
         <w:t xml:space="preserve"> Through the door is the kitchen, and through the hallway is the transmutation room.</w:t>
@@ -2340,8 +2389,6 @@
       <w:r>
         <w:t>2</w:t>
       </w:r>
-      <w:bookmarkStart w:id="0" w:name="_GoBack"/>
-      <w:bookmarkEnd w:id="0"/>
       <w:r>
         <w:t xml:space="preserve">0ft diameter </w:t>
       </w:r>
@@ -2423,6 +2470,7 @@
         <w:pStyle w:val="Heading3"/>
       </w:pPr>
       <w:r>
+        <w:lastRenderedPageBreak/>
         <w:t>TR Chimera</w:t>
       </w:r>
       <w:r>
@@ -2528,7 +2576,11 @@
         <w:t xml:space="preserve">One of the chimeras has gashes </w:t>
       </w:r>
       <w:r>
-        <w:t>on its back and looks fairly injured; it’s at half health (57). The other has a broken wing and can’t fly. Both of the creatures have an AC of 12 and a strength and attack bonus of +2 but the rest of the stats are the same as the ones on page 39 of the Monster Manual.</w:t>
+        <w:t xml:space="preserve">on its back and looks fairly injured; it’s at half health (57). The other has a broken wing and can’t fly. Both of the creatures have an AC of 12 and a strength and attack bonus of +2 but the rest of the stats are the </w:t>
+      </w:r>
+      <w:r>
+        <w:lastRenderedPageBreak/>
+        <w:t>same as the ones on page 39 of the Monster Manual.</w:t>
       </w:r>
     </w:p>
     <w:p>
@@ -2629,7 +2681,11 @@
         <w:t xml:space="preserve">In the cells on the right are two lions </w:t>
       </w:r>
       <w:r>
-        <w:t xml:space="preserve">(MM 331) </w:t>
+        <w:t xml:space="preserve">(MM </w:t>
+      </w:r>
+      <w:r>
+        <w:lastRenderedPageBreak/>
+        <w:t xml:space="preserve">331) </w:t>
       </w:r>
       <w:r>
         <w:t xml:space="preserve">contained separately </w:t>
@@ -2729,7 +2785,11 @@
         <w:t xml:space="preserve"> </w:t>
       </w:r>
       <w:r>
-        <w:t xml:space="preserve">If they talked to the front desk lady and the imp gets away, they will be found out within a fortnight, if they told her names, within the week. </w:t>
+        <w:t xml:space="preserve">If they talked to the front desk lady and the imp gets away, they will be </w:t>
+      </w:r>
+      <w:r>
+        <w:lastRenderedPageBreak/>
+        <w:t xml:space="preserve">found out within a fortnight, if they told her names, within the week. </w:t>
       </w:r>
       <w:r>
         <w:t>The imp will fly in the opposite direction than the party came in.</w:t>
@@ -2816,7 +2876,11 @@
         <w:t xml:space="preserve"> After they move to where they can see the part of the L that curves right, there is a web-covered door at the end of it.</w:t>
       </w:r>
       <w:r>
-        <w:t xml:space="preserve"> This will lead to a staircase,</w:t>
+        <w:t xml:space="preserve"> This will lead to a </w:t>
+      </w:r>
+      <w:r>
+        <w:lastRenderedPageBreak/>
+        <w:t>staircase,</w:t>
       </w:r>
       <w:r>
         <w:t xml:space="preserve"> out of a hidden door,</w:t>
@@ -2868,6 +2932,7 @@
     </w:p>
     <w:p>
       <w:r>
+        <w:lastRenderedPageBreak/>
         <w:tab/>
         <w:t>Assuming they’ve turned left, they’ll come across another Spined Devil standing guard in the hallway, which they’ll have to kill or talk their way out of. Then they’ll have the option to turn right to go to Torog</w:t>
       </w:r>
@@ -2946,7 +3011,11 @@
         <w:t xml:space="preserve">r is open but the </w:t>
       </w:r>
       <w:r>
-        <w:t xml:space="preserve">door in front of it is </w:t>
+        <w:t xml:space="preserve">door in front of </w:t>
+      </w:r>
+      <w:r>
+        <w:lastRenderedPageBreak/>
+        <w:t xml:space="preserve">it is </w:t>
       </w:r>
       <w:r>
         <w:t>wedged shut by a chair</w:t>
@@ -3036,7 +3105,11 @@
         <w:t>, Samantha,</w:t>
       </w:r>
       <w:r>
-        <w:t xml:space="preserve"> disappeared, this was because he used her to create the first speaking chimera, keeping him and the rest of his family afloat. This is what he kidnapped Jessica for and the party hopefully saved her from.</w:t>
+        <w:t xml:space="preserve"> disappeared, this was because he used her to create the first speaking chimera, keeping him and the rest </w:t>
+      </w:r>
+      <w:r>
+        <w:lastRenderedPageBreak/>
+        <w:t>of his family afloat. This is what he kidnapped Jessica for and the party hopefully saved her from.</w:t>
       </w:r>
       <w:r>
         <w:t xml:space="preserve"> He fears failure more than anything.</w:t>
@@ -3071,6 +3144,7 @@
         <w:pStyle w:val="Title"/>
       </w:pPr>
       <w:r>
+        <w:lastRenderedPageBreak/>
         <w:t>Vecna, Gruumsh</w:t>
       </w:r>
     </w:p>
@@ -3113,6 +3187,7 @@
         <w:pStyle w:val="Heading1"/>
       </w:pPr>
       <w:r>
+        <w:lastRenderedPageBreak/>
         <w:t>First Arrival</w:t>
       </w:r>
     </w:p>
@@ -3150,6 +3225,7 @@
         <w:pStyle w:val="Title"/>
       </w:pPr>
       <w:r>
+        <w:lastRenderedPageBreak/>
         <w:t xml:space="preserve"> </w:t>
       </w:r>
       <w:r>
@@ -3197,17 +3273,56 @@
     <w:p>
       <w:r>
         <w:tab/>
+      </w:r>
+      <w:r>
+        <w:t>If they’re 20 min late or less, they can catch up to the group in the Dungeon before they go back up into Loun, but if not, they won’t know where they were going and be at a loss. If they end up within a few miles of Loun, they’ll be able to see the smoke from the pillaging and enter the fight through one of the main gates.</w:t>
+      </w:r>
+    </w:p>
+    <w:p>
+      <w:r>
+        <w:tab/>
+        <w:t xml:space="preserve">When and if they meet up with </w:t>
+      </w:r>
+      <w:r>
+        <w:t>General Garris, he fills them in on the situation</w:t>
+      </w:r>
+      <w:r>
+        <w:t>:</w:t>
+      </w:r>
+      <w:r>
+        <w:t xml:space="preserve"> The national </w:t>
+      </w:r>
+      <w:proofErr w:type="spellStart"/>
+      <w:r>
+        <w:t>gov</w:t>
+      </w:r>
+      <w:proofErr w:type="spellEnd"/>
+      <w:r>
+        <w:t xml:space="preserve"> of Gruumsh and the local of Loun have stopped being cooperative, the mayor and president caught sending letters about growing corruption in the Greater Gov. General disapproval throughout the city is growing and Asmodeus can’t </w:t>
+      </w:r>
+      <w:r>
+        <w:lastRenderedPageBreak/>
+        <w:t xml:space="preserve">afford to chance a revolution or spread hate throughout the races. The city must be eliminated, the government especially. The main target is </w:t>
+      </w:r>
+      <w:proofErr w:type="spellStart"/>
+      <w:r>
+        <w:t>Belegan</w:t>
+      </w:r>
+      <w:proofErr w:type="spellEnd"/>
+      <w:r>
+        <w:t>, Lord of Gruumsh and Loun.</w:t>
       </w:r>
     </w:p>
     <w:sectPr>
       <w:footerReference w:type="even" r:id="rId8"/>
       <w:footerReference w:type="default" r:id="rId9"/>
-      <w:pgSz w:w="12240" w:h="15840"/>
+      <w:pgSz w:w="11906" w:h="16838" w:code="9"/>
       <w:pgMar w:top="1440" w:right="1080" w:bottom="1440" w:left="1080" w:header="720" w:footer="720" w:gutter="0"/>
       <w:pgNumType w:start="1"/>
       <w:cols w:num="2" w:space="720"/>
       <w:titlePg/>
       <w:docGrid w:linePitch="381"/>
+      <w:printerSettings r:id="rId10"/>
     </w:sectPr>
   </w:body>
 </w:document>
@@ -3271,7 +3386,7 @@
         <w:rStyle w:val="PageNumber"/>
         <w:noProof/>
       </w:rPr>
-      <w:t>10</w:t>
+      <w:t>16</w:t>
     </w:r>
     <w:r>
       <w:rPr>
@@ -3322,7 +3437,7 @@
         <w:rStyle w:val="PageNumber"/>
         <w:noProof/>
       </w:rPr>
-      <w:t>9</w:t>
+      <w:t>15</w:t>
     </w:r>
     <w:r>
       <w:rPr>
@@ -4005,15 +4120,6 @@
     <w:lsdException w:name="Balloon Text" w:semiHidden="1" w:unhideWhenUsed="1"/>
     <w:lsdException w:name="Table Grid" w:uiPriority="39"/>
     <w:lsdException w:name="Table Theme" w:semiHidden="1" w:unhideWhenUsed="1"/>
-    <w:lsdException w:name="Note Level 1" w:semiHidden="1" w:unhideWhenUsed="1"/>
-    <w:lsdException w:name="Note Level 2" w:semiHidden="1" w:unhideWhenUsed="1"/>
-    <w:lsdException w:name="Note Level 3" w:semiHidden="1" w:unhideWhenUsed="1"/>
-    <w:lsdException w:name="Note Level 4" w:semiHidden="1" w:unhideWhenUsed="1"/>
-    <w:lsdException w:name="Note Level 5" w:semiHidden="1" w:unhideWhenUsed="1"/>
-    <w:lsdException w:name="Note Level 6" w:semiHidden="1" w:unhideWhenUsed="1"/>
-    <w:lsdException w:name="Note Level 7" w:semiHidden="1" w:unhideWhenUsed="1"/>
-    <w:lsdException w:name="Note Level 8" w:semiHidden="1" w:unhideWhenUsed="1"/>
-    <w:lsdException w:name="Note Level 9" w:semiHidden="1" w:unhideWhenUsed="1"/>
     <w:lsdException w:name="Placeholder Text" w:semiHidden="1"/>
     <w:lsdException w:name="No Spacing" w:uiPriority="1" w:qFormat="1"/>
     <w:lsdException w:name="Light Shading" w:uiPriority="60"/>
@@ -5197,7 +5303,7 @@
 </file>
 
 <file path=customXml/itemProps1.xml><?xml version="1.0" encoding="utf-8"?>
-<ds:datastoreItem xmlns:ds="http://schemas.openxmlformats.org/officeDocument/2006/customXml" ds:itemID="{08872F45-59FD-CF4A-9A9A-F6B879FAB17B}">
+<ds:datastoreItem xmlns:ds="http://schemas.openxmlformats.org/officeDocument/2006/customXml" ds:itemID="{B7F80798-AD8B-3144-85AB-083F5EDA03E2}">
   <ds:schemaRefs>
     <ds:schemaRef ds:uri="http://schemas.openxmlformats.org/officeDocument/2006/bibliography"/>
   </ds:schemaRefs>

</xml_diff>

<commit_message>
White Pages are Better
</commit_message>
<xml_diff>
--- a/Planes of Anaros.docx
+++ b/Planes of Anaros.docx
@@ -1,7 +1,7 @@
 
 <file path=word/document.xml><?xml version="1.0" encoding="utf-8"?>
-<w:document xmlns:wpc="http://schemas.microsoft.com/office/word/2010/wordprocessingCanvas" xmlns:cx="http://schemas.microsoft.com/office/drawing/2014/chartex" xmlns:cx1="http://schemas.microsoft.com/office/drawing/2015/9/8/chartex" xmlns:cx2="http://schemas.microsoft.com/office/drawing/2015/10/21/chartex" xmlns:cx3="http://schemas.microsoft.com/office/drawing/2016/5/9/chartex" xmlns:cx4="http://schemas.microsoft.com/office/drawing/2016/5/10/chartex" xmlns:cx5="http://schemas.microsoft.com/office/drawing/2016/5/11/chartex" xmlns:cx6="http://schemas.microsoft.com/office/drawing/2016/5/12/chartex" xmlns:cx7="http://schemas.microsoft.com/office/drawing/2016/5/13/chartex" xmlns:cx8="http://schemas.microsoft.com/office/drawing/2016/5/14/chartex" xmlns:mc="http://schemas.openxmlformats.org/markup-compatibility/2006" xmlns:aink="http://schemas.microsoft.com/office/drawing/2016/ink" xmlns:am3d="http://schemas.microsoft.com/office/drawing/2017/model3d" xmlns:o="urn:schemas-microsoft-com:office:office" xmlns:r="http://schemas.openxmlformats.org/officeDocument/2006/relationships" xmlns:m="http://schemas.openxmlformats.org/officeDocument/2006/math" xmlns:v="urn:schemas-microsoft-com:vml" xmlns:wp14="http://schemas.microsoft.com/office/word/2010/wordprocessingDrawing" xmlns:wp="http://schemas.openxmlformats.org/drawingml/2006/wordprocessingDrawing" xmlns:w10="urn:schemas-microsoft-com:office:word" xmlns:w="http://schemas.openxmlformats.org/wordprocessingml/2006/main" xmlns:w14="http://schemas.microsoft.com/office/word/2010/wordml" xmlns:w15="http://schemas.microsoft.com/office/word/2012/wordml" xmlns:w16cid="http://schemas.microsoft.com/office/word/2016/wordml/cid" xmlns:w16se="http://schemas.microsoft.com/office/word/2015/wordml/symex" xmlns:wpg="http://schemas.microsoft.com/office/word/2010/wordprocessingGroup" xmlns:wpi="http://schemas.microsoft.com/office/word/2010/wordprocessingInk" xmlns:wne="http://schemas.microsoft.com/office/word/2006/wordml" xmlns:wps="http://schemas.microsoft.com/office/word/2010/wordprocessingShape" mc:Ignorable="w14 w15 w16se w16cid wp14">
-  <w:background w:color="FFF8E5"/>
+<w:document xmlns:wpc="http://schemas.microsoft.com/office/word/2010/wordprocessingCanvas" xmlns:mo="http://schemas.microsoft.com/office/mac/office/2008/main" xmlns:mc="http://schemas.openxmlformats.org/markup-compatibility/2006" xmlns:mv="urn:schemas-microsoft-com:mac:vml" xmlns:o="urn:schemas-microsoft-com:office:office" xmlns:r="http://schemas.openxmlformats.org/officeDocument/2006/relationships" xmlns:m="http://schemas.openxmlformats.org/officeDocument/2006/math" xmlns:v="urn:schemas-microsoft-com:vml" xmlns:wp14="http://schemas.microsoft.com/office/word/2010/wordprocessingDrawing" xmlns:wp="http://schemas.openxmlformats.org/drawingml/2006/wordprocessingDrawing" xmlns:w10="urn:schemas-microsoft-com:office:word" xmlns:w="http://schemas.openxmlformats.org/wordprocessingml/2006/main" xmlns:w14="http://schemas.microsoft.com/office/word/2010/wordml" xmlns:w15="http://schemas.microsoft.com/office/word/2012/wordml" xmlns:wpg="http://schemas.microsoft.com/office/word/2010/wordprocessingGroup" xmlns:wpi="http://schemas.microsoft.com/office/word/2010/wordprocessingInk" xmlns:wne="http://schemas.microsoft.com/office/word/2006/wordml" xmlns:wps="http://schemas.microsoft.com/office/word/2010/wordprocessingShape" mc:Ignorable="w14 w15 wp14">
+  <w:background w:color="FFFFFF" w:themeColor="background1"/>
   <w:body>
     <w:sdt>
       <w:sdtPr>
@@ -87,8 +87,6 @@
               </wp:inline>
             </w:drawing>
           </w:r>
-          <w:bookmarkStart w:id="0" w:name="_GoBack"/>
-          <w:bookmarkEnd w:id="0"/>
         </w:p>
         <w:sdt>
           <w:sdtPr>
@@ -160,6 +158,7 @@
             <w:dataBinding w:prefixMappings="xmlns:ns0='http://purl.org/dc/elements/1.1/' xmlns:ns1='http://schemas.openxmlformats.org/package/2006/metadata/core-properties' " w:xpath="/ns1:coreProperties[1]/ns0:subject[1]" w:storeItemID="{6C3C8BC8-F283-45AE-878A-BAB7291924A1}"/>
             <w:text/>
           </w:sdtPr>
+          <w:sdtEndPr/>
           <w:sdtContent>
             <w:p>
               <w:pPr>
@@ -214,7 +213,7 @@
                         </wp:positionV>
                       </mc:Fallback>
                     </mc:AlternateContent>
-                    <wp:extent cx="6553200" cy="557784"/>
+                    <wp:extent cx="6188710" cy="668020"/>
                     <wp:effectExtent l="0" t="0" r="0" b="12700"/>
                     <wp:wrapNone/>
                     <wp:docPr id="142" name="Text Box 142"/>
@@ -226,7 +225,7 @@
                           <wps:spPr>
                             <a:xfrm>
                               <a:off x="0" y="0"/>
-                              <a:ext cx="6553200" cy="557784"/>
+                              <a:ext cx="6188710" cy="668020"/>
                             </a:xfrm>
                             <a:prstGeom prst="rect">
                               <a:avLst/>
@@ -271,6 +270,7 @@
                                     <w:calendar w:val="gregorian"/>
                                   </w:date>
                                 </w:sdtPr>
+                                <w:sdtEndPr/>
                                 <w:sdtContent>
                                   <w:p>
                                     <w:pPr>
@@ -314,6 +314,7 @@
                                     <w:dataBinding w:prefixMappings="xmlns:ns0='http://schemas.openxmlformats.org/officeDocument/2006/extended-properties' " w:xpath="/ns0:Properties[1]/ns0:Company[1]" w:storeItemID="{6668398D-A668-4E3E-A5EB-62B293D839F1}"/>
                                     <w:text/>
                                   </w:sdtPr>
+                                  <w:sdtEndPr/>
                                   <w:sdtContent>
                                     <w:r>
                                       <w:rPr>
@@ -344,6 +345,7 @@
                                     <w:dataBinding w:prefixMappings="xmlns:ns0='http://schemas.microsoft.com/office/2006/coverPageProps' " w:xpath="/ns0:CoverPageProperties[1]/ns0:CompanyAddress[1]" w:storeItemID="{55AF091B-3C7A-41E3-B477-F2FDAA23CFDA}"/>
                                     <w:text/>
                                   </w:sdtPr>
+                                  <w:sdtEndPr/>
                                   <w:sdtContent>
                                     <w:r>
                                       <w:rPr>
@@ -376,11 +378,11 @@
               </mc:Choice>
               <mc:Fallback>
                 <w:pict>
-                  <v:shapetype w14:anchorId="3B6E8B4B" id="_x0000_t202" coordsize="21600,21600" o:spt="202" path="m,l,21600r21600,l21600,xe">
+                  <v:shapetype w14:anchorId="3B6E8B4B" id="_x0000_t202" coordsize="21600,21600" o:spt="202" path="m0,0l0,21600,21600,21600,21600,0xe">
                     <v:stroke joinstyle="miter"/>
                     <v:path gradientshapeok="t" o:connecttype="rect"/>
                   </v:shapetype>
-                  <v:shape id="Text Box 142" o:spid="_x0000_s1026" type="#_x0000_t202" style="position:absolute;left:0;text-align:left;margin-left:0;margin-top:0;width:516pt;height:43.9pt;z-index:251659264;visibility:visible;mso-wrap-style:square;mso-width-percent:1000;mso-height-percent:0;mso-top-percent:850;mso-wrap-distance-left:9pt;mso-wrap-distance-top:0;mso-wrap-distance-right:9pt;mso-wrap-distance-bottom:0;mso-position-horizontal:center;mso-position-horizontal-relative:margin;mso-position-vertical-relative:page;mso-width-percent:1000;mso-height-percent:0;mso-top-percent:850;mso-width-relative:margin;mso-height-relative:margin;v-text-anchor:bottom" o:gfxdata="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" filled="f" stroked="f" strokeweight=".5pt">
+                  <v:shape id="Text Box 142" o:spid="_x0000_s1026" type="#_x0000_t202" style="position:absolute;left:0;text-align:left;margin-left:0;margin-top:0;width:487.3pt;height:52.6pt;z-index:251659264;visibility:visible;mso-wrap-style:square;mso-width-percent:1000;mso-height-percent:0;mso-top-percent:850;mso-wrap-distance-left:9pt;mso-wrap-distance-top:0;mso-wrap-distance-right:9pt;mso-wrap-distance-bottom:0;mso-position-horizontal:center;mso-position-horizontal-relative:margin;mso-position-vertical-relative:page;mso-width-percent:1000;mso-height-percent:0;mso-top-percent:850;mso-width-relative:margin;mso-height-relative:margin;v-text-anchor:bottom" o:gfxdata="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" filled="f" stroked="f" strokeweight=".5pt">
                     <v:textbox style="mso-fit-shape-to-text:t" inset="0,0,0,0">
                       <w:txbxContent>
                         <w:sdt>
@@ -401,6 +403,7 @@
                               <w:calendar w:val="gregorian"/>
                             </w:date>
                           </w:sdtPr>
+                          <w:sdtEndPr/>
                           <w:sdtContent>
                             <w:p>
                               <w:pPr>
@@ -444,6 +447,7 @@
                               <w:dataBinding w:prefixMappings="xmlns:ns0='http://schemas.openxmlformats.org/officeDocument/2006/extended-properties' " w:xpath="/ns0:Properties[1]/ns0:Company[1]" w:storeItemID="{6668398D-A668-4E3E-A5EB-62B293D839F1}"/>
                               <w:text/>
                             </w:sdtPr>
+                            <w:sdtEndPr/>
                             <w:sdtContent>
                               <w:r>
                                 <w:rPr>
@@ -474,6 +478,7 @@
                               <w:dataBinding w:prefixMappings="xmlns:ns0='http://schemas.microsoft.com/office/2006/coverPageProps' " w:xpath="/ns0:CoverPageProperties[1]/ns0:CompanyAddress[1]" w:storeItemID="{55AF091B-3C7A-41E3-B477-F2FDAA23CFDA}"/>
                               <w:text/>
                             </w:sdtPr>
+                            <w:sdtEndPr/>
                             <w:sdtContent>
                               <w:r>
                                 <w:rPr>
@@ -693,7 +698,11 @@
         <w:t xml:space="preserve"> stream of an unknown depth ente</w:t>
       </w:r>
       <w:r>
-        <w:t>ring under the far wall and draining into the cavern you just exited.</w:t>
+        <w:t xml:space="preserve">ring under the </w:t>
+      </w:r>
+      <w:r>
+        <w:lastRenderedPageBreak/>
+        <w:t>far wall and draining into the cavern you just exited.</w:t>
       </w:r>
       <w:r>
         <w:t xml:space="preserve"> </w:t>
@@ -702,10 +711,7 @@
         <w:t xml:space="preserve">On the right, part of </w:t>
       </w:r>
       <w:r>
-        <w:t xml:space="preserve">the floor caved in, leaving a hole too dark to see </w:t>
-      </w:r>
-      <w:r>
-        <w:t xml:space="preserve">into with only the light of the two torches on the far wall. </w:t>
+        <w:t xml:space="preserve">the floor caved in, leaving a hole too dark to see into with only the light of the two torches on the far wall. </w:t>
       </w:r>
       <w:r>
         <w:t>Along the wall runs a 10ft wide and tall ledge: a cage sits beneath it.</w:t>
@@ -871,7 +877,11 @@
         <w:t>a fairly well-lit dungeon below</w:t>
       </w:r>
       <w:r>
-        <w:t xml:space="preserve"> [this is the nationwide mega-dungeon]</w:t>
+        <w:t xml:space="preserve"> [this is the nationwide mega-</w:t>
+      </w:r>
+      <w:r>
+        <w:lastRenderedPageBreak/>
+        <w:t>dungeon]</w:t>
       </w:r>
       <w:r>
         <w:t>. All you can see is a</w:t>
@@ -916,7 +926,6 @@
         <w:rPr>
           <w:noProof/>
         </w:rPr>
-        <w:lastRenderedPageBreak/>
         <w:t>*  *  *</w:t>
       </w:r>
     </w:p>
@@ -1121,6 +1130,7 @@
         <w:rPr>
           <w:noProof/>
         </w:rPr>
+        <w:lastRenderedPageBreak/>
         <w:t xml:space="preserve">“Who is it? I haven’t had a visitor in quite some time”. </w:t>
       </w:r>
       <w:r>
@@ -1145,7 +1155,15 @@
         <w:rPr>
           <w:noProof/>
         </w:rPr>
-        <w:t>part of the bronze hill breaks free of the rest with the deafe</w:t>
+        <w:t xml:space="preserve">part of the bronze hill breaks </w:t>
+      </w:r>
+      <w:bookmarkStart w:id="0" w:name="_GoBack"/>
+      <w:bookmarkEnd w:id="0"/>
+      <w:r>
+        <w:rPr>
+          <w:noProof/>
+        </w:rPr>
+        <w:t>free of the rest with the deafe</w:t>
       </w:r>
       <w:r>
         <w:rPr>
@@ -1200,13 +1218,7 @@
         <w:rPr>
           <w:noProof/>
         </w:rPr>
-        <w:t xml:space="preserve"> “Why </w:t>
-      </w:r>
-      <w:r>
-        <w:rPr>
-          <w:noProof/>
-        </w:rPr>
-        <w:t xml:space="preserve">anyone would serve that man is beyond me. It is my duty to </w:t>
+        <w:t xml:space="preserve"> “Why anyone would serve that man is beyond me. It is my duty to </w:t>
       </w:r>
       <w:r>
         <w:rPr>
@@ -1357,7 +1369,11 @@
         <w:t>doors on opposite walls. Both are heavy metal doors (dragon-proof).</w:t>
       </w:r>
       <w:r>
-        <w:t xml:space="preserve"> The dragon has blindsight for 60ft so the potions of invisibility won’t be very effective if they</w:t>
+        <w:t xml:space="preserve"> The dragon has blindsight for 60ft so </w:t>
+      </w:r>
+      <w:r>
+        <w:lastRenderedPageBreak/>
+        <w:t>the potions of invisibility won’t be very effective if they</w:t>
       </w:r>
       <w:r>
         <w:t>’re too close to the dungeon</w:t>
@@ -1410,102 +1426,105 @@
     </w:p>
     <w:p>
       <w:r>
+        <w:t>Mirror of the left room</w:t>
+      </w:r>
+      <w:r>
+        <w:t xml:space="preserve"> except with one chest containing </w:t>
+      </w:r>
+      <w:r>
+        <w:t xml:space="preserve">a </w:t>
+      </w:r>
+      <w:r>
+        <w:rPr>
+          <w:b/>
+        </w:rPr>
+        <w:t>D</w:t>
+      </w:r>
+      <w:r>
+        <w:rPr>
+          <w:b/>
+        </w:rPr>
+        <w:t>riftglobe</w:t>
+      </w:r>
+      <w:r>
+        <w:t xml:space="preserve"> (DMG 166)</w:t>
+      </w:r>
+      <w:r>
+        <w:t xml:space="preserve">. </w:t>
+      </w:r>
+      <w:r>
+        <w:t xml:space="preserve"> </w:t>
+      </w:r>
+      <w:r>
+        <w:t>There is a hidden door on the side of the room closest to the e</w:t>
+      </w:r>
+      <w:r>
+        <w:t>xit [passive DC: 20 active</w:t>
+      </w:r>
+      <w:r>
+        <w:t xml:space="preserve"> DC</w:t>
+      </w:r>
+      <w:r>
+        <w:t>: 13]. Thi</w:t>
+      </w:r>
+      <w:r>
+        <w:t xml:space="preserve">s leads out of the dungeon </w:t>
+      </w:r>
+      <w:r>
+        <w:t>right of the exit.</w:t>
+      </w:r>
+    </w:p>
+    <w:p>
+      <w:pPr>
+        <w:pStyle w:val="Heading2"/>
+      </w:pPr>
+      <w:r>
+        <w:t>Outside</w:t>
+      </w:r>
+      <w:r>
+        <w:t xml:space="preserve"> &amp;</w:t>
+      </w:r>
+      <w:r>
+        <w:t xml:space="preserve"> More</w:t>
+      </w:r>
+      <w:r>
+        <w:t xml:space="preserve"> Background</w:t>
+      </w:r>
+    </w:p>
+    <w:p>
+      <w:r>
+        <w:t>At the far end of the room is</w:t>
+      </w:r>
+      <w:r>
+        <w:t xml:space="preserve"> a gate 30ft wide and 80ft tall. Once they’re out is a good time to expl</w:t>
+      </w:r>
+      <w:r>
+        <w:t>ain the background of the world:</w:t>
+      </w:r>
+      <w:r>
+        <w:t xml:space="preserve"> </w:t>
+      </w:r>
+      <w:r>
+        <w:t>It’s dark as it always is</w:t>
+      </w:r>
+      <w:r>
+        <w:t xml:space="preserve">, the only light being from the town down the hill but it’s of no use to light the world around you. The people of this world have </w:t>
+      </w:r>
+      <w:r>
+        <w:t xml:space="preserve">evolved and developed darksight, </w:t>
+      </w:r>
+      <w:r>
+        <w:t xml:space="preserve">so the darkness is something you get used to. </w:t>
+      </w:r>
+      <w:r>
+        <w:t>Centuries ago, the humanoids fell into chaos and war</w:t>
+      </w:r>
+      <w:r>
+        <w:t xml:space="preserve">, exterminating all but a small portion </w:t>
+      </w:r>
+      <w:r>
         <w:lastRenderedPageBreak/>
-        <w:t>Mirror of the left room</w:t>
-      </w:r>
-      <w:r>
-        <w:t xml:space="preserve"> except with one chest containing </w:t>
-      </w:r>
-      <w:r>
-        <w:t xml:space="preserve">a </w:t>
-      </w:r>
-      <w:r>
-        <w:rPr>
-          <w:b/>
-        </w:rPr>
-        <w:t>D</w:t>
-      </w:r>
-      <w:r>
-        <w:rPr>
-          <w:b/>
-        </w:rPr>
-        <w:t>riftglobe</w:t>
-      </w:r>
-      <w:r>
-        <w:t xml:space="preserve"> (DMG 166)</w:t>
-      </w:r>
-      <w:r>
-        <w:t xml:space="preserve">. </w:t>
-      </w:r>
-      <w:r>
-        <w:t xml:space="preserve"> </w:t>
-      </w:r>
-      <w:r>
-        <w:t>There is a hidden door on the side of the room closest to the e</w:t>
-      </w:r>
-      <w:r>
-        <w:t>xit [passive DC: 20 active</w:t>
-      </w:r>
-      <w:r>
-        <w:t xml:space="preserve"> DC</w:t>
-      </w:r>
-      <w:r>
-        <w:t>: 13]. Thi</w:t>
-      </w:r>
-      <w:r>
-        <w:t xml:space="preserve">s leads out of the dungeon </w:t>
-      </w:r>
-      <w:r>
-        <w:t>right of the exit.</w:t>
-      </w:r>
-    </w:p>
-    <w:p>
-      <w:pPr>
-        <w:pStyle w:val="Heading2"/>
-      </w:pPr>
-      <w:r>
-        <w:t>Outside</w:t>
-      </w:r>
-      <w:r>
-        <w:t xml:space="preserve"> &amp;</w:t>
-      </w:r>
-      <w:r>
-        <w:t xml:space="preserve"> More</w:t>
-      </w:r>
-      <w:r>
-        <w:t xml:space="preserve"> Background</w:t>
-      </w:r>
-    </w:p>
-    <w:p>
-      <w:r>
-        <w:t>At the far end of the room is</w:t>
-      </w:r>
-      <w:r>
-        <w:t xml:space="preserve"> a gate 30ft wide and 80ft tall. Once they’re out is a good time to expl</w:t>
-      </w:r>
-      <w:r>
-        <w:t>ain the background of the world:</w:t>
-      </w:r>
-      <w:r>
-        <w:t xml:space="preserve"> </w:t>
-      </w:r>
-      <w:r>
-        <w:t>It’s dark as it always is</w:t>
-      </w:r>
-      <w:r>
-        <w:t xml:space="preserve">, the only light being from the town down the hill but it’s of no use to light the world around you. The people of this world have </w:t>
-      </w:r>
-      <w:r>
-        <w:t xml:space="preserve">evolved and developed darksight, </w:t>
-      </w:r>
-      <w:r>
-        <w:t xml:space="preserve">so the darkness is something you get used to. </w:t>
-      </w:r>
-      <w:r>
-        <w:t>Centuries ago, the humanoids fell into chaos and war</w:t>
-      </w:r>
-      <w:r>
-        <w:t>, exterminating all but a small portion of those who once were</w:t>
+        <w:t>of those who once were</w:t>
       </w:r>
       <w:r>
         <w:t>. Seeing what their creations had become, the gods abandoned this world and only one remained. Asmodeus saved the people of the earth, creating</w:t>
@@ -1538,10 +1557,7 @@
         <w:t>.</w:t>
       </w:r>
       <w:r>
-        <w:t xml:space="preserve"> </w:t>
-      </w:r>
-      <w:r>
-        <w:t>Asmodeus now rules the last of civilization from his to</w:t>
+        <w:t xml:space="preserve"> Asmodeus now rules the last of civilization from his to</w:t>
       </w:r>
       <w:r>
         <w:t>wer in the north, protecting us</w:t>
@@ -1691,7 +1707,11 @@
         <w:t>control weather</w:t>
       </w:r>
       <w:r>
-        <w:t xml:space="preserve"> spell, except it does not need to be outside for this to take effect as it does with a PC.</w:t>
+        <w:t xml:space="preserve"> spell, except it does not need to be </w:t>
+      </w:r>
+      <w:r>
+        <w:lastRenderedPageBreak/>
+        <w:t>outside for this to take effect as it does with a PC.</w:t>
       </w:r>
     </w:p>
     <w:p>
@@ -1877,13 +1897,14 @@
         <w:t xml:space="preserve"> </w:t>
       </w:r>
       <w:r>
-        <w:t xml:space="preserve">Before this, all the shops in town are closed and all the doors locked. The players can provoke the people to </w:t>
-      </w:r>
-      <w:r>
-        <w:t xml:space="preserve">come out earlier than that, but it would require some convincing and yelling. If they </w:t>
-      </w:r>
-      <w:r>
-        <w:t xml:space="preserve">try this, </w:t>
+        <w:t xml:space="preserve">Before this, all the shops in town are closed and all the </w:t>
+      </w:r>
+      <w:r>
+        <w:lastRenderedPageBreak/>
+        <w:t xml:space="preserve">doors locked. The players can provoke the people to </w:t>
+      </w:r>
+      <w:r>
+        <w:t xml:space="preserve">come out earlier than that, but it would require some convincing and yelling. If they try this, </w:t>
       </w:r>
       <w:r>
         <w:rPr>
@@ -2038,7 +2059,11 @@
         <w:t>There wil</w:t>
       </w:r>
       <w:r>
-        <w:t>l be a carriage waiting for you on the east road,</w:t>
+        <w:t xml:space="preserve">l be a carriage waiting for you on the east </w:t>
+      </w:r>
+      <w:r>
+        <w:lastRenderedPageBreak/>
+        <w:t>road,</w:t>
       </w:r>
       <w:r>
         <w:t xml:space="preserve"> but you </w:t>
@@ -2084,7 +2109,6 @@
         <w:jc w:val="right"/>
       </w:pPr>
       <w:r>
-        <w:lastRenderedPageBreak/>
         <w:t>General Garris</w:t>
       </w:r>
     </w:p>
@@ -2156,6 +2180,7 @@
         <w:ind w:firstLine="720"/>
       </w:pPr>
       <w:r>
+        <w:lastRenderedPageBreak/>
         <w:t xml:space="preserve">For reference, it would take about </w:t>
       </w:r>
       <w:r>
@@ -2273,6 +2298,7 @@
     </w:p>
     <w:p>
       <w:r>
+        <w:lastRenderedPageBreak/>
         <w:t>High for a male, lots of offensive language.</w:t>
       </w:r>
     </w:p>
@@ -2505,6 +2531,7 @@
     </w:p>
     <w:p>
       <w:r>
+        <w:lastRenderedPageBreak/>
         <w:t xml:space="preserve">Skinnier </w:t>
       </w:r>
       <w:r>
@@ -2519,90 +2546,93 @@
         <w:pStyle w:val="Title"/>
       </w:pPr>
       <w:r>
+        <w:t>Loun, Capital of Gruumsh</w:t>
+      </w:r>
+    </w:p>
+    <w:p>
+      <w:r>
+        <w:t>For the most part, this kingdom is segregated, the different races keeping to their own countries: the humans of Pelor, the little people of Bahamut, the orcs and goblins of Gru</w:t>
+      </w:r>
+      <w:r>
+        <w:t>u</w:t>
+      </w:r>
+      <w:r>
+        <w:t>msh, and the dwarves of Kord. Loun is the exception. Although technically in Gruumsh, it’</w:t>
+      </w:r>
+      <w:r>
+        <w:t>s right</w:t>
+      </w:r>
+      <w:r>
+        <w:t xml:space="preserve"> between</w:t>
+      </w:r>
+      <w:r>
+        <w:t xml:space="preserve"> Pelor, Bahamut</w:t>
+      </w:r>
+      <w:r>
+        <w:t>, and Gruumsh, so</w:t>
+      </w:r>
+      <w:r>
+        <w:t xml:space="preserve"> </w:t>
+      </w:r>
+      <w:r>
+        <w:t>it’s</w:t>
+      </w:r>
+      <w:r>
+        <w:t xml:space="preserve"> become the most diverse city in Anaros</w:t>
+      </w:r>
+      <w:r>
+        <w:t xml:space="preserve">, home to those from each of the 4 nations. </w:t>
+      </w:r>
+    </w:p>
+    <w:p>
+      <w:r>
+        <w:tab/>
+      </w:r>
+      <w:r>
+        <w:t>Approaching the city, there is one main way to get to the city over the river, that being to cross the ford on the north side of the ci</w:t>
+      </w:r>
+      <w:r>
+        <w:t>ty, leading to the western gate.</w:t>
+      </w:r>
+      <w:r>
+        <w:t xml:space="preserve"> </w:t>
+      </w:r>
+      <w:r>
+        <w:t xml:space="preserve">The ford is illuminated by a flickering orange glow coming from hanging lanterns on either side of the ford and </w:t>
+      </w:r>
+      <w:r>
+        <w:t xml:space="preserve">every couple feet after it. </w:t>
+      </w:r>
+      <w:r>
+        <w:t>With</w:t>
+      </w:r>
+      <w:r>
+        <w:t xml:space="preserve"> various siege </w:t>
+      </w:r>
+      <w:r>
+        <w:t>engines</w:t>
+      </w:r>
+      <w:r>
+        <w:t xml:space="preserve"> and </w:t>
+      </w:r>
+      <w:r>
+        <w:t xml:space="preserve">guards </w:t>
+      </w:r>
+      <w:r>
+        <w:t xml:space="preserve">stationed along the tall, thick </w:t>
+      </w:r>
+      <w:r>
+        <w:t>wall spanning the bor</w:t>
+      </w:r>
+      <w:r>
+        <w:t xml:space="preserve">der of the city, it appears fairly defendable. The gate is guarded </w:t>
+      </w:r>
+      <w:r>
+        <w:t xml:space="preserve">usually by two of different races. Being only about 30 feet from the river, the rush of the </w:t>
+      </w:r>
+      <w:r>
         <w:lastRenderedPageBreak/>
-        <w:t>Loun, Capital of Gruumsh</w:t>
-      </w:r>
-    </w:p>
-    <w:p>
-      <w:r>
-        <w:t>For the most part, this kingdom is segregated, the different races keeping to their own countries: the humans of Pelor, the little people of Bahamut, the orcs and goblins of Gru</w:t>
-      </w:r>
-      <w:r>
-        <w:t>u</w:t>
-      </w:r>
-      <w:r>
-        <w:t>msh, and the dwarves of Kord. Loun is the exception. Although technically in Gruumsh, it’</w:t>
-      </w:r>
-      <w:r>
-        <w:t>s right</w:t>
-      </w:r>
-      <w:r>
-        <w:t xml:space="preserve"> between</w:t>
-      </w:r>
-      <w:r>
-        <w:t xml:space="preserve"> Pelor, Bahamut</w:t>
-      </w:r>
-      <w:r>
-        <w:t>, and Gruumsh, so</w:t>
-      </w:r>
-      <w:r>
-        <w:t xml:space="preserve"> </w:t>
-      </w:r>
-      <w:r>
-        <w:t>it’s</w:t>
-      </w:r>
-      <w:r>
-        <w:t xml:space="preserve"> become the most diverse city in Anaros</w:t>
-      </w:r>
-      <w:r>
-        <w:t xml:space="preserve">, home to those from each of the 4 nations. </w:t>
-      </w:r>
-    </w:p>
-    <w:p>
-      <w:r>
-        <w:tab/>
-      </w:r>
-      <w:r>
-        <w:t>Approaching the city, there is one main way to get to the city over the river, that being to cross the ford on the north side of the ci</w:t>
-      </w:r>
-      <w:r>
-        <w:t>ty, leading to the western gate.</w:t>
-      </w:r>
-      <w:r>
-        <w:t xml:space="preserve"> </w:t>
-      </w:r>
-      <w:r>
-        <w:t xml:space="preserve">The ford is illuminated by a flickering orange glow coming from hanging lanterns on either side of the ford and </w:t>
-      </w:r>
-      <w:r>
-        <w:t xml:space="preserve">every couple feet after it. </w:t>
-      </w:r>
-      <w:r>
-        <w:t>With</w:t>
-      </w:r>
-      <w:r>
-        <w:t xml:space="preserve"> various siege </w:t>
-      </w:r>
-      <w:r>
-        <w:t>engines</w:t>
-      </w:r>
-      <w:r>
-        <w:t xml:space="preserve"> and </w:t>
-      </w:r>
-      <w:r>
-        <w:t xml:space="preserve">guards </w:t>
-      </w:r>
-      <w:r>
-        <w:t xml:space="preserve">stationed along the tall, thick </w:t>
-      </w:r>
-      <w:r>
-        <w:t>wall spanning the bor</w:t>
-      </w:r>
-      <w:r>
-        <w:t xml:space="preserve">der of the city, it appears fairly defendable. The gate is guarded </w:t>
-      </w:r>
-      <w:r>
-        <w:t>usually by two of different races. Being only about 30 feet from the river, the rush of the water means you have to talk louder than usual.</w:t>
+        <w:t>water means you have to talk louder than usual.</w:t>
       </w:r>
     </w:p>
     <w:p>
@@ -2728,6 +2758,7 @@
         <w:pStyle w:val="Heading2"/>
       </w:pPr>
       <w:r>
+        <w:lastRenderedPageBreak/>
         <w:t>The Office</w:t>
       </w:r>
     </w:p>
@@ -2742,11 +2773,7 @@
         <w:t>. On the left is a chair and a desk with papers scattered and stacked all over it. On the right is a filing cabinet</w:t>
       </w:r>
       <w:r>
-        <w:t xml:space="preserve"> and not much else. Both the filing cabinet and the desk have </w:t>
-      </w:r>
-      <w:r>
-        <w:lastRenderedPageBreak/>
-        <w:t xml:space="preserve">unlit lamps resting on them. If the players investigate, they’ll find the notes are mostly about alchemy and its many uses, the rest about other miscellaneous magic arts and paperwork. They will also find an </w:t>
+        <w:t xml:space="preserve"> and not much else. Both the filing cabinet and the desk have unlit lamps resting on them. If the players investigate, they’ll find the notes are mostly about alchemy and its many uses, the rest about other miscellaneous magic arts and paperwork. They will also find an </w:t>
       </w:r>
       <w:r>
         <w:rPr>
@@ -2843,7 +2870,11 @@
         <w:t>Upon inspection</w:t>
       </w:r>
       <w:r>
-        <w:t>, these notes are still mostly about alchemy, but this time, they’re mo</w:t>
+        <w:t xml:space="preserve">, these notes are still mostly about </w:t>
+      </w:r>
+      <w:r>
+        <w:lastRenderedPageBreak/>
+        <w:t>alchemy, but this time, they’re mo</w:t>
       </w:r>
       <w:r>
         <w:t>stly about human transmutation and Chimeras</w:t>
@@ -3007,7 +3038,11 @@
         <w:t>If the Imp came this way, it’s not asleep.</w:t>
       </w:r>
       <w:r>
-        <w:t xml:space="preserve"> It has the heads of a red dragon, a lion, and a ram with the wings and tail of a dragon, front half of a lion, and the hind quarters of a ram. </w:t>
+        <w:t xml:space="preserve"> It has </w:t>
+      </w:r>
+      <w:r>
+        <w:lastRenderedPageBreak/>
+        <w:t xml:space="preserve">the heads of a red dragon, a lion, and a ram with the wings and tail of a dragon, front half of a lion, and the hind quarters of a ram. </w:t>
       </w:r>
       <w:r>
         <w:t xml:space="preserve">They must make a DC 15 </w:t>
@@ -3038,11 +3073,7 @@
         <w:t xml:space="preserve">flatter than most. Instead of a fluffy mane that sticks </w:t>
       </w:r>
       <w:r>
-        <w:t xml:space="preserve">up all around, it has thinner hair that falls flat and hangs down like a woman’s </w:t>
-      </w:r>
-      <w:r>
-        <w:lastRenderedPageBreak/>
-        <w:t xml:space="preserve">hair. </w:t>
+        <w:t xml:space="preserve">up all around, it has thinner hair that falls flat and hangs down like a woman’s hair. </w:t>
       </w:r>
       <w:r>
         <w:t>This all combined with the thinner fur revealing the skin below gives it somehow a more human look than you’d expect</w:t>
@@ -3124,7 +3155,11 @@
         <w:t xml:space="preserve"> </w:t>
       </w:r>
       <w:r>
-        <w:t xml:space="preserve">Both of the chimeras look like they’ve recently been in some fight. </w:t>
+        <w:t xml:space="preserve">Both of the chimeras look like </w:t>
+      </w:r>
+      <w:r>
+        <w:lastRenderedPageBreak/>
+        <w:t xml:space="preserve">they’ve recently been in some fight. </w:t>
       </w:r>
       <w:r>
         <w:t xml:space="preserve">One of the chimeras has gashes </w:t>
@@ -3180,6 +3215,7 @@
     </w:p>
     <w:p>
       <w:r>
+        <w:lastRenderedPageBreak/>
         <w:t xml:space="preserve">Through the door on the left (TR) there a </w:t>
       </w:r>
       <w:r>
@@ -3260,38 +3296,38 @@
         <w:pStyle w:val="Heading2"/>
       </w:pPr>
       <w:r>
+        <w:t>The Cavern/Hallway (7)</w:t>
+      </w:r>
+    </w:p>
+    <w:p>
+      <w:r>
+        <w:t xml:space="preserve">The other hallway is unlit and doesn’t </w:t>
+      </w:r>
+      <w:r>
+        <w:t xml:space="preserve">appear to have any end or visible ceiling. The walls are jagged and much less cleanly cut, giving it the appearance of a cavern more than a hallway. </w:t>
+      </w:r>
+      <w:r>
+        <w:t>Over an hour of fast paced travel (1h 15 min normal) the hallway widens into what could only be described as a cavern or ravine</w:t>
+      </w:r>
+      <w:r>
+        <w:t xml:space="preserve">, there’s finally </w:t>
+      </w:r>
+      <w:r>
+        <w:t>s</w:t>
+      </w:r>
+      <w:r>
+        <w:t xml:space="preserve">ome dim light in the distance. There are 3 figures huddled together against a wall </w:t>
+      </w:r>
+      <w:r>
+        <w:t xml:space="preserve">in the shadows </w:t>
+      </w:r>
+      <w:r>
+        <w:t xml:space="preserve">50 feet away. </w:t>
+      </w:r>
+    </w:p>
+    <w:p>
+      <w:r>
         <w:lastRenderedPageBreak/>
-        <w:t>The Cavern/Hallway (7)</w:t>
-      </w:r>
-    </w:p>
-    <w:p>
-      <w:r>
-        <w:t xml:space="preserve">The other hallway is unlit and doesn’t </w:t>
-      </w:r>
-      <w:r>
-        <w:t xml:space="preserve">appear to have any end or visible ceiling. The walls are jagged and much less cleanly cut, giving it the appearance of a cavern more than a hallway. </w:t>
-      </w:r>
-      <w:r>
-        <w:t>Over an hour of fast paced travel (1h 15 min normal) the hallway widens into what could only be described as a cavern or ravine</w:t>
-      </w:r>
-      <w:r>
-        <w:t xml:space="preserve">, there’s finally </w:t>
-      </w:r>
-      <w:r>
-        <w:t>s</w:t>
-      </w:r>
-      <w:r>
-        <w:t xml:space="preserve">ome dim light in the distance. There are 3 figures huddled together against a wall </w:t>
-      </w:r>
-      <w:r>
-        <w:t xml:space="preserve">in the shadows </w:t>
-      </w:r>
-      <w:r>
-        <w:t xml:space="preserve">50 feet away. </w:t>
-      </w:r>
-    </w:p>
-    <w:p>
-      <w:r>
         <w:tab/>
         <w:t xml:space="preserve">“Hey, there are people over there!” </w:t>
       </w:r>
@@ -3364,10 +3400,7 @@
         <w:ind w:firstLine="720"/>
       </w:pPr>
       <w:r>
-        <w:t xml:space="preserve">The party moves forward into an area where the ceiling is finally </w:t>
-      </w:r>
-      <w:r>
-        <w:t>visible and there is torchlight coming from above cliffs now 3</w:t>
+        <w:t>The party moves forward into an area where the ceiling is finally visible and there is torchlight coming from above cliffs now 3</w:t>
       </w:r>
       <w:r>
         <w:t xml:space="preserve">0ft high on their </w:t>
@@ -3389,6 +3422,7 @@
     </w:p>
     <w:p>
       <w:r>
+        <w:lastRenderedPageBreak/>
         <w:t xml:space="preserve">If the players opt to go into the crack in the wall, they will find themselves here. </w:t>
       </w:r>
       <w:r>
@@ -3450,24 +3484,24 @@
         <w:t xml:space="preserve">As a bonus action, the spiders can </w:t>
       </w:r>
       <w:r>
-        <w:t xml:space="preserve">phase into or out of the Ethereal plane, giving it the appearance of teleporting. The walls are lined with spider webs (DMG 105) [DC 12 dex save to avoid entrapment, DC12 athletics or acrobatics to escape] as well as some in the middle of the room, so it’s best if they don’t touch those. The whole room’s weakness is fire, so if they have any form of fire, lit, the spiders will back off and not </w:t>
+        <w:t>phase into or out of the Ethereal plane, giving it the appearance of teleporting. The walls are lined with spider webs (DMG 105) [DC 12 dex save to avoid entrapment, DC12 athletics or acrobatics to escape] as well as some in the middle of the room, so it’s best if they don’t touch those. The whole room’s weakness is fire, so if they have any form of fire, lit, the spiders will back off and not attack. The spider webs will also burn down when exposed to fire.</w:t>
+      </w:r>
+    </w:p>
+    <w:p>
+      <w:pPr>
+        <w:pStyle w:val="Heading2"/>
+      </w:pPr>
+      <w:r>
+        <w:t>Mega-Dungeon</w:t>
+      </w:r>
+    </w:p>
+    <w:p>
+      <w:r>
+        <w:t xml:space="preserve">If the dinguses decide they’re going to go into the mega-dungeon, they’re going to have to turn left to go south and get to Vecna, </w:t>
       </w:r>
       <w:r>
         <w:lastRenderedPageBreak/>
-        <w:t>attack. The spider webs will also burn down when exposed to fire.</w:t>
-      </w:r>
-    </w:p>
-    <w:p>
-      <w:pPr>
-        <w:pStyle w:val="Heading2"/>
-      </w:pPr>
-      <w:r>
-        <w:t>Mega-Dungeon</w:t>
-      </w:r>
-    </w:p>
-    <w:p>
-      <w:r>
-        <w:t xml:space="preserve">If the dinguses decide they’re going to go into the mega-dungeon, they’re going to have to turn left to go south and get to Vecna, otherwise, they’ll be heading north and find </w:t>
+        <w:t xml:space="preserve">otherwise, they’ll be heading north and find </w:t>
       </w:r>
       <w:r>
         <w:t xml:space="preserve">a sign pointing to the exit back into Loun. If they go out this way, they’ll find themselves in another part of the capital building. If they ignore this, they’ll find </w:t>
@@ -3497,10 +3531,7 @@
         <w:t xml:space="preserve"> </w:t>
       </w:r>
       <w:r>
-        <w:t xml:space="preserve">He will be mildly </w:t>
-      </w:r>
-      <w:r>
-        <w:t xml:space="preserve">annoyed though. </w:t>
+        <w:t xml:space="preserve">He will be mildly annoyed though. </w:t>
       </w:r>
       <w:r>
         <w:t xml:space="preserve">Jump to </w:t>
@@ -3528,7 +3559,11 @@
     </w:p>
     <w:p>
       <w:r>
-        <w:t>On the ledge, there is nothing but another ladder. The players will probably investigate, but they won’t find anything.</w:t>
+        <w:t xml:space="preserve">On the ledge, there is nothing but another ladder. The players will </w:t>
+      </w:r>
+      <w:r>
+        <w:lastRenderedPageBreak/>
+        <w:t>probably investigate, but they won’t find anything.</w:t>
       </w:r>
       <w:r>
         <w:t xml:space="preserve"> </w:t>
@@ -3610,22 +3645,25 @@
         <w:pStyle w:val="Heading1"/>
       </w:pPr>
       <w:r>
+        <w:t>Lannister</w:t>
+      </w:r>
+      <w:r>
+        <w:t xml:space="preserve"> &amp; Laura</w:t>
+      </w:r>
+      <w:r>
+        <w:t xml:space="preserve"> Dane</w:t>
+      </w:r>
+    </w:p>
+    <w:p>
+      <w:r>
+        <w:t>Alchemic researcher for the Higher Government based in the local government of Loun</w:t>
+      </w:r>
+      <w:r>
+        <w:t xml:space="preserve">, tasked to create a superior race of chimeras </w:t>
+      </w:r>
+      <w:r>
         <w:lastRenderedPageBreak/>
-        <w:t>Lannister</w:t>
-      </w:r>
-      <w:r>
-        <w:t xml:space="preserve"> &amp; Laura</w:t>
-      </w:r>
-      <w:r>
-        <w:t xml:space="preserve"> Dane</w:t>
-      </w:r>
-    </w:p>
-    <w:p>
-      <w:r>
-        <w:t>Alchemic researcher for the Higher Government based in the local government of Loun</w:t>
-      </w:r>
-      <w:r>
-        <w:t>, tasked to create a superior race of chimeras capable of following orders and speaking the common language</w:t>
+        <w:t>capable of following orders and speaking the common language</w:t>
       </w:r>
       <w:r>
         <w:t>.</w:t>
@@ -3693,6 +3731,7 @@
     </w:p>
     <w:p>
       <w:r>
+        <w:lastRenderedPageBreak/>
         <w:t>Although much smaller, the population of Vecna rivals that of Loun. Vecna is very urban and much more compact than the sparse la</w:t>
       </w:r>
       <w:r>
@@ -3727,12 +3766,12 @@
         <w:pStyle w:val="Heading1"/>
       </w:pPr>
       <w:r>
+        <w:t>First Arrival</w:t>
+      </w:r>
+    </w:p>
+    <w:p>
+      <w:r>
         <w:lastRenderedPageBreak/>
-        <w:t>First Arrival</w:t>
-      </w:r>
-    </w:p>
-    <w:p>
-      <w:r>
         <w:t xml:space="preserve">When they first arrive, it’s probably a good idea to describe what’s written under general information and it’s likely to be on </w:t>
       </w:r>
       <w:r>
@@ -3775,6 +3814,7 @@
         <w:pStyle w:val="Title"/>
       </w:pPr>
       <w:r>
+        <w:lastRenderedPageBreak/>
         <w:t xml:space="preserve"> </w:t>
       </w:r>
       <w:r>
@@ -3839,11 +3879,11 @@
         <w:t>:</w:t>
       </w:r>
       <w:r>
-        <w:t xml:space="preserve"> The national gov of Gruumsh and the local of Loun have stopped being cooperative, the mayor and president caught sending letters about growing corruption in the Greater Gov. General disapproval throughout the city is growing and </w:t>
+        <w:t xml:space="preserve"> The national gov of Gruumsh and the local of Loun have stopped being cooperative, the mayor and president caught sending letters about growing corruption in the Greater Gov. General disapproval throughout the </w:t>
       </w:r>
       <w:r>
         <w:lastRenderedPageBreak/>
-        <w:t>Asmodeus can’t afford to chance a revolution or spread hate throughout the races. The city must be eliminated, the government especially. The main target is Belegan, Lord of Gruumsh and Loun</w:t>
+        <w:t>city is growing and Asmodeus can’t afford to chance a revolution or spread hate throughout the races. The city must be eliminated, the government especially. The main target is Belegan, Lord of Gruumsh and Loun</w:t>
       </w:r>
       <w:r>
         <w:t>, whom they’ll replace with one of their own: Garris thinks this should be a human.</w:t>
@@ -3858,13 +3898,14 @@
       <w:pgNumType w:start="1"/>
       <w:cols w:num="2" w:space="720"/>
       <w:docGrid w:linePitch="381"/>
+      <w:printerSettings r:id="rId13"/>
     </w:sectPr>
   </w:body>
 </w:document>
 </file>
 
 <file path=word/endnotes.xml><?xml version="1.0" encoding="utf-8"?>
-<w:endnotes xmlns:wpc="http://schemas.microsoft.com/office/word/2010/wordprocessingCanvas" xmlns:cx="http://schemas.microsoft.com/office/drawing/2014/chartex" xmlns:cx1="http://schemas.microsoft.com/office/drawing/2015/9/8/chartex" xmlns:cx2="http://schemas.microsoft.com/office/drawing/2015/10/21/chartex" xmlns:cx3="http://schemas.microsoft.com/office/drawing/2016/5/9/chartex" xmlns:cx4="http://schemas.microsoft.com/office/drawing/2016/5/10/chartex" xmlns:cx5="http://schemas.microsoft.com/office/drawing/2016/5/11/chartex" xmlns:cx6="http://schemas.microsoft.com/office/drawing/2016/5/12/chartex" xmlns:cx7="http://schemas.microsoft.com/office/drawing/2016/5/13/chartex" xmlns:cx8="http://schemas.microsoft.com/office/drawing/2016/5/14/chartex" xmlns:mc="http://schemas.openxmlformats.org/markup-compatibility/2006" xmlns:aink="http://schemas.microsoft.com/office/drawing/2016/ink" xmlns:am3d="http://schemas.microsoft.com/office/drawing/2017/model3d" xmlns:o="urn:schemas-microsoft-com:office:office" xmlns:r="http://schemas.openxmlformats.org/officeDocument/2006/relationships" xmlns:m="http://schemas.openxmlformats.org/officeDocument/2006/math" xmlns:v="urn:schemas-microsoft-com:vml" xmlns:wp14="http://schemas.microsoft.com/office/word/2010/wordprocessingDrawing" xmlns:wp="http://schemas.openxmlformats.org/drawingml/2006/wordprocessingDrawing" xmlns:w10="urn:schemas-microsoft-com:office:word" xmlns:w="http://schemas.openxmlformats.org/wordprocessingml/2006/main" xmlns:w14="http://schemas.microsoft.com/office/word/2010/wordml" xmlns:w15="http://schemas.microsoft.com/office/word/2012/wordml" xmlns:w16cid="http://schemas.microsoft.com/office/word/2016/wordml/cid" xmlns:w16se="http://schemas.microsoft.com/office/word/2015/wordml/symex" xmlns:wpg="http://schemas.microsoft.com/office/word/2010/wordprocessingGroup" xmlns:wpi="http://schemas.microsoft.com/office/word/2010/wordprocessingInk" xmlns:wne="http://schemas.microsoft.com/office/word/2006/wordml" xmlns:wps="http://schemas.microsoft.com/office/word/2010/wordprocessingShape" mc:Ignorable="w14 w15 w16se w16cid wp14">
+<w:endnotes xmlns:wpc="http://schemas.microsoft.com/office/word/2010/wordprocessingCanvas" xmlns:mo="http://schemas.microsoft.com/office/mac/office/2008/main" xmlns:mc="http://schemas.openxmlformats.org/markup-compatibility/2006" xmlns:mv="urn:schemas-microsoft-com:mac:vml" xmlns:o="urn:schemas-microsoft-com:office:office" xmlns:r="http://schemas.openxmlformats.org/officeDocument/2006/relationships" xmlns:m="http://schemas.openxmlformats.org/officeDocument/2006/math" xmlns:v="urn:schemas-microsoft-com:vml" xmlns:wp14="http://schemas.microsoft.com/office/word/2010/wordprocessingDrawing" xmlns:wp="http://schemas.openxmlformats.org/drawingml/2006/wordprocessingDrawing" xmlns:w10="urn:schemas-microsoft-com:office:word" xmlns:w="http://schemas.openxmlformats.org/wordprocessingml/2006/main" xmlns:w14="http://schemas.microsoft.com/office/word/2010/wordml" xmlns:w15="http://schemas.microsoft.com/office/word/2012/wordml" xmlns:wpg="http://schemas.microsoft.com/office/word/2010/wordprocessingGroup" xmlns:wpi="http://schemas.microsoft.com/office/word/2010/wordprocessingInk" xmlns:wne="http://schemas.microsoft.com/office/word/2006/wordml" xmlns:wps="http://schemas.microsoft.com/office/word/2010/wordprocessingShape" mc:Ignorable="w14 w15 wp14">
   <w:endnote w:type="separator" w:id="-1">
     <w:p>
       <w:pPr>
@@ -3889,7 +3930,7 @@
 </file>
 
 <file path=word/footer1.xml><?xml version="1.0" encoding="utf-8"?>
-<w:ftr xmlns:wpc="http://schemas.microsoft.com/office/word/2010/wordprocessingCanvas" xmlns:cx="http://schemas.microsoft.com/office/drawing/2014/chartex" xmlns:cx1="http://schemas.microsoft.com/office/drawing/2015/9/8/chartex" xmlns:cx2="http://schemas.microsoft.com/office/drawing/2015/10/21/chartex" xmlns:cx3="http://schemas.microsoft.com/office/drawing/2016/5/9/chartex" xmlns:cx4="http://schemas.microsoft.com/office/drawing/2016/5/10/chartex" xmlns:cx5="http://schemas.microsoft.com/office/drawing/2016/5/11/chartex" xmlns:cx6="http://schemas.microsoft.com/office/drawing/2016/5/12/chartex" xmlns:cx7="http://schemas.microsoft.com/office/drawing/2016/5/13/chartex" xmlns:cx8="http://schemas.microsoft.com/office/drawing/2016/5/14/chartex" xmlns:mc="http://schemas.openxmlformats.org/markup-compatibility/2006" xmlns:aink="http://schemas.microsoft.com/office/drawing/2016/ink" xmlns:am3d="http://schemas.microsoft.com/office/drawing/2017/model3d" xmlns:o="urn:schemas-microsoft-com:office:office" xmlns:r="http://schemas.openxmlformats.org/officeDocument/2006/relationships" xmlns:m="http://schemas.openxmlformats.org/officeDocument/2006/math" xmlns:v="urn:schemas-microsoft-com:vml" xmlns:wp14="http://schemas.microsoft.com/office/word/2010/wordprocessingDrawing" xmlns:wp="http://schemas.openxmlformats.org/drawingml/2006/wordprocessingDrawing" xmlns:w10="urn:schemas-microsoft-com:office:word" xmlns:w="http://schemas.openxmlformats.org/wordprocessingml/2006/main" xmlns:w14="http://schemas.microsoft.com/office/word/2010/wordml" xmlns:w15="http://schemas.microsoft.com/office/word/2012/wordml" xmlns:w16cid="http://schemas.microsoft.com/office/word/2016/wordml/cid" xmlns:w16se="http://schemas.microsoft.com/office/word/2015/wordml/symex" xmlns:wpg="http://schemas.microsoft.com/office/word/2010/wordprocessingGroup" xmlns:wpi="http://schemas.microsoft.com/office/word/2010/wordprocessingInk" xmlns:wne="http://schemas.microsoft.com/office/word/2006/wordml" xmlns:wps="http://schemas.microsoft.com/office/word/2010/wordprocessingShape" mc:Ignorable="w14 w15 w16se w16cid wp14">
+<w:ftr xmlns:wpc="http://schemas.microsoft.com/office/word/2010/wordprocessingCanvas" xmlns:mo="http://schemas.microsoft.com/office/mac/office/2008/main" xmlns:mc="http://schemas.openxmlformats.org/markup-compatibility/2006" xmlns:mv="urn:schemas-microsoft-com:mac:vml" xmlns:o="urn:schemas-microsoft-com:office:office" xmlns:r="http://schemas.openxmlformats.org/officeDocument/2006/relationships" xmlns:m="http://schemas.openxmlformats.org/officeDocument/2006/math" xmlns:v="urn:schemas-microsoft-com:vml" xmlns:wp14="http://schemas.microsoft.com/office/word/2010/wordprocessingDrawing" xmlns:wp="http://schemas.openxmlformats.org/drawingml/2006/wordprocessingDrawing" xmlns:w10="urn:schemas-microsoft-com:office:word" xmlns:w="http://schemas.openxmlformats.org/wordprocessingml/2006/main" xmlns:w14="http://schemas.microsoft.com/office/word/2010/wordml" xmlns:w15="http://schemas.microsoft.com/office/word/2012/wordml" xmlns:wpg="http://schemas.microsoft.com/office/word/2010/wordprocessingGroup" xmlns:wpi="http://schemas.microsoft.com/office/word/2010/wordprocessingInk" xmlns:wne="http://schemas.microsoft.com/office/word/2006/wordml" xmlns:wps="http://schemas.microsoft.com/office/word/2010/wordprocessingShape" mc:Ignorable="w14 w15 wp14">
   <w:sdt>
     <w:sdtPr>
       <w:id w:val="1203133483"/>
@@ -3970,7 +4011,7 @@
                 </wp:inline>
               </w:drawing>
             </mc:Choice>
-            <mc:Fallback>
+            <mc:Fallback xmlns:w16se="http://schemas.microsoft.com/office/word/2015/wordml/symex" xmlns:w16cid="http://schemas.microsoft.com/office/word/2016/wordml/cid" xmlns:am3d="http://schemas.microsoft.com/office/drawing/2017/model3d" xmlns:aink="http://schemas.microsoft.com/office/drawing/2016/ink" xmlns:cx8="http://schemas.microsoft.com/office/drawing/2016/5/14/chartex" xmlns:cx7="http://schemas.microsoft.com/office/drawing/2016/5/13/chartex" xmlns:cx6="http://schemas.microsoft.com/office/drawing/2016/5/12/chartex" xmlns:cx5="http://schemas.microsoft.com/office/drawing/2016/5/11/chartex" xmlns:cx4="http://schemas.microsoft.com/office/drawing/2016/5/10/chartex" xmlns:cx3="http://schemas.microsoft.com/office/drawing/2016/5/9/chartex" xmlns:cx2="http://schemas.microsoft.com/office/drawing/2015/10/21/chartex" xmlns:cx1="http://schemas.microsoft.com/office/drawing/2015/9/8/chartex" xmlns:cx="http://schemas.microsoft.com/office/drawing/2014/chartex">
               <w:pict>
                 <v:shapetype w14:anchorId="5ADA6193" id="_x0000_t110" coordsize="21600,21600" o:spt="110" path="m10800,l,10800,10800,21600,21600,10800xe">
                   <v:stroke joinstyle="miter"/>
@@ -4024,7 +4065,7 @@
 </file>
 
 <file path=word/footer2.xml><?xml version="1.0" encoding="utf-8"?>
-<w:ftr xmlns:wpc="http://schemas.microsoft.com/office/word/2010/wordprocessingCanvas" xmlns:cx="http://schemas.microsoft.com/office/drawing/2014/chartex" xmlns:cx1="http://schemas.microsoft.com/office/drawing/2015/9/8/chartex" xmlns:cx2="http://schemas.microsoft.com/office/drawing/2015/10/21/chartex" xmlns:cx3="http://schemas.microsoft.com/office/drawing/2016/5/9/chartex" xmlns:cx4="http://schemas.microsoft.com/office/drawing/2016/5/10/chartex" xmlns:cx5="http://schemas.microsoft.com/office/drawing/2016/5/11/chartex" xmlns:cx6="http://schemas.microsoft.com/office/drawing/2016/5/12/chartex" xmlns:cx7="http://schemas.microsoft.com/office/drawing/2016/5/13/chartex" xmlns:cx8="http://schemas.microsoft.com/office/drawing/2016/5/14/chartex" xmlns:mc="http://schemas.openxmlformats.org/markup-compatibility/2006" xmlns:aink="http://schemas.microsoft.com/office/drawing/2016/ink" xmlns:am3d="http://schemas.microsoft.com/office/drawing/2017/model3d" xmlns:o="urn:schemas-microsoft-com:office:office" xmlns:r="http://schemas.openxmlformats.org/officeDocument/2006/relationships" xmlns:m="http://schemas.openxmlformats.org/officeDocument/2006/math" xmlns:v="urn:schemas-microsoft-com:vml" xmlns:wp14="http://schemas.microsoft.com/office/word/2010/wordprocessingDrawing" xmlns:wp="http://schemas.openxmlformats.org/drawingml/2006/wordprocessingDrawing" xmlns:w10="urn:schemas-microsoft-com:office:word" xmlns:w="http://schemas.openxmlformats.org/wordprocessingml/2006/main" xmlns:w14="http://schemas.microsoft.com/office/word/2010/wordml" xmlns:w15="http://schemas.microsoft.com/office/word/2012/wordml" xmlns:w16cid="http://schemas.microsoft.com/office/word/2016/wordml/cid" xmlns:w16se="http://schemas.microsoft.com/office/word/2015/wordml/symex" xmlns:wpg="http://schemas.microsoft.com/office/word/2010/wordprocessingGroup" xmlns:wpi="http://schemas.microsoft.com/office/word/2010/wordprocessingInk" xmlns:wne="http://schemas.microsoft.com/office/word/2006/wordml" xmlns:wps="http://schemas.microsoft.com/office/word/2010/wordprocessingShape" mc:Ignorable="w14 w15 w16se w16cid wp14">
+<w:ftr xmlns:wpc="http://schemas.microsoft.com/office/word/2010/wordprocessingCanvas" xmlns:mo="http://schemas.microsoft.com/office/mac/office/2008/main" xmlns:mc="http://schemas.openxmlformats.org/markup-compatibility/2006" xmlns:mv="urn:schemas-microsoft-com:mac:vml" xmlns:o="urn:schemas-microsoft-com:office:office" xmlns:r="http://schemas.openxmlformats.org/officeDocument/2006/relationships" xmlns:m="http://schemas.openxmlformats.org/officeDocument/2006/math" xmlns:v="urn:schemas-microsoft-com:vml" xmlns:wp14="http://schemas.microsoft.com/office/word/2010/wordprocessingDrawing" xmlns:wp="http://schemas.openxmlformats.org/drawingml/2006/wordprocessingDrawing" xmlns:w10="urn:schemas-microsoft-com:office:word" xmlns:w="http://schemas.openxmlformats.org/wordprocessingml/2006/main" xmlns:w14="http://schemas.microsoft.com/office/word/2010/wordml" xmlns:w15="http://schemas.microsoft.com/office/word/2012/wordml" xmlns:wpg="http://schemas.microsoft.com/office/word/2010/wordprocessingGroup" xmlns:wpi="http://schemas.microsoft.com/office/word/2010/wordprocessingInk" xmlns:wne="http://schemas.microsoft.com/office/word/2006/wordml" xmlns:wps="http://schemas.microsoft.com/office/word/2010/wordprocessingShape" mc:Ignorable="w14 w15 wp14">
   <w:sdt>
     <w:sdtPr>
       <w:id w:val="1575244058"/>
@@ -4105,7 +4146,7 @@
                 </wp:inline>
               </w:drawing>
             </mc:Choice>
-            <mc:Fallback>
+            <mc:Fallback xmlns:w16se="http://schemas.microsoft.com/office/word/2015/wordml/symex" xmlns:w16cid="http://schemas.microsoft.com/office/word/2016/wordml/cid" xmlns:am3d="http://schemas.microsoft.com/office/drawing/2017/model3d" xmlns:aink="http://schemas.microsoft.com/office/drawing/2016/ink" xmlns:cx8="http://schemas.microsoft.com/office/drawing/2016/5/14/chartex" xmlns:cx7="http://schemas.microsoft.com/office/drawing/2016/5/13/chartex" xmlns:cx6="http://schemas.microsoft.com/office/drawing/2016/5/12/chartex" xmlns:cx5="http://schemas.microsoft.com/office/drawing/2016/5/11/chartex" xmlns:cx4="http://schemas.microsoft.com/office/drawing/2016/5/10/chartex" xmlns:cx3="http://schemas.microsoft.com/office/drawing/2016/5/9/chartex" xmlns:cx2="http://schemas.microsoft.com/office/drawing/2015/10/21/chartex" xmlns:cx1="http://schemas.microsoft.com/office/drawing/2015/9/8/chartex" xmlns:cx="http://schemas.microsoft.com/office/drawing/2014/chartex">
               <w:pict>
                 <v:shapetype w14:anchorId="1147E659" id="_x0000_t110" coordsize="21600,21600" o:spt="110" path="m10800,l,10800,10800,21600,21600,10800xe">
                   <v:stroke joinstyle="miter"/>
@@ -4138,7 +4179,7 @@
           <w:rPr>
             <w:noProof/>
           </w:rPr>
-          <w:t>2</w:t>
+          <w:t>1</w:t>
         </w:r>
         <w:r>
           <w:rPr>
@@ -4159,7 +4200,7 @@
 </file>
 
 <file path=word/footnotes.xml><?xml version="1.0" encoding="utf-8"?>
-<w:footnotes xmlns:wpc="http://schemas.microsoft.com/office/word/2010/wordprocessingCanvas" xmlns:cx="http://schemas.microsoft.com/office/drawing/2014/chartex" xmlns:cx1="http://schemas.microsoft.com/office/drawing/2015/9/8/chartex" xmlns:cx2="http://schemas.microsoft.com/office/drawing/2015/10/21/chartex" xmlns:cx3="http://schemas.microsoft.com/office/drawing/2016/5/9/chartex" xmlns:cx4="http://schemas.microsoft.com/office/drawing/2016/5/10/chartex" xmlns:cx5="http://schemas.microsoft.com/office/drawing/2016/5/11/chartex" xmlns:cx6="http://schemas.microsoft.com/office/drawing/2016/5/12/chartex" xmlns:cx7="http://schemas.microsoft.com/office/drawing/2016/5/13/chartex" xmlns:cx8="http://schemas.microsoft.com/office/drawing/2016/5/14/chartex" xmlns:mc="http://schemas.openxmlformats.org/markup-compatibility/2006" xmlns:aink="http://schemas.microsoft.com/office/drawing/2016/ink" xmlns:am3d="http://schemas.microsoft.com/office/drawing/2017/model3d" xmlns:o="urn:schemas-microsoft-com:office:office" xmlns:r="http://schemas.openxmlformats.org/officeDocument/2006/relationships" xmlns:m="http://schemas.openxmlformats.org/officeDocument/2006/math" xmlns:v="urn:schemas-microsoft-com:vml" xmlns:wp14="http://schemas.microsoft.com/office/word/2010/wordprocessingDrawing" xmlns:wp="http://schemas.openxmlformats.org/drawingml/2006/wordprocessingDrawing" xmlns:w10="urn:schemas-microsoft-com:office:word" xmlns:w="http://schemas.openxmlformats.org/wordprocessingml/2006/main" xmlns:w14="http://schemas.microsoft.com/office/word/2010/wordml" xmlns:w15="http://schemas.microsoft.com/office/word/2012/wordml" xmlns:w16cid="http://schemas.microsoft.com/office/word/2016/wordml/cid" xmlns:w16se="http://schemas.microsoft.com/office/word/2015/wordml/symex" xmlns:wpg="http://schemas.microsoft.com/office/word/2010/wordprocessingGroup" xmlns:wpi="http://schemas.microsoft.com/office/word/2010/wordprocessingInk" xmlns:wne="http://schemas.microsoft.com/office/word/2006/wordml" xmlns:wps="http://schemas.microsoft.com/office/word/2010/wordprocessingShape" mc:Ignorable="w14 w15 w16se w16cid wp14">
+<w:footnotes xmlns:wpc="http://schemas.microsoft.com/office/word/2010/wordprocessingCanvas" xmlns:mo="http://schemas.microsoft.com/office/mac/office/2008/main" xmlns:mc="http://schemas.openxmlformats.org/markup-compatibility/2006" xmlns:mv="urn:schemas-microsoft-com:mac:vml" xmlns:o="urn:schemas-microsoft-com:office:office" xmlns:r="http://schemas.openxmlformats.org/officeDocument/2006/relationships" xmlns:m="http://schemas.openxmlformats.org/officeDocument/2006/math" xmlns:v="urn:schemas-microsoft-com:vml" xmlns:wp14="http://schemas.microsoft.com/office/word/2010/wordprocessingDrawing" xmlns:wp="http://schemas.openxmlformats.org/drawingml/2006/wordprocessingDrawing" xmlns:w10="urn:schemas-microsoft-com:office:word" xmlns:w="http://schemas.openxmlformats.org/wordprocessingml/2006/main" xmlns:w14="http://schemas.microsoft.com/office/word/2010/wordml" xmlns:w15="http://schemas.microsoft.com/office/word/2012/wordml" xmlns:wpg="http://schemas.microsoft.com/office/word/2010/wordprocessingGroup" xmlns:wpi="http://schemas.microsoft.com/office/word/2010/wordprocessingInk" xmlns:wne="http://schemas.microsoft.com/office/word/2006/wordml" xmlns:wps="http://schemas.microsoft.com/office/word/2010/wordprocessingShape" mc:Ignorable="w14 w15 wp14">
   <w:footnote w:type="separator" w:id="-1">
     <w:p>
       <w:pPr>
@@ -4184,8 +4225,8 @@
 </file>
 
 <file path=word/numbering.xml><?xml version="1.0" encoding="utf-8"?>
-<w:numbering xmlns:wpc="http://schemas.microsoft.com/office/word/2010/wordprocessingCanvas" xmlns:cx="http://schemas.microsoft.com/office/drawing/2014/chartex" xmlns:cx1="http://schemas.microsoft.com/office/drawing/2015/9/8/chartex" xmlns:cx2="http://schemas.microsoft.com/office/drawing/2015/10/21/chartex" xmlns:cx3="http://schemas.microsoft.com/office/drawing/2016/5/9/chartex" xmlns:cx4="http://schemas.microsoft.com/office/drawing/2016/5/10/chartex" xmlns:cx5="http://schemas.microsoft.com/office/drawing/2016/5/11/chartex" xmlns:cx6="http://schemas.microsoft.com/office/drawing/2016/5/12/chartex" xmlns:cx7="http://schemas.microsoft.com/office/drawing/2016/5/13/chartex" xmlns:cx8="http://schemas.microsoft.com/office/drawing/2016/5/14/chartex" xmlns:mc="http://schemas.openxmlformats.org/markup-compatibility/2006" xmlns:aink="http://schemas.microsoft.com/office/drawing/2016/ink" xmlns:am3d="http://schemas.microsoft.com/office/drawing/2017/model3d" xmlns:o="urn:schemas-microsoft-com:office:office" xmlns:r="http://schemas.openxmlformats.org/officeDocument/2006/relationships" xmlns:m="http://schemas.openxmlformats.org/officeDocument/2006/math" xmlns:v="urn:schemas-microsoft-com:vml" xmlns:wp14="http://schemas.microsoft.com/office/word/2010/wordprocessingDrawing" xmlns:wp="http://schemas.openxmlformats.org/drawingml/2006/wordprocessingDrawing" xmlns:w10="urn:schemas-microsoft-com:office:word" xmlns:w="http://schemas.openxmlformats.org/wordprocessingml/2006/main" xmlns:w14="http://schemas.microsoft.com/office/word/2010/wordml" xmlns:w15="http://schemas.microsoft.com/office/word/2012/wordml" xmlns:w16cid="http://schemas.microsoft.com/office/word/2016/wordml/cid" xmlns:w16se="http://schemas.microsoft.com/office/word/2015/wordml/symex" xmlns:wpg="http://schemas.microsoft.com/office/word/2010/wordprocessingGroup" xmlns:wpi="http://schemas.microsoft.com/office/word/2010/wordprocessingInk" xmlns:wne="http://schemas.microsoft.com/office/word/2006/wordml" xmlns:wps="http://schemas.microsoft.com/office/word/2010/wordprocessingShape" mc:Ignorable="w14 w15 w16se w16cid wp14">
-  <w:abstractNum w:abstractNumId="0" w15:restartNumberingAfterBreak="0">
+<w:numbering xmlns:wpc="http://schemas.microsoft.com/office/word/2010/wordprocessingCanvas" xmlns:mo="http://schemas.microsoft.com/office/mac/office/2008/main" xmlns:mc="http://schemas.openxmlformats.org/markup-compatibility/2006" xmlns:mv="urn:schemas-microsoft-com:mac:vml" xmlns:o="urn:schemas-microsoft-com:office:office" xmlns:r="http://schemas.openxmlformats.org/officeDocument/2006/relationships" xmlns:m="http://schemas.openxmlformats.org/officeDocument/2006/math" xmlns:v="urn:schemas-microsoft-com:vml" xmlns:wp14="http://schemas.microsoft.com/office/word/2010/wordprocessingDrawing" xmlns:wp="http://schemas.openxmlformats.org/drawingml/2006/wordprocessingDrawing" xmlns:w10="urn:schemas-microsoft-com:office:word" xmlns:w="http://schemas.openxmlformats.org/wordprocessingml/2006/main" xmlns:w14="http://schemas.microsoft.com/office/word/2010/wordml" xmlns:w15="http://schemas.microsoft.com/office/word/2012/wordml" xmlns:wpg="http://schemas.microsoft.com/office/word/2010/wordprocessingGroup" xmlns:wpi="http://schemas.microsoft.com/office/word/2010/wordprocessingInk" xmlns:wne="http://schemas.microsoft.com/office/word/2006/wordml" xmlns:wps="http://schemas.microsoft.com/office/word/2010/wordprocessingShape" mc:Ignorable="w14 w15 wp14">
+  <w:abstractNum w:abstractNumId="0">
     <w:nsid w:val="111A331E"/>
     <w:multiLevelType w:val="hybridMultilevel"/>
     <w:tmpl w:val="B16E7AE0"/>
@@ -4297,7 +4338,7 @@
       </w:rPr>
     </w:lvl>
   </w:abstractNum>
-  <w:abstractNum w:abstractNumId="1" w15:restartNumberingAfterBreak="0">
+  <w:abstractNum w:abstractNumId="1">
     <w:nsid w:val="227921EC"/>
     <w:multiLevelType w:val="hybridMultilevel"/>
     <w:tmpl w:val="870C4A1E"/>
@@ -4409,7 +4450,7 @@
       </w:rPr>
     </w:lvl>
   </w:abstractNum>
-  <w:abstractNum w:abstractNumId="2" w15:restartNumberingAfterBreak="0">
+  <w:abstractNum w:abstractNumId="2">
     <w:nsid w:val="55F71B72"/>
     <w:multiLevelType w:val="hybridMultilevel"/>
     <w:tmpl w:val="9A5C3644"/>
@@ -4521,7 +4562,7 @@
       </w:rPr>
     </w:lvl>
   </w:abstractNum>
-  <w:abstractNum w:abstractNumId="3" w15:restartNumberingAfterBreak="0">
+  <w:abstractNum w:abstractNumId="3">
     <w:nsid w:val="66755F68"/>
     <w:multiLevelType w:val="hybridMultilevel"/>
     <w:tmpl w:val="430A5CF0"/>
@@ -4649,7 +4690,7 @@
 </file>
 
 <file path=word/styles.xml><?xml version="1.0" encoding="utf-8"?>
-<w:styles xmlns:mc="http://schemas.openxmlformats.org/markup-compatibility/2006" xmlns:r="http://schemas.openxmlformats.org/officeDocument/2006/relationships" xmlns:w="http://schemas.openxmlformats.org/wordprocessingml/2006/main" xmlns:w14="http://schemas.microsoft.com/office/word/2010/wordml" xmlns:w15="http://schemas.microsoft.com/office/word/2012/wordml" xmlns:w16cid="http://schemas.microsoft.com/office/word/2016/wordml/cid" xmlns:w16se="http://schemas.microsoft.com/office/word/2015/wordml/symex" mc:Ignorable="w14 w15 w16se w16cid">
+<w:styles xmlns:mc="http://schemas.openxmlformats.org/markup-compatibility/2006" xmlns:r="http://schemas.openxmlformats.org/officeDocument/2006/relationships" xmlns:w="http://schemas.openxmlformats.org/wordprocessingml/2006/main" xmlns:w14="http://schemas.microsoft.com/office/word/2010/wordml" xmlns:w15="http://schemas.microsoft.com/office/word/2012/wordml" mc:Ignorable="w14 w15">
   <w:docDefaults>
     <w:rPrDefault>
       <w:rPr>
@@ -4666,7 +4707,7 @@
       </w:pPr>
     </w:pPrDefault>
   </w:docDefaults>
-  <w:latentStyles w:defLockedState="0" w:defUIPriority="99" w:defSemiHidden="0" w:defUnhideWhenUsed="0" w:defQFormat="0" w:count="375">
+  <w:latentStyles w:defLockedState="0" w:defUIPriority="99" w:defSemiHidden="0" w:defUnhideWhenUsed="0" w:defQFormat="0" w:count="382">
     <w:lsdException w:name="Normal" w:uiPriority="0" w:qFormat="1"/>
     <w:lsdException w:name="heading 1" w:uiPriority="9" w:qFormat="1"/>
     <w:lsdException w:name="heading 2" w:semiHidden="1" w:uiPriority="9" w:unhideWhenUsed="1" w:qFormat="1"/>
@@ -5771,7 +5812,7 @@
 </file>
 
 <file path=word/glossary/document.xml><?xml version="1.0" encoding="utf-8"?>
-<w:glossaryDocument xmlns:wpc="http://schemas.microsoft.com/office/word/2010/wordprocessingCanvas" xmlns:cx="http://schemas.microsoft.com/office/drawing/2014/chartex" xmlns:cx1="http://schemas.microsoft.com/office/drawing/2015/9/8/chartex" xmlns:cx2="http://schemas.microsoft.com/office/drawing/2015/10/21/chartex" xmlns:cx3="http://schemas.microsoft.com/office/drawing/2016/5/9/chartex" xmlns:cx4="http://schemas.microsoft.com/office/drawing/2016/5/10/chartex" xmlns:cx5="http://schemas.microsoft.com/office/drawing/2016/5/11/chartex" xmlns:cx6="http://schemas.microsoft.com/office/drawing/2016/5/12/chartex" xmlns:cx7="http://schemas.microsoft.com/office/drawing/2016/5/13/chartex" xmlns:cx8="http://schemas.microsoft.com/office/drawing/2016/5/14/chartex" xmlns:mc="http://schemas.openxmlformats.org/markup-compatibility/2006" xmlns:aink="http://schemas.microsoft.com/office/drawing/2016/ink" xmlns:am3d="http://schemas.microsoft.com/office/drawing/2017/model3d" xmlns:o="urn:schemas-microsoft-com:office:office" xmlns:r="http://schemas.openxmlformats.org/officeDocument/2006/relationships" xmlns:m="http://schemas.openxmlformats.org/officeDocument/2006/math" xmlns:v="urn:schemas-microsoft-com:vml" xmlns:wp14="http://schemas.microsoft.com/office/word/2010/wordprocessingDrawing" xmlns:wp="http://schemas.openxmlformats.org/drawingml/2006/wordprocessingDrawing" xmlns:w10="urn:schemas-microsoft-com:office:word" xmlns:w="http://schemas.openxmlformats.org/wordprocessingml/2006/main" xmlns:w14="http://schemas.microsoft.com/office/word/2010/wordml" xmlns:w15="http://schemas.microsoft.com/office/word/2012/wordml" xmlns:w16cid="http://schemas.microsoft.com/office/word/2016/wordml/cid" xmlns:w16se="http://schemas.microsoft.com/office/word/2015/wordml/symex" xmlns:wpg="http://schemas.microsoft.com/office/word/2010/wordprocessingGroup" xmlns:wpi="http://schemas.microsoft.com/office/word/2010/wordprocessingInk" xmlns:wne="http://schemas.microsoft.com/office/word/2006/wordml" xmlns:wps="http://schemas.microsoft.com/office/word/2010/wordprocessingShape" mc:Ignorable="w14 w15 w16se w16cid wp14">
+<w:glossaryDocument xmlns:wpc="http://schemas.microsoft.com/office/word/2010/wordprocessingCanvas" xmlns:mo="http://schemas.microsoft.com/office/mac/office/2008/main" xmlns:mc="http://schemas.openxmlformats.org/markup-compatibility/2006" xmlns:mv="urn:schemas-microsoft-com:mac:vml" xmlns:o="urn:schemas-microsoft-com:office:office" xmlns:r="http://schemas.openxmlformats.org/officeDocument/2006/relationships" xmlns:m="http://schemas.openxmlformats.org/officeDocument/2006/math" xmlns:v="urn:schemas-microsoft-com:vml" xmlns:wp14="http://schemas.microsoft.com/office/word/2010/wordprocessingDrawing" xmlns:wp="http://schemas.openxmlformats.org/drawingml/2006/wordprocessingDrawing" xmlns:w10="urn:schemas-microsoft-com:office:word" xmlns:w="http://schemas.openxmlformats.org/wordprocessingml/2006/main" xmlns:w14="http://schemas.microsoft.com/office/word/2010/wordml" xmlns:w15="http://schemas.microsoft.com/office/word/2012/wordml" xmlns:wpg="http://schemas.microsoft.com/office/word/2010/wordprocessingGroup" xmlns:wpi="http://schemas.microsoft.com/office/word/2010/wordprocessingInk" xmlns:wne="http://schemas.microsoft.com/office/word/2006/wordml" xmlns:wps="http://schemas.microsoft.com/office/word/2010/wordprocessingShape" mc:Ignorable="w14 w15 wp14">
   <w:docParts>
     <w:docPart>
       <w:docPartPr>
@@ -5806,47 +5847,16 @@
         </w:p>
       </w:docPartBody>
     </w:docPart>
-    <w:docPart>
-      <w:docPartPr>
-        <w:name w:val="9FF7D9FFECBD4BFE9AAA1A50D538EE59"/>
-        <w:category>
-          <w:name w:val="General"/>
-          <w:gallery w:val="placeholder"/>
-        </w:category>
-        <w:types>
-          <w:type w:val="bbPlcHdr"/>
-        </w:types>
-        <w:behaviors>
-          <w:behavior w:val="content"/>
-        </w:behaviors>
-        <w:guid w:val="{299B8A29-9921-4385-8897-DFFC624BE173}"/>
-      </w:docPartPr>
-      <w:docPartBody>
-        <w:p>
-          <w:pPr>
-            <w:pStyle w:val="9FF7D9FFECBD4BFE9AAA1A50D538EE59"/>
-          </w:pPr>
-          <w:r>
-            <w:rPr>
-              <w:color w:val="4472C4" w:themeColor="accent1"/>
-              <w:sz w:val="28"/>
-              <w:szCs w:val="28"/>
-            </w:rPr>
-            <w:t>[Document subtitle]</w:t>
-          </w:r>
-        </w:p>
-      </w:docPartBody>
-    </w:docPart>
   </w:docParts>
 </w:glossaryDocument>
 </file>
 
 <file path=word/glossary/fontTable.xml><?xml version="1.0" encoding="utf-8"?>
-<w:fonts xmlns:mc="http://schemas.openxmlformats.org/markup-compatibility/2006" xmlns:r="http://schemas.openxmlformats.org/officeDocument/2006/relationships" xmlns:w="http://schemas.openxmlformats.org/wordprocessingml/2006/main" xmlns:w14="http://schemas.microsoft.com/office/word/2010/wordml" xmlns:w15="http://schemas.microsoft.com/office/word/2012/wordml" xmlns:w16cid="http://schemas.microsoft.com/office/word/2016/wordml/cid" xmlns:w16se="http://schemas.microsoft.com/office/word/2015/wordml/symex" mc:Ignorable="w14 w15 w16se w16cid">
+<w:fonts xmlns:mc="http://schemas.openxmlformats.org/markup-compatibility/2006" xmlns:r="http://schemas.openxmlformats.org/officeDocument/2006/relationships" xmlns:w="http://schemas.openxmlformats.org/wordprocessingml/2006/main" xmlns:w14="http://schemas.microsoft.com/office/word/2010/wordml" xmlns:w15="http://schemas.microsoft.com/office/word/2012/wordml" mc:Ignorable="w14 w15">
   <w:font w:name="Symbol">
     <w:panose1 w:val="05050102010706020507"/>
     <w:charset w:val="02"/>
-    <w:family w:val="roman"/>
+    <w:family w:val="auto"/>
     <w:pitch w:val="variable"/>
     <w:sig w:usb0="00000000" w:usb1="10000000" w:usb2="00000000" w:usb3="00000000" w:csb0="80000000" w:csb1="00000000"/>
   </w:font>
@@ -5855,14 +5865,14 @@
     <w:charset w:val="00"/>
     <w:family w:val="roman"/>
     <w:pitch w:val="variable"/>
-    <w:sig w:usb0="E0002AFF" w:usb1="C0007843" w:usb2="00000009" w:usb3="00000000" w:csb0="000001FF" w:csb1="00000000"/>
+    <w:sig w:usb0="E0002AEF" w:usb1="C0007841" w:usb2="00000009" w:usb3="00000000" w:csb0="000001FF" w:csb1="00000000"/>
   </w:font>
   <w:font w:name="Courier New">
     <w:panose1 w:val="02070309020205020404"/>
     <w:charset w:val="00"/>
-    <w:family w:val="modern"/>
+    <w:family w:val="roman"/>
     <w:pitch w:val="fixed"/>
-    <w:sig w:usb0="E0002EFF" w:usb1="C0007843" w:usb2="00000009" w:usb3="00000000" w:csb0="000001FF" w:csb1="00000000"/>
+    <w:sig w:usb0="E0002AFF" w:usb1="C0007843" w:usb2="00000009" w:usb3="00000000" w:csb0="000001FF" w:csb1="00000000"/>
   </w:font>
   <w:font w:name="Wingdings">
     <w:panose1 w:val="05000000000000000000"/>
@@ -5876,10 +5886,10 @@
     <w:charset w:val="00"/>
     <w:family w:val="swiss"/>
     <w:pitch w:val="variable"/>
-    <w:sig w:usb0="E1002AFF" w:usb1="4000ACFF" w:usb2="00000009" w:usb3="00000000" w:csb0="000001FF" w:csb1="00000000"/>
+    <w:sig w:usb0="E00002FF" w:usb1="4000ACFF" w:usb2="00000001" w:usb3="00000000" w:csb0="0000019F" w:csb1="00000000"/>
   </w:font>
   <w:font w:name="High Tower Text">
-    <w:panose1 w:val="02040502050506030303"/>
+    <w:altName w:val="Helvetica Neue"/>
     <w:charset w:val="00"/>
     <w:family w:val="roman"/>
     <w:pitch w:val="variable"/>
@@ -5887,6 +5897,7 @@
   </w:font>
   <w:font w:name="Helvetica Neue">
     <w:altName w:val="Sylfaen"/>
+    <w:panose1 w:val="02000503000000020004"/>
     <w:charset w:val="00"/>
     <w:family w:val="swiss"/>
     <w:pitch w:val="variable"/>
@@ -5897,28 +5908,33 @@
     <w:charset w:val="00"/>
     <w:family w:val="swiss"/>
     <w:pitch w:val="variable"/>
-    <w:sig w:usb0="A0002AEF" w:usb1="4000207B" w:usb2="00000000" w:usb3="00000000" w:csb0="000001FF" w:csb1="00000000"/>
+    <w:sig w:usb0="A00002EF" w:usb1="4000207B" w:usb2="00000000" w:usb3="00000000" w:csb0="0000019F" w:csb1="00000000"/>
   </w:font>
   <w:font w:name="Courier">
-    <w:panose1 w:val="02070409020205020404"/>
-    <w:charset w:val="4D"/>
-    <w:family w:val="modern"/>
-    <w:notTrueType/>
+    <w:panose1 w:val="02000500000000000000"/>
+    <w:charset w:val="00"/>
+    <w:family w:val="roman"/>
     <w:pitch w:val="fixed"/>
     <w:sig w:usb0="00000003" w:usb1="00000000" w:usb2="00000000" w:usb3="00000000" w:csb0="00000001" w:csb1="00000000"/>
   </w:font>
   <w:font w:name="Segoe UI">
-    <w:panose1 w:val="020B0502040204020203"/>
     <w:charset w:val="00"/>
     <w:family w:val="swiss"/>
     <w:pitch w:val="variable"/>
     <w:sig w:usb0="E4002EFF" w:usb1="C000E47F" w:usb2="00000009" w:usb3="00000000" w:csb0="000001FF" w:csb1="00000000"/>
   </w:font>
+  <w:font w:name="Arial">
+    <w:panose1 w:val="020B0604020202020204"/>
+    <w:charset w:val="00"/>
+    <w:family w:val="swiss"/>
+    <w:pitch w:val="variable"/>
+    <w:sig w:usb0="E0002AFF" w:usb1="C0007843" w:usb2="00000009" w:usb3="00000000" w:csb0="000001FF" w:csb1="00000000"/>
+  </w:font>
 </w:fonts>
 </file>
 
 <file path=word/glossary/settings.xml><?xml version="1.0" encoding="utf-8"?>
-<w:settings xmlns:mc="http://schemas.openxmlformats.org/markup-compatibility/2006" xmlns:o="urn:schemas-microsoft-com:office:office" xmlns:r="http://schemas.openxmlformats.org/officeDocument/2006/relationships" xmlns:m="http://schemas.openxmlformats.org/officeDocument/2006/math" xmlns:v="urn:schemas-microsoft-com:vml" xmlns:w10="urn:schemas-microsoft-com:office:word" xmlns:w="http://schemas.openxmlformats.org/wordprocessingml/2006/main" xmlns:w14="http://schemas.microsoft.com/office/word/2010/wordml" xmlns:w15="http://schemas.microsoft.com/office/word/2012/wordml" xmlns:w16cid="http://schemas.microsoft.com/office/word/2016/wordml/cid" xmlns:w16se="http://schemas.microsoft.com/office/word/2015/wordml/symex" xmlns:sl="http://schemas.openxmlformats.org/schemaLibrary/2006/main" mc:Ignorable="w14 w15 w16se w16cid">
+<w:settings xmlns:mc="http://schemas.openxmlformats.org/markup-compatibility/2006" xmlns:o="urn:schemas-microsoft-com:office:office" xmlns:r="http://schemas.openxmlformats.org/officeDocument/2006/relationships" xmlns:m="http://schemas.openxmlformats.org/officeDocument/2006/math" xmlns:v="urn:schemas-microsoft-com:vml" xmlns:w10="urn:schemas-microsoft-com:office:word" xmlns:w="http://schemas.openxmlformats.org/wordprocessingml/2006/main" xmlns:w14="http://schemas.microsoft.com/office/word/2010/wordml" xmlns:w15="http://schemas.microsoft.com/office/word/2012/wordml" xmlns:sl="http://schemas.openxmlformats.org/schemaLibrary/2006/main" mc:Ignorable="w14 w15">
   <w:view w:val="normal"/>
   <w:defaultTabStop w:val="720"/>
   <w:characterSpacingControl w:val="doNotCompress"/>
@@ -5929,12 +5945,13 @@
     <w:compatSetting w:name="enableOpenTypeFeatures" w:uri="http://schemas.microsoft.com/office/word" w:val="1"/>
     <w:compatSetting w:name="doNotFlipMirrorIndents" w:uri="http://schemas.microsoft.com/office/word" w:val="1"/>
     <w:compatSetting w:name="differentiateMultirowTableHeaders" w:uri="http://schemas.microsoft.com/office/word" w:val="1"/>
-    <w:compatSetting w:name="useWord2013TrackBottomHyphenation" w:uri="http://schemas.microsoft.com/office/word" w:val="0"/>
   </w:compat>
   <w:rsids>
     <w:rsidRoot w:val="0004207B"/>
     <w:rsid w:val="00024D03"/>
     <w:rsid w:val="0004207B"/>
+    <w:rsid w:val="003013A6"/>
+    <w:rsid w:val="003C6C5B"/>
   </w:rsids>
   <m:mathPr>
     <m:mathFont m:val="Cambria Math"/>
@@ -5958,7 +5975,7 @@
 </file>
 
 <file path=word/glossary/styles.xml><?xml version="1.0" encoding="utf-8"?>
-<w:styles xmlns:mc="http://schemas.openxmlformats.org/markup-compatibility/2006" xmlns:r="http://schemas.openxmlformats.org/officeDocument/2006/relationships" xmlns:w="http://schemas.openxmlformats.org/wordprocessingml/2006/main" xmlns:w14="http://schemas.microsoft.com/office/word/2010/wordml" xmlns:w15="http://schemas.microsoft.com/office/word/2012/wordml" xmlns:w16cid="http://schemas.microsoft.com/office/word/2016/wordml/cid" xmlns:w16se="http://schemas.microsoft.com/office/word/2015/wordml/symex" mc:Ignorable="w14 w15 w16se w16cid">
+<w:styles xmlns:mc="http://schemas.openxmlformats.org/markup-compatibility/2006" xmlns:r="http://schemas.openxmlformats.org/officeDocument/2006/relationships" xmlns:w="http://schemas.openxmlformats.org/wordprocessingml/2006/main" xmlns:w14="http://schemas.microsoft.com/office/word/2010/wordml" xmlns:w15="http://schemas.microsoft.com/office/word/2012/wordml" mc:Ignorable="w14 w15">
   <w:docDefaults>
     <w:rPrDefault>
       <w:rPr>
@@ -5974,7 +5991,7 @@
       </w:pPr>
     </w:pPrDefault>
   </w:docDefaults>
-  <w:latentStyles w:defLockedState="0" w:defUIPriority="99" w:defSemiHidden="0" w:defUnhideWhenUsed="0" w:defQFormat="0" w:count="375">
+  <w:latentStyles w:defLockedState="0" w:defUIPriority="99" w:defSemiHidden="0" w:defUnhideWhenUsed="0" w:defQFormat="0" w:count="382">
     <w:lsdException w:name="Normal" w:uiPriority="0" w:qFormat="1"/>
     <w:lsdException w:name="heading 1" w:uiPriority="9" w:qFormat="1"/>
     <w:lsdException w:name="heading 2" w:semiHidden="1" w:uiPriority="9" w:unhideWhenUsed="1" w:qFormat="1"/>
@@ -6348,8 +6365,6 @@
     <w:lsdException w:name="List Table 7 Colorful Accent 6" w:uiPriority="52"/>
     <w:lsdException w:name="Mention" w:semiHidden="1" w:unhideWhenUsed="1"/>
     <w:lsdException w:name="Smart Hyperlink" w:semiHidden="1" w:unhideWhenUsed="1"/>
-    <w:lsdException w:name="Hashtag" w:semiHidden="1" w:unhideWhenUsed="1"/>
-    <w:lsdException w:name="Unresolved Mention" w:semiHidden="1" w:unhideWhenUsed="1"/>
   </w:latentStyles>
   <w:style w:type="paragraph" w:default="1" w:styleId="Normal">
     <w:name w:val="Normal"/>
@@ -6402,9 +6417,10 @@
 </file>
 
 <file path=word/glossary/webSettings.xml><?xml version="1.0" encoding="utf-8"?>
-<w:webSettings xmlns:mc="http://schemas.openxmlformats.org/markup-compatibility/2006" xmlns:r="http://schemas.openxmlformats.org/officeDocument/2006/relationships" xmlns:w="http://schemas.openxmlformats.org/wordprocessingml/2006/main" xmlns:w14="http://schemas.microsoft.com/office/word/2010/wordml" xmlns:w15="http://schemas.microsoft.com/office/word/2012/wordml" xmlns:w16cid="http://schemas.microsoft.com/office/word/2016/wordml/cid" xmlns:w16se="http://schemas.microsoft.com/office/word/2015/wordml/symex" mc:Ignorable="w14 w15 w16se w16cid">
+<w:webSettings xmlns:mc="http://schemas.openxmlformats.org/markup-compatibility/2006" xmlns:r="http://schemas.openxmlformats.org/officeDocument/2006/relationships" xmlns:w="http://schemas.openxmlformats.org/wordprocessingml/2006/main" xmlns:w14="http://schemas.microsoft.com/office/word/2010/wordml" xmlns:w15="http://schemas.microsoft.com/office/word/2012/wordml" mc:Ignorable="w14 w15">
   <w:optimizeForBrowser/>
   <w:allowPNG/>
+  <w:doNotSaveAsSingleFile/>
 </w:webSettings>
 </file>
 
@@ -6693,7 +6709,7 @@
 </file>
 
 <file path=customXml/itemProps2.xml><?xml version="1.0" encoding="utf-8"?>
-<ds:datastoreItem xmlns:ds="http://schemas.openxmlformats.org/officeDocument/2006/customXml" ds:itemID="{9AB1093F-C6B6-446F-83C9-1C163FEB5C05}">
+<ds:datastoreItem xmlns:ds="http://schemas.openxmlformats.org/officeDocument/2006/customXml" ds:itemID="{78B4CEA1-2144-E14D-88F1-973124D87A4D}">
   <ds:schemaRefs>
     <ds:schemaRef ds:uri="http://schemas.openxmlformats.org/officeDocument/2006/bibliography"/>
   </ds:schemaRefs>

</xml_diff>

<commit_message>
At the Teal Toad
</commit_message>
<xml_diff>
--- a/Planes of Anaros.docx
+++ b/Planes of Anaros.docx
@@ -1,6 +1,6 @@
 
 <file path=word/document.xml><?xml version="1.0" encoding="utf-8"?>
-<w:document xmlns:wpc="http://schemas.microsoft.com/office/word/2010/wordprocessingCanvas" xmlns:mo="http://schemas.microsoft.com/office/mac/office/2008/main" xmlns:mc="http://schemas.openxmlformats.org/markup-compatibility/2006" xmlns:mv="urn:schemas-microsoft-com:mac:vml" xmlns:o="urn:schemas-microsoft-com:office:office" xmlns:r="http://schemas.openxmlformats.org/officeDocument/2006/relationships" xmlns:m="http://schemas.openxmlformats.org/officeDocument/2006/math" xmlns:v="urn:schemas-microsoft-com:vml" xmlns:wp14="http://schemas.microsoft.com/office/word/2010/wordprocessingDrawing" xmlns:wp="http://schemas.openxmlformats.org/drawingml/2006/wordprocessingDrawing" xmlns:w10="urn:schemas-microsoft-com:office:word" xmlns:w="http://schemas.openxmlformats.org/wordprocessingml/2006/main" xmlns:w14="http://schemas.microsoft.com/office/word/2010/wordml" xmlns:w15="http://schemas.microsoft.com/office/word/2012/wordml" xmlns:wpg="http://schemas.microsoft.com/office/word/2010/wordprocessingGroup" xmlns:wpi="http://schemas.microsoft.com/office/word/2010/wordprocessingInk" xmlns:wne="http://schemas.microsoft.com/office/word/2006/wordml" xmlns:wps="http://schemas.microsoft.com/office/word/2010/wordprocessingShape" mc:Ignorable="w14 w15 wp14">
+<w:document xmlns:wpc="http://schemas.microsoft.com/office/word/2010/wordprocessingCanvas" xmlns:cx="http://schemas.microsoft.com/office/drawing/2014/chartex" xmlns:cx1="http://schemas.microsoft.com/office/drawing/2015/9/8/chartex" xmlns:cx2="http://schemas.microsoft.com/office/drawing/2015/10/21/chartex" xmlns:cx3="http://schemas.microsoft.com/office/drawing/2016/5/9/chartex" xmlns:cx4="http://schemas.microsoft.com/office/drawing/2016/5/10/chartex" xmlns:cx5="http://schemas.microsoft.com/office/drawing/2016/5/11/chartex" xmlns:cx6="http://schemas.microsoft.com/office/drawing/2016/5/12/chartex" xmlns:cx7="http://schemas.microsoft.com/office/drawing/2016/5/13/chartex" xmlns:cx8="http://schemas.microsoft.com/office/drawing/2016/5/14/chartex" xmlns:mc="http://schemas.openxmlformats.org/markup-compatibility/2006" xmlns:aink="http://schemas.microsoft.com/office/drawing/2016/ink" xmlns:am3d="http://schemas.microsoft.com/office/drawing/2017/model3d" xmlns:o="urn:schemas-microsoft-com:office:office" xmlns:r="http://schemas.openxmlformats.org/officeDocument/2006/relationships" xmlns:m="http://schemas.openxmlformats.org/officeDocument/2006/math" xmlns:v="urn:schemas-microsoft-com:vml" xmlns:wp14="http://schemas.microsoft.com/office/word/2010/wordprocessingDrawing" xmlns:wp="http://schemas.openxmlformats.org/drawingml/2006/wordprocessingDrawing" xmlns:w10="urn:schemas-microsoft-com:office:word" xmlns:w="http://schemas.openxmlformats.org/wordprocessingml/2006/main" xmlns:w14="http://schemas.microsoft.com/office/word/2010/wordml" xmlns:w15="http://schemas.microsoft.com/office/word/2012/wordml" xmlns:w16cid="http://schemas.microsoft.com/office/word/2016/wordml/cid" xmlns:w16se="http://schemas.microsoft.com/office/word/2015/wordml/symex" xmlns:wpg="http://schemas.microsoft.com/office/word/2010/wordprocessingGroup" xmlns:wpi="http://schemas.microsoft.com/office/word/2010/wordprocessingInk" xmlns:wne="http://schemas.microsoft.com/office/word/2006/wordml" xmlns:wps="http://schemas.microsoft.com/office/word/2010/wordprocessingShape" mc:Ignorable="w14 w15 w16se w16cid wp14">
   <w:background w:color="FFFFFF" w:themeColor="background1"/>
   <w:body>
     <w:sdt>
@@ -152,9 +152,6 @@
             <w:alias w:val="Subtitle"/>
             <w:tag w:val=""/>
             <w:id w:val="328029620"/>
-            <w:placeholder>
-              <w:docPart w:val="9FF7D9FFECBD4BFE9AAA1A50D538EE59"/>
-            </w:placeholder>
             <w:dataBinding w:prefixMappings="xmlns:ns0='http://purl.org/dc/elements/1.1/' xmlns:ns1='http://schemas.openxmlformats.org/package/2006/metadata/core-properties' " w:xpath="/ns1:coreProperties[1]/ns0:subject[1]" w:storeItemID="{6C3C8BC8-F283-45AE-878A-BAB7291924A1}"/>
             <w:text/>
           </w:sdtPr>
@@ -378,11 +375,11 @@
               </mc:Choice>
               <mc:Fallback>
                 <w:pict>
-                  <v:shapetype w14:anchorId="3B6E8B4B" id="_x0000_t202" coordsize="21600,21600" o:spt="202" path="m0,0l0,21600,21600,21600,21600,0xe">
+                  <v:shapetype w14:anchorId="3B6E8B4B" id="_x0000_t202" coordsize="21600,21600" o:spt="202" path="m,l,21600r21600,l21600,xe">
                     <v:stroke joinstyle="miter"/>
                     <v:path gradientshapeok="t" o:connecttype="rect"/>
                   </v:shapetype>
-                  <v:shape id="Text Box 142" o:spid="_x0000_s1026" type="#_x0000_t202" style="position:absolute;left:0;text-align:left;margin-left:0;margin-top:0;width:487.3pt;height:52.6pt;z-index:251659264;visibility:visible;mso-wrap-style:square;mso-width-percent:1000;mso-height-percent:0;mso-top-percent:850;mso-wrap-distance-left:9pt;mso-wrap-distance-top:0;mso-wrap-distance-right:9pt;mso-wrap-distance-bottom:0;mso-position-horizontal:center;mso-position-horizontal-relative:margin;mso-position-vertical-relative:page;mso-width-percent:1000;mso-height-percent:0;mso-top-percent:850;mso-width-relative:margin;mso-height-relative:margin;v-text-anchor:bottom" o:gfxdata="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" filled="f" stroked="f" strokeweight=".5pt">
+                  <v:shape id="Text Box 142" o:spid="_x0000_s1026" type="#_x0000_t202" style="position:absolute;left:0;text-align:left;margin-left:0;margin-top:0;width:487.3pt;height:52.6pt;z-index:251659264;visibility:visible;mso-wrap-style:square;mso-width-percent:1000;mso-height-percent:0;mso-top-percent:850;mso-wrap-distance-left:9pt;mso-wrap-distance-top:0;mso-wrap-distance-right:9pt;mso-wrap-distance-bottom:0;mso-position-horizontal:center;mso-position-horizontal-relative:margin;mso-position-vertical-relative:page;mso-width-percent:1000;mso-height-percent:0;mso-top-percent:850;mso-width-relative:margin;mso-height-relative:margin;v-text-anchor:bottom" o:gfxdata="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" filled="f" stroked="f" strokeweight=".5pt">
                     <v:textbox style="mso-fit-shape-to-text:t" inset="0,0,0,0">
                       <w:txbxContent>
                         <w:sdt>
@@ -698,234 +695,230 @@
         <w:t xml:space="preserve"> stream of an unknown depth ente</w:t>
       </w:r>
       <w:r>
-        <w:t xml:space="preserve">ring under the </w:t>
-      </w:r>
-      <w:r>
+        <w:t>ring under the far wall and draining into the cavern you just exited.</w:t>
+      </w:r>
+      <w:r>
+        <w:t xml:space="preserve"> </w:t>
+      </w:r>
+      <w:r>
+        <w:t xml:space="preserve">On the right, part of </w:t>
+      </w:r>
+      <w:r>
+        <w:t xml:space="preserve">the floor caved in, leaving a hole too dark to see </w:t>
+      </w:r>
+      <w:r>
+        <w:t xml:space="preserve">into with only the light of the two torches on the far wall. </w:t>
+      </w:r>
+      <w:r>
+        <w:t>Along the wall runs a 10ft wide and tall ledge: a cage sits beneath it.</w:t>
+      </w:r>
+    </w:p>
+    <w:p>
+      <w:pPr>
+        <w:ind w:firstLine="720"/>
+      </w:pPr>
+      <w:r>
+        <w:t>A bugbear</w:t>
+      </w:r>
+      <w:r>
+        <w:t xml:space="preserve"> (</w:t>
+      </w:r>
+      <w:r>
+        <w:t>33)</w:t>
+      </w:r>
+      <w:r>
+        <w:t xml:space="preserve"> stands elevated o</w:t>
+      </w:r>
+      <w:r>
+        <w:t xml:space="preserve">n </w:t>
+      </w:r>
+      <w:r>
+        <w:t>the</w:t>
+      </w:r>
+      <w:r>
+        <w:t xml:space="preserve"> ledge on the far wall while a</w:t>
+      </w:r>
+      <w:r>
+        <w:t xml:space="preserve"> displacer beast</w:t>
+      </w:r>
+      <w:r>
+        <w:t xml:space="preserve"> (</w:t>
+      </w:r>
+      <w:r>
+        <w:t>81)</w:t>
+      </w:r>
+      <w:r>
+        <w:t xml:space="preserve"> stands guard in front of him</w:t>
+      </w:r>
+      <w:r>
+        <w:t xml:space="preserve"> and a hallway behind him</w:t>
+      </w:r>
+      <w:r>
+        <w:t>.</w:t>
+      </w:r>
+      <w:r>
+        <w:t xml:space="preserve"> “</w:t>
+      </w:r>
+      <w:r>
+        <w:t xml:space="preserve">So, </w:t>
+      </w:r>
+      <w:r>
+        <w:t xml:space="preserve">you’re the ones been causin’ all this ruckus eh? </w:t>
+      </w:r>
+      <w:r>
+        <w:t>Well, my little friend here’s been getting hungry anyway!”</w:t>
+      </w:r>
+      <w:r>
+        <w:t xml:space="preserve"> After dialogue: </w:t>
+      </w:r>
+      <w:r>
+        <w:rPr>
+          <w:b/>
+        </w:rPr>
+        <w:t>r</w:t>
+      </w:r>
+      <w:r>
+        <w:rPr>
+          <w:b/>
+        </w:rPr>
+        <w:t>oll initiative</w:t>
+      </w:r>
+      <w:r>
+        <w:t>.</w:t>
+      </w:r>
+    </w:p>
+    <w:p>
+      <w:pPr>
+        <w:pStyle w:val="Heading2"/>
+      </w:pPr>
+      <w:r>
+        <w:t>Stat Blocks</w:t>
+      </w:r>
+    </w:p>
+    <w:p>
+      <w:r>
+        <w:t>Bugbear – page 33 MM</w:t>
+      </w:r>
+    </w:p>
+    <w:p>
+      <w:r>
+        <w:t>Displacer Beast – page 81 MM</w:t>
+      </w:r>
+    </w:p>
+    <w:p>
+      <w:pPr>
+        <w:pStyle w:val="Heading1"/>
+      </w:pPr>
+      <w:r>
+        <w:t>Post Encounter 1</w:t>
+      </w:r>
+    </w:p>
+    <w:p>
+      <w:pPr>
+        <w:pStyle w:val="Heading2"/>
+      </w:pPr>
+      <w:r>
+        <w:t>Drops</w:t>
+      </w:r>
+    </w:p>
+    <w:p>
+      <w:r>
+        <w:t xml:space="preserve">Bugbear – 1 </w:t>
+      </w:r>
+      <w:proofErr w:type="spellStart"/>
+      <w:r>
+        <w:t>Gp</w:t>
+      </w:r>
+      <w:proofErr w:type="spellEnd"/>
+      <w:r>
+        <w:t xml:space="preserve"> and a Morningstar</w:t>
+      </w:r>
+    </w:p>
+    <w:p>
+      <w:r>
+        <w:t>Displacer Beast –</w:t>
+      </w:r>
+      <w:r>
+        <w:t xml:space="preserve"> Displacer Hide</w:t>
+      </w:r>
+    </w:p>
+    <w:p>
+      <w:pPr>
+        <w:pStyle w:val="Heading2"/>
+      </w:pPr>
+      <w:r>
+        <w:t>On In</w:t>
+      </w:r>
+      <w:r>
+        <w:t>vestigation</w:t>
+      </w:r>
+    </w:p>
+    <w:p>
+      <w:r>
+        <w:t xml:space="preserve">Hole </w:t>
+      </w:r>
+      <w:r>
+        <w:t>–</w:t>
+      </w:r>
+      <w:r>
+        <w:t xml:space="preserve"> </w:t>
+      </w:r>
+      <w:r>
+        <w:t xml:space="preserve">Hidden tunnel leading to a hole too small to fit through </w:t>
+      </w:r>
+      <w:r>
+        <w:t xml:space="preserve">but you can see </w:t>
+      </w:r>
+      <w:r>
+        <w:t>a fairly well-lit dungeon below</w:t>
+      </w:r>
+      <w:r>
+        <w:t xml:space="preserve"> [this is the nationwide mega-dungeon]</w:t>
+      </w:r>
+      <w:r>
+        <w:t>. All you can see is a</w:t>
+      </w:r>
+      <w:r>
+        <w:t xml:space="preserve"> stone</w:t>
+      </w:r>
+      <w:r>
+        <w:t xml:space="preserve"> wall and a floor.</w:t>
+      </w:r>
+    </w:p>
+    <w:p>
+      <w:pPr>
+        <w:rPr>
+          <w:noProof/>
+        </w:rPr>
+      </w:pPr>
+      <w:r>
+        <w:t xml:space="preserve">Torches – Can be taken out of their holders </w:t>
+      </w:r>
+      <w:r>
+        <w:t>and used with one hand</w:t>
+      </w:r>
+      <w:r>
+        <w:t>.</w:t>
+      </w:r>
+      <w:r>
+        <w:rPr>
+          <w:noProof/>
+        </w:rPr>
+        <w:t xml:space="preserve"> </w:t>
+      </w:r>
+    </w:p>
+    <w:p>
+      <w:pPr>
+        <w:jc w:val="center"/>
+        <w:rPr>
+          <w:noProof/>
+        </w:rPr>
+      </w:pPr>
+      <w:r>
+        <w:rPr>
+          <w:noProof/>
+        </w:rPr>
         <w:lastRenderedPageBreak/>
-        <w:t>far wall and draining into the cavern you just exited.</w:t>
-      </w:r>
-      <w:r>
-        <w:t xml:space="preserve"> </w:t>
-      </w:r>
-      <w:r>
-        <w:t xml:space="preserve">On the right, part of </w:t>
-      </w:r>
-      <w:r>
-        <w:t xml:space="preserve">the floor caved in, leaving a hole too dark to see into with only the light of the two torches on the far wall. </w:t>
-      </w:r>
-      <w:r>
-        <w:t>Along the wall runs a 10ft wide and tall ledge: a cage sits beneath it.</w:t>
-      </w:r>
-    </w:p>
-    <w:p>
-      <w:pPr>
-        <w:ind w:firstLine="720"/>
-      </w:pPr>
-      <w:r>
-        <w:t>A bugbear</w:t>
-      </w:r>
-      <w:r>
-        <w:t xml:space="preserve"> (</w:t>
-      </w:r>
-      <w:r>
-        <w:t>33)</w:t>
-      </w:r>
-      <w:r>
-        <w:t xml:space="preserve"> stands elevated o</w:t>
-      </w:r>
-      <w:r>
-        <w:t xml:space="preserve">n </w:t>
-      </w:r>
-      <w:r>
-        <w:t>the</w:t>
-      </w:r>
-      <w:r>
-        <w:t xml:space="preserve"> ledge on the far wall while a</w:t>
-      </w:r>
-      <w:r>
-        <w:t xml:space="preserve"> displacer beast</w:t>
-      </w:r>
-      <w:r>
-        <w:t xml:space="preserve"> (</w:t>
-      </w:r>
-      <w:r>
-        <w:t>81)</w:t>
-      </w:r>
-      <w:r>
-        <w:t xml:space="preserve"> stands guard in front of him</w:t>
-      </w:r>
-      <w:r>
-        <w:t xml:space="preserve"> and a hallway behind him</w:t>
-      </w:r>
-      <w:r>
-        <w:t>.</w:t>
-      </w:r>
-      <w:r>
-        <w:t xml:space="preserve"> “</w:t>
-      </w:r>
-      <w:r>
-        <w:t xml:space="preserve">So, </w:t>
-      </w:r>
-      <w:r>
-        <w:t xml:space="preserve">you’re the ones been causin’ all this ruckus eh? </w:t>
-      </w:r>
-      <w:r>
-        <w:t>Well, my little friend here’s been getting hungry anyway!”</w:t>
-      </w:r>
-      <w:r>
-        <w:t xml:space="preserve"> After dialogue: </w:t>
-      </w:r>
-      <w:r>
-        <w:rPr>
-          <w:b/>
-        </w:rPr>
-        <w:t>r</w:t>
-      </w:r>
-      <w:r>
-        <w:rPr>
-          <w:b/>
-        </w:rPr>
-        <w:t>oll initiative</w:t>
-      </w:r>
-      <w:r>
-        <w:t>.</w:t>
-      </w:r>
-    </w:p>
-    <w:p>
-      <w:pPr>
-        <w:pStyle w:val="Heading2"/>
-      </w:pPr>
-      <w:r>
-        <w:t>Stat Blocks</w:t>
-      </w:r>
-    </w:p>
-    <w:p>
-      <w:r>
-        <w:t>Bugbear – page 33 MM</w:t>
-      </w:r>
-    </w:p>
-    <w:p>
-      <w:r>
-        <w:t>Displacer Beast – page 81 MM</w:t>
-      </w:r>
-    </w:p>
-    <w:p>
-      <w:pPr>
-        <w:pStyle w:val="Heading1"/>
-      </w:pPr>
-      <w:r>
-        <w:t>Post Encounter 1</w:t>
-      </w:r>
-    </w:p>
-    <w:p>
-      <w:pPr>
-        <w:pStyle w:val="Heading2"/>
-      </w:pPr>
-      <w:r>
-        <w:t>Drops</w:t>
-      </w:r>
-    </w:p>
-    <w:p>
-      <w:r>
-        <w:t xml:space="preserve">Bugbear – 1 </w:t>
-      </w:r>
-      <w:proofErr w:type="spellStart"/>
-      <w:r>
-        <w:t>Gp</w:t>
-      </w:r>
-      <w:proofErr w:type="spellEnd"/>
-      <w:r>
-        <w:t xml:space="preserve"> and a Morningstar</w:t>
-      </w:r>
-    </w:p>
-    <w:p>
-      <w:r>
-        <w:t>Displacer Beast –</w:t>
-      </w:r>
-      <w:r>
-        <w:t xml:space="preserve"> Displacer Hide</w:t>
-      </w:r>
-    </w:p>
-    <w:p>
-      <w:pPr>
-        <w:pStyle w:val="Heading2"/>
-      </w:pPr>
-      <w:r>
-        <w:t>On In</w:t>
-      </w:r>
-      <w:r>
-        <w:t>vestigation</w:t>
-      </w:r>
-    </w:p>
-    <w:p>
-      <w:r>
-        <w:t xml:space="preserve">Hole </w:t>
-      </w:r>
-      <w:r>
-        <w:t>–</w:t>
-      </w:r>
-      <w:r>
-        <w:t xml:space="preserve"> </w:t>
-      </w:r>
-      <w:r>
-        <w:t xml:space="preserve">Hidden tunnel leading to a hole too small to fit through </w:t>
-      </w:r>
-      <w:r>
-        <w:t xml:space="preserve">but you can see </w:t>
-      </w:r>
-      <w:r>
-        <w:t>a fairly well-lit dungeon below</w:t>
-      </w:r>
-      <w:r>
-        <w:t xml:space="preserve"> [this is the nationwide mega-</w:t>
-      </w:r>
-      <w:r>
-        <w:lastRenderedPageBreak/>
-        <w:t>dungeon]</w:t>
-      </w:r>
-      <w:r>
-        <w:t>. All you can see is a</w:t>
-      </w:r>
-      <w:r>
-        <w:t xml:space="preserve"> stone</w:t>
-      </w:r>
-      <w:r>
-        <w:t xml:space="preserve"> wall and a floor.</w:t>
-      </w:r>
-    </w:p>
-    <w:p>
-      <w:pPr>
-        <w:rPr>
-          <w:noProof/>
-        </w:rPr>
-      </w:pPr>
-      <w:r>
-        <w:t xml:space="preserve">Torches – Can be taken out of their holders </w:t>
-      </w:r>
-      <w:r>
-        <w:t>and used with one hand</w:t>
-      </w:r>
-      <w:r>
-        <w:t>.</w:t>
-      </w:r>
-      <w:r>
-        <w:rPr>
-          <w:noProof/>
-        </w:rPr>
-        <w:t xml:space="preserve"> </w:t>
-      </w:r>
-    </w:p>
-    <w:p>
-      <w:pPr>
-        <w:jc w:val="center"/>
-        <w:rPr>
-          <w:noProof/>
-        </w:rPr>
-      </w:pPr>
-      <w:r>
-        <w:rPr>
-          <w:noProof/>
-        </w:rPr>
         <w:t>*  *  *</w:t>
       </w:r>
     </w:p>
@@ -1130,7 +1123,6 @@
         <w:rPr>
           <w:noProof/>
         </w:rPr>
-        <w:lastRenderedPageBreak/>
         <w:t xml:space="preserve">“Who is it? I haven’t had a visitor in quite some time”. </w:t>
       </w:r>
       <w:r>
@@ -1155,15 +1147,7 @@
         <w:rPr>
           <w:noProof/>
         </w:rPr>
-        <w:t xml:space="preserve">part of the bronze hill breaks </w:t>
-      </w:r>
-      <w:bookmarkStart w:id="0" w:name="_GoBack"/>
-      <w:bookmarkEnd w:id="0"/>
-      <w:r>
-        <w:rPr>
-          <w:noProof/>
-        </w:rPr>
-        <w:t>free of the rest with the deafe</w:t>
+        <w:t>part of the bronze hill breaks free of the rest with the deafe</w:t>
       </w:r>
       <w:r>
         <w:rPr>
@@ -1218,7 +1202,13 @@
         <w:rPr>
           <w:noProof/>
         </w:rPr>
-        <w:t xml:space="preserve"> “Why anyone would serve that man is beyond me. It is my duty to </w:t>
+        <w:t xml:space="preserve"> “Why </w:t>
+      </w:r>
+      <w:r>
+        <w:rPr>
+          <w:noProof/>
+        </w:rPr>
+        <w:t xml:space="preserve">anyone would serve that man is beyond me. It is my duty to </w:t>
       </w:r>
       <w:r>
         <w:rPr>
@@ -1369,195 +1359,191 @@
         <w:t>doors on opposite walls. Both are heavy metal doors (dragon-proof).</w:t>
       </w:r>
       <w:r>
-        <w:t xml:space="preserve"> The dragon has blindsight for 60ft so </w:t>
-      </w:r>
+        <w:t xml:space="preserve"> The dragon has blindsight for 60ft so the potions of invisibility won’t be very effective if they</w:t>
+      </w:r>
+      <w:r>
+        <w:t>’re too close to the dungeon</w:t>
+      </w:r>
+      <w:r>
+        <w:t>.</w:t>
+      </w:r>
+      <w:r>
+        <w:t xml:space="preserve"> In the hoard </w:t>
+      </w:r>
+      <w:r>
+        <w:t xml:space="preserve">is the Stone of </w:t>
+      </w:r>
+      <w:r>
+        <w:t>Melora that the Dragon found in the sea.</w:t>
+      </w:r>
+    </w:p>
+    <w:p>
+      <w:pPr>
+        <w:pStyle w:val="Heading3"/>
+      </w:pPr>
+      <w:r>
+        <w:t>Left Room</w:t>
+      </w:r>
+    </w:p>
+    <w:p>
+      <w:r>
+        <w:t xml:space="preserve">Small </w:t>
+      </w:r>
+      <w:r>
+        <w:t xml:space="preserve">room, two chests. One contains 4 potions of invisibility, the other has hundreds </w:t>
+      </w:r>
+      <w:r>
+        <w:t>of po</w:t>
+      </w:r>
+      <w:r>
+        <w:t>unds of bloody, raw stakes large</w:t>
+      </w:r>
+      <w:r>
+        <w:t xml:space="preserve"> enough to encumber.</w:t>
+      </w:r>
+    </w:p>
+    <w:p>
+      <w:pPr>
+        <w:pStyle w:val="Heading3"/>
+      </w:pPr>
+      <w:r>
+        <w:t>Right Room</w:t>
+      </w:r>
+    </w:p>
+    <w:p>
       <w:r>
         <w:lastRenderedPageBreak/>
-        <w:t>the potions of invisibility won’t be very effective if they</w:t>
-      </w:r>
-      <w:r>
-        <w:t>’re too close to the dungeon</w:t>
+        <w:t>Mirror of the left room</w:t>
+      </w:r>
+      <w:r>
+        <w:t xml:space="preserve"> except with one chest containing </w:t>
+      </w:r>
+      <w:r>
+        <w:t xml:space="preserve">a </w:t>
+      </w:r>
+      <w:r>
+        <w:rPr>
+          <w:b/>
+        </w:rPr>
+        <w:t>D</w:t>
+      </w:r>
+      <w:r>
+        <w:rPr>
+          <w:b/>
+        </w:rPr>
+        <w:t>riftglobe</w:t>
+      </w:r>
+      <w:r>
+        <w:t xml:space="preserve"> (DMG 166)</w:t>
+      </w:r>
+      <w:r>
+        <w:t xml:space="preserve">. </w:t>
+      </w:r>
+      <w:r>
+        <w:t xml:space="preserve"> </w:t>
+      </w:r>
+      <w:r>
+        <w:t>There is a hidden door on the side of the room closest to the e</w:t>
+      </w:r>
+      <w:r>
+        <w:t>xit [passive DC: 20 active</w:t>
+      </w:r>
+      <w:r>
+        <w:t xml:space="preserve"> DC</w:t>
+      </w:r>
+      <w:r>
+        <w:t>: 13]. Thi</w:t>
+      </w:r>
+      <w:r>
+        <w:t xml:space="preserve">s leads out of the dungeon </w:t>
+      </w:r>
+      <w:r>
+        <w:t>right of the exit.</w:t>
+      </w:r>
+    </w:p>
+    <w:p>
+      <w:pPr>
+        <w:pStyle w:val="Heading2"/>
+      </w:pPr>
+      <w:r>
+        <w:t>Outside</w:t>
+      </w:r>
+      <w:r>
+        <w:t xml:space="preserve"> &amp;</w:t>
+      </w:r>
+      <w:r>
+        <w:t xml:space="preserve"> More</w:t>
+      </w:r>
+      <w:r>
+        <w:t xml:space="preserve"> Background</w:t>
+      </w:r>
+    </w:p>
+    <w:p>
+      <w:r>
+        <w:t>At the far end of the room is</w:t>
+      </w:r>
+      <w:r>
+        <w:t xml:space="preserve"> a gate 30ft wide and 80ft tall. Once they’re out is a good time to expl</w:t>
+      </w:r>
+      <w:r>
+        <w:t>ain the background of the world:</w:t>
+      </w:r>
+      <w:r>
+        <w:t xml:space="preserve"> </w:t>
+      </w:r>
+      <w:r>
+        <w:t>It’s dark as it always is</w:t>
+      </w:r>
+      <w:r>
+        <w:t xml:space="preserve">, the only light being from the town down the hill but it’s of no use to light the world around you. The people of this world have </w:t>
+      </w:r>
+      <w:r>
+        <w:t xml:space="preserve">evolved and developed darksight, </w:t>
+      </w:r>
+      <w:r>
+        <w:t xml:space="preserve">so the darkness is something you get used to. </w:t>
+      </w:r>
+      <w:r>
+        <w:t>Centuries ago, the humanoids fell into chaos and war</w:t>
+      </w:r>
+      <w:r>
+        <w:t>, exterminating all but a small portion of those who once were</w:t>
+      </w:r>
+      <w:r>
+        <w:t>. Seeing what their creations had become, the gods abandoned this world and only one remained. Asmodeus saved the people of the earth, creating</w:t>
+      </w:r>
+      <w:r>
+        <w:t xml:space="preserve"> Anaros,</w:t>
+      </w:r>
+      <w:r>
+        <w:t xml:space="preserve"> a safe-haven and protection from the foul beasts no longer contained by the divine beings that abandoned </w:t>
+      </w:r>
+      <w:r>
+        <w:t xml:space="preserve">their dependents. </w:t>
+      </w:r>
+      <w:r>
+        <w:t>None who</w:t>
+      </w:r>
+      <w:r>
+        <w:t xml:space="preserve"> leaves the borders of Anaros </w:t>
+      </w:r>
+      <w:r>
+        <w:t>survive to tell the tale and nor do any that attempt to enter. As the old gods</w:t>
+      </w:r>
+      <w:r>
+        <w:t xml:space="preserve"> left, they took the sun with them</w:t>
+      </w:r>
+      <w:r>
+        <w:t>, leaving the world in darkness</w:t>
       </w:r>
       <w:r>
         <w:t>.</w:t>
       </w:r>
       <w:r>
-        <w:t xml:space="preserve"> In the hoard </w:t>
-      </w:r>
-      <w:r>
-        <w:t xml:space="preserve">is the Stone of </w:t>
-      </w:r>
-      <w:r>
-        <w:t>Melora that the Dragon found in the sea.</w:t>
-      </w:r>
-    </w:p>
-    <w:p>
-      <w:pPr>
-        <w:pStyle w:val="Heading3"/>
-      </w:pPr>
-      <w:r>
-        <w:t>Left Room</w:t>
-      </w:r>
-    </w:p>
-    <w:p>
-      <w:r>
-        <w:t xml:space="preserve">Small </w:t>
-      </w:r>
-      <w:r>
-        <w:t xml:space="preserve">room, two chests. One contains 4 potions of invisibility, the other has hundreds </w:t>
-      </w:r>
-      <w:r>
-        <w:t>of po</w:t>
-      </w:r>
-      <w:r>
-        <w:t>unds of bloody, raw stakes large</w:t>
-      </w:r>
-      <w:r>
-        <w:t xml:space="preserve"> enough to encumber.</w:t>
-      </w:r>
-    </w:p>
-    <w:p>
-      <w:pPr>
-        <w:pStyle w:val="Heading3"/>
-      </w:pPr>
-      <w:r>
-        <w:t>Right Room</w:t>
-      </w:r>
-    </w:p>
-    <w:p>
-      <w:r>
-        <w:t>Mirror of the left room</w:t>
-      </w:r>
-      <w:r>
-        <w:t xml:space="preserve"> except with one chest containing </w:t>
-      </w:r>
-      <w:r>
-        <w:t xml:space="preserve">a </w:t>
-      </w:r>
-      <w:r>
-        <w:rPr>
-          <w:b/>
-        </w:rPr>
-        <w:t>D</w:t>
-      </w:r>
-      <w:r>
-        <w:rPr>
-          <w:b/>
-        </w:rPr>
-        <w:t>riftglobe</w:t>
-      </w:r>
-      <w:r>
-        <w:t xml:space="preserve"> (DMG 166)</w:t>
-      </w:r>
-      <w:r>
-        <w:t xml:space="preserve">. </w:t>
-      </w:r>
-      <w:r>
         <w:t xml:space="preserve"> </w:t>
       </w:r>
       <w:r>
-        <w:t>There is a hidden door on the side of the room closest to the e</w:t>
-      </w:r>
-      <w:r>
-        <w:t>xit [passive DC: 20 active</w:t>
-      </w:r>
-      <w:r>
-        <w:t xml:space="preserve"> DC</w:t>
-      </w:r>
-      <w:r>
-        <w:t>: 13]. Thi</w:t>
-      </w:r>
-      <w:r>
-        <w:t xml:space="preserve">s leads out of the dungeon </w:t>
-      </w:r>
-      <w:r>
-        <w:t>right of the exit.</w:t>
-      </w:r>
-    </w:p>
-    <w:p>
-      <w:pPr>
-        <w:pStyle w:val="Heading2"/>
-      </w:pPr>
-      <w:r>
-        <w:t>Outside</w:t>
-      </w:r>
-      <w:r>
-        <w:t xml:space="preserve"> &amp;</w:t>
-      </w:r>
-      <w:r>
-        <w:t xml:space="preserve"> More</w:t>
-      </w:r>
-      <w:r>
-        <w:t xml:space="preserve"> Background</w:t>
-      </w:r>
-    </w:p>
-    <w:p>
-      <w:r>
-        <w:t>At the far end of the room is</w:t>
-      </w:r>
-      <w:r>
-        <w:t xml:space="preserve"> a gate 30ft wide and 80ft tall. Once they’re out is a good time to expl</w:t>
-      </w:r>
-      <w:r>
-        <w:t>ain the background of the world:</w:t>
-      </w:r>
-      <w:r>
-        <w:t xml:space="preserve"> </w:t>
-      </w:r>
-      <w:r>
-        <w:t>It’s dark as it always is</w:t>
-      </w:r>
-      <w:r>
-        <w:t xml:space="preserve">, the only light being from the town down the hill but it’s of no use to light the world around you. The people of this world have </w:t>
-      </w:r>
-      <w:r>
-        <w:t xml:space="preserve">evolved and developed darksight, </w:t>
-      </w:r>
-      <w:r>
-        <w:t xml:space="preserve">so the darkness is something you get used to. </w:t>
-      </w:r>
-      <w:r>
-        <w:t>Centuries ago, the humanoids fell into chaos and war</w:t>
-      </w:r>
-      <w:r>
-        <w:t xml:space="preserve">, exterminating all but a small portion </w:t>
-      </w:r>
-      <w:r>
-        <w:lastRenderedPageBreak/>
-        <w:t>of those who once were</w:t>
-      </w:r>
-      <w:r>
-        <w:t>. Seeing what their creations had become, the gods abandoned this world and only one remained. Asmodeus saved the people of the earth, creating</w:t>
-      </w:r>
-      <w:r>
-        <w:t xml:space="preserve"> Anaros,</w:t>
-      </w:r>
-      <w:r>
-        <w:t xml:space="preserve"> a safe-haven and protection from the foul beasts no longer contained by the divine beings that abandoned </w:t>
-      </w:r>
-      <w:r>
-        <w:t xml:space="preserve">their dependents. </w:t>
-      </w:r>
-      <w:r>
-        <w:t>None who</w:t>
-      </w:r>
-      <w:r>
-        <w:t xml:space="preserve"> leaves the borders of Anaros </w:t>
-      </w:r>
-      <w:r>
-        <w:t>survive to tell the tale and nor do any that attempt to enter. As the old gods</w:t>
-      </w:r>
-      <w:r>
-        <w:t xml:space="preserve"> left, they took the sun with them</w:t>
-      </w:r>
-      <w:r>
-        <w:t>, leaving the world in darkness</w:t>
-      </w:r>
-      <w:r>
-        <w:t>.</w:t>
-      </w:r>
-      <w:r>
-        <w:t xml:space="preserve"> Asmodeus now rules the last of civilization from his to</w:t>
+        <w:t>Asmodeus now rules the last of civilization from his to</w:t>
       </w:r>
       <w:r>
         <w:t>wer in the north, protecting us</w:t>
@@ -1707,11 +1693,7 @@
         <w:t>control weather</w:t>
       </w:r>
       <w:r>
-        <w:t xml:space="preserve"> spell, except it does not need to be </w:t>
-      </w:r>
-      <w:r>
-        <w:lastRenderedPageBreak/>
-        <w:t>outside for this to take effect as it does with a PC.</w:t>
+        <w:t xml:space="preserve"> spell, except it does not need to be outside for this to take effect as it does with a PC.</w:t>
       </w:r>
     </w:p>
     <w:p>
@@ -1897,218 +1879,214 @@
         <w:t xml:space="preserve"> </w:t>
       </w:r>
       <w:r>
-        <w:t xml:space="preserve">Before this, all the shops in town are closed and all the </w:t>
-      </w:r>
+        <w:t xml:space="preserve">Before this, all the shops in town are closed and all the doors locked. The players can provoke the people to </w:t>
+      </w:r>
+      <w:r>
+        <w:t xml:space="preserve">come out earlier than that, but it would require some convincing and yelling. If they </w:t>
+      </w:r>
+      <w:r>
+        <w:t xml:space="preserve">try this, </w:t>
+      </w:r>
+      <w:r>
+        <w:rPr>
+          <w:b/>
+        </w:rPr>
+        <w:t>G</w:t>
+      </w:r>
+      <w:r>
+        <w:rPr>
+          <w:b/>
+        </w:rPr>
+        <w:t>h</w:t>
+      </w:r>
+      <w:r>
+        <w:rPr>
+          <w:b/>
+        </w:rPr>
+        <w:t>us</w:t>
+      </w:r>
+      <w:r>
+        <w:rPr>
+          <w:b/>
+        </w:rPr>
+        <w:t>s</w:t>
+      </w:r>
+      <w:r>
+        <w:rPr>
+          <w:b/>
+        </w:rPr>
+        <w:t>e</w:t>
+      </w:r>
+      <w:r>
+        <w:t xml:space="preserve">, the town sheriff </w:t>
+      </w:r>
+      <w:r>
+        <w:t>answers them.</w:t>
+      </w:r>
+    </w:p>
+    <w:p>
+      <w:pPr>
+        <w:ind w:firstLine="720"/>
+      </w:pPr>
+      <w:r>
+        <w:t>After the street lights are on, they can see the time and it’s around 6pm so it might be about time to find a place to stay the night in town</w:t>
+      </w:r>
+      <w:r>
+        <w:t xml:space="preserve">. Pretty much the only option will be </w:t>
+      </w:r>
+      <w:r>
+        <w:rPr>
+          <w:i/>
+        </w:rPr>
+        <w:t>Erath-Inn</w:t>
+      </w:r>
+      <w:r>
+        <w:t xml:space="preserve">, where they will meet the owner and main bar tender: </w:t>
+      </w:r>
+      <w:r>
+        <w:rPr>
+          <w:b/>
+        </w:rPr>
+        <w:t>Name</w:t>
+      </w:r>
+      <w:r>
+        <w:t xml:space="preserve">. Even if they don’t get to the inn, they need to </w:t>
+      </w:r>
+      <w:r>
+        <w:t xml:space="preserve">be approached somehow by </w:t>
+      </w:r>
+      <w:r>
+        <w:rPr>
+          <w:b/>
+        </w:rPr>
+        <w:t>Alissa</w:t>
+      </w:r>
+      <w:r>
+        <w:t xml:space="preserve"> looking for her daug</w:t>
+      </w:r>
+      <w:r>
+        <w:t xml:space="preserve">hter </w:t>
+      </w:r>
+      <w:r>
+        <w:t xml:space="preserve">in Loun </w:t>
+      </w:r>
+      <w:r>
+        <w:t>(</w:t>
+      </w:r>
+      <w:r>
+        <w:rPr>
+          <w:b/>
+        </w:rPr>
+        <w:t>Jessica</w:t>
+      </w:r>
+      <w:r>
+        <w:t xml:space="preserve">) and </w:t>
+      </w:r>
+      <w:r>
+        <w:rPr>
+          <w:b/>
+        </w:rPr>
+        <w:t>Iron</w:t>
+      </w:r>
+      <w:r>
+        <w:t xml:space="preserve"> the barber. The barber will drop them a letter</w:t>
+      </w:r>
+      <w:r>
+        <w:t xml:space="preserve">, </w:t>
+      </w:r>
+      <w:r>
+        <w:t>the royal seal</w:t>
+      </w:r>
+      <w:r>
+        <w:t xml:space="preserve"> and the URGENT on the front</w:t>
+      </w:r>
+      <w:r>
+        <w:t>, doing his best to go unnoticed.</w:t>
+      </w:r>
+    </w:p>
+    <w:p>
+      <w:pPr>
+        <w:pStyle w:val="Heading2"/>
+      </w:pPr>
+      <w:r>
+        <w:t>Letter</w:t>
+      </w:r>
+    </w:p>
+    <w:p>
+      <w:r>
+        <w:t>Travelers,</w:t>
+      </w:r>
+    </w:p>
+    <w:p>
+      <w:r>
+        <w:tab/>
+      </w:r>
+      <w:r>
+        <w:t xml:space="preserve">You are needed in Vecna. Here, you will collect your payment and our thanks after completing this last objective. Failure to comply will be treated as an act of </w:t>
+      </w:r>
+      <w:r>
+        <w:t>treason. This</w:t>
+      </w:r>
+      <w:r>
+        <w:t xml:space="preserve"> task is very urgent, so time of arrival must not be later than </w:t>
+      </w:r>
+      <w:r>
+        <w:t xml:space="preserve">next </w:t>
+      </w:r>
+      <w:r>
+        <w:t xml:space="preserve">Wednesday at noon. </w:t>
+      </w:r>
+      <w:r>
+        <w:t>There wil</w:t>
+      </w:r>
+      <w:r>
+        <w:t>l be a carriage waiting for you on the east road,</w:t>
+      </w:r>
+      <w:r>
+        <w:t xml:space="preserve"> but you </w:t>
+      </w:r>
+      <w:r>
+        <w:t>should</w:t>
+      </w:r>
+      <w:r>
+        <w:t xml:space="preserve"> set </w:t>
+      </w:r>
+      <w:r>
+        <w:t>ou</w:t>
+      </w:r>
+      <w:r>
+        <w:t xml:space="preserve">t about a week early to get there in time. </w:t>
+      </w:r>
+      <w:r>
+        <w:t xml:space="preserve">Tell the guards you’re looking for me, they’ll be expecting you. </w:t>
+      </w:r>
+      <w:r>
+        <w:t>We look forward to working with you more.</w:t>
+      </w:r>
+    </w:p>
+    <w:p>
+      <w:pPr>
+        <w:jc w:val="right"/>
+      </w:pPr>
+      <w:r>
+        <w:t>Signed,</w:t>
+      </w:r>
+      <w:r>
+        <w:tab/>
+      </w:r>
+      <w:r>
+        <w:tab/>
+      </w:r>
+      <w:r>
+        <w:tab/>
+      </w:r>
+    </w:p>
+    <w:p>
+      <w:pPr>
+        <w:jc w:val="right"/>
+      </w:pPr>
       <w:r>
         <w:lastRenderedPageBreak/>
-        <w:t xml:space="preserve">doors locked. The players can provoke the people to </w:t>
-      </w:r>
-      <w:r>
-        <w:t xml:space="preserve">come out earlier than that, but it would require some convincing and yelling. If they try this, </w:t>
-      </w:r>
-      <w:r>
-        <w:rPr>
-          <w:b/>
-        </w:rPr>
-        <w:t>G</w:t>
-      </w:r>
-      <w:r>
-        <w:rPr>
-          <w:b/>
-        </w:rPr>
-        <w:t>h</w:t>
-      </w:r>
-      <w:r>
-        <w:rPr>
-          <w:b/>
-        </w:rPr>
-        <w:t>us</w:t>
-      </w:r>
-      <w:r>
-        <w:rPr>
-          <w:b/>
-        </w:rPr>
-        <w:t>s</w:t>
-      </w:r>
-      <w:r>
-        <w:rPr>
-          <w:b/>
-        </w:rPr>
-        <w:t>e</w:t>
-      </w:r>
-      <w:r>
-        <w:t xml:space="preserve">, the town sheriff </w:t>
-      </w:r>
-      <w:r>
-        <w:t>answers them.</w:t>
-      </w:r>
-    </w:p>
-    <w:p>
-      <w:pPr>
-        <w:ind w:firstLine="720"/>
-      </w:pPr>
-      <w:r>
-        <w:t>After the street lights are on, they can see the time and it’s around 6pm so it might be about time to find a place to stay the night in town</w:t>
-      </w:r>
-      <w:r>
-        <w:t xml:space="preserve">. Pretty much the only option will be </w:t>
-      </w:r>
-      <w:r>
-        <w:rPr>
-          <w:i/>
-        </w:rPr>
-        <w:t>Erath-Inn</w:t>
-      </w:r>
-      <w:r>
-        <w:t xml:space="preserve">, where they will meet the owner and main bar tender: </w:t>
-      </w:r>
-      <w:r>
-        <w:rPr>
-          <w:b/>
-        </w:rPr>
-        <w:t>Name</w:t>
-      </w:r>
-      <w:r>
-        <w:t xml:space="preserve">. Even if they don’t get to the inn, they need to </w:t>
-      </w:r>
-      <w:r>
-        <w:t xml:space="preserve">be approached somehow by </w:t>
-      </w:r>
-      <w:r>
-        <w:rPr>
-          <w:b/>
-        </w:rPr>
-        <w:t>Alissa</w:t>
-      </w:r>
-      <w:r>
-        <w:t xml:space="preserve"> looking for her daug</w:t>
-      </w:r>
-      <w:r>
-        <w:t xml:space="preserve">hter </w:t>
-      </w:r>
-      <w:r>
-        <w:t xml:space="preserve">in Loun </w:t>
-      </w:r>
-      <w:r>
-        <w:t>(</w:t>
-      </w:r>
-      <w:r>
-        <w:rPr>
-          <w:b/>
-        </w:rPr>
-        <w:t>Jessica</w:t>
-      </w:r>
-      <w:r>
-        <w:t xml:space="preserve">) and </w:t>
-      </w:r>
-      <w:r>
-        <w:rPr>
-          <w:b/>
-        </w:rPr>
-        <w:t>Iron</w:t>
-      </w:r>
-      <w:r>
-        <w:t xml:space="preserve"> the barber. The barber will drop them a letter</w:t>
-      </w:r>
-      <w:r>
-        <w:t xml:space="preserve">, </w:t>
-      </w:r>
-      <w:r>
-        <w:t>the royal seal</w:t>
-      </w:r>
-      <w:r>
-        <w:t xml:space="preserve"> and the URGENT on the front</w:t>
-      </w:r>
-      <w:r>
-        <w:t>, doing his best to go unnoticed.</w:t>
-      </w:r>
-    </w:p>
-    <w:p>
-      <w:pPr>
-        <w:pStyle w:val="Heading2"/>
-      </w:pPr>
-      <w:r>
-        <w:t>Letter</w:t>
-      </w:r>
-    </w:p>
-    <w:p>
-      <w:r>
-        <w:t>Travelers,</w:t>
-      </w:r>
-    </w:p>
-    <w:p>
-      <w:r>
-        <w:tab/>
-      </w:r>
-      <w:r>
-        <w:t xml:space="preserve">You are needed in Vecna. Here, you will collect your payment and our thanks after completing this last objective. Failure to comply will be treated as an act of </w:t>
-      </w:r>
-      <w:r>
-        <w:t>treason. This</w:t>
-      </w:r>
-      <w:r>
-        <w:t xml:space="preserve"> task is very urgent, so time of arrival must not be later than </w:t>
-      </w:r>
-      <w:r>
-        <w:t xml:space="preserve">next </w:t>
-      </w:r>
-      <w:r>
-        <w:t xml:space="preserve">Wednesday at noon. </w:t>
-      </w:r>
-      <w:r>
-        <w:t>There wil</w:t>
-      </w:r>
-      <w:r>
-        <w:t xml:space="preserve">l be a carriage waiting for you on the east </w:t>
-      </w:r>
-      <w:r>
-        <w:lastRenderedPageBreak/>
-        <w:t>road,</w:t>
-      </w:r>
-      <w:r>
-        <w:t xml:space="preserve"> but you </w:t>
-      </w:r>
-      <w:r>
-        <w:t>should</w:t>
-      </w:r>
-      <w:r>
-        <w:t xml:space="preserve"> set </w:t>
-      </w:r>
-      <w:r>
-        <w:t>ou</w:t>
-      </w:r>
-      <w:r>
-        <w:t xml:space="preserve">t about a week early to get there in time. </w:t>
-      </w:r>
-      <w:r>
-        <w:t xml:space="preserve">Tell the guards you’re looking for me, they’ll be expecting you. </w:t>
-      </w:r>
-      <w:r>
-        <w:t>We look forward to working with you more.</w:t>
-      </w:r>
-    </w:p>
-    <w:p>
-      <w:pPr>
-        <w:jc w:val="right"/>
-      </w:pPr>
-      <w:r>
-        <w:t>Signed,</w:t>
-      </w:r>
-      <w:r>
-        <w:tab/>
-      </w:r>
-      <w:r>
-        <w:tab/>
-      </w:r>
-      <w:r>
-        <w:tab/>
-      </w:r>
-    </w:p>
-    <w:p>
-      <w:pPr>
-        <w:jc w:val="right"/>
-      </w:pPr>
-      <w:r>
         <w:t>General Garris</w:t>
       </w:r>
     </w:p>
@@ -2180,7 +2158,6 @@
         <w:ind w:firstLine="720"/>
       </w:pPr>
       <w:r>
-        <w:lastRenderedPageBreak/>
         <w:t xml:space="preserve">For reference, it would take about </w:t>
       </w:r>
       <w:r>
@@ -2298,7 +2275,6 @@
     </w:p>
     <w:p>
       <w:r>
-        <w:lastRenderedPageBreak/>
         <w:t>High for a male, lots of offensive language.</w:t>
       </w:r>
     </w:p>
@@ -2531,21 +2507,21 @@
     </w:p>
     <w:p>
       <w:r>
+        <w:t xml:space="preserve">Skinnier </w:t>
+      </w:r>
+      <w:r>
+        <w:t xml:space="preserve">blonde </w:t>
+      </w:r>
+      <w:r>
+        <w:t>guy, about 5’ 5”, so a little short. Wears casual clothes.</w:t>
+      </w:r>
+    </w:p>
+    <w:p>
+      <w:pPr>
+        <w:pStyle w:val="Title"/>
+      </w:pPr>
+      <w:r>
         <w:lastRenderedPageBreak/>
-        <w:t xml:space="preserve">Skinnier </w:t>
-      </w:r>
-      <w:r>
-        <w:t xml:space="preserve">blonde </w:t>
-      </w:r>
-      <w:r>
-        <w:t>guy, about 5’ 5”, so a little short. Wears casual clothes.</w:t>
-      </w:r>
-    </w:p>
-    <w:p>
-      <w:pPr>
-        <w:pStyle w:val="Title"/>
-      </w:pPr>
-      <w:r>
         <w:t>Loun, Capital of Gruumsh</w:t>
       </w:r>
     </w:p>
@@ -2628,11 +2604,7 @@
         <w:t xml:space="preserve">der of the city, it appears fairly defendable. The gate is guarded </w:t>
       </w:r>
       <w:r>
-        <w:t xml:space="preserve">usually by two of different races. Being only about 30 feet from the river, the rush of the </w:t>
-      </w:r>
-      <w:r>
-        <w:lastRenderedPageBreak/>
-        <w:t>water means you have to talk louder than usual.</w:t>
+        <w:t>usually by two of different races. Being only about 30 feet from the river, the rush of the water means you have to talk louder than usual.</w:t>
       </w:r>
     </w:p>
     <w:p>
@@ -2758,22 +2730,25 @@
         <w:pStyle w:val="Heading2"/>
       </w:pPr>
       <w:r>
+        <w:t>The Office</w:t>
+      </w:r>
+    </w:p>
+    <w:p>
+      <w:r>
+        <w:t>It’</w:t>
+      </w:r>
+      <w:r>
+        <w:t>s a small, cramped room with no light on initially</w:t>
+      </w:r>
+      <w:r>
+        <w:t>. On the left is a chair and a desk with papers scattered and stacked all over it. On the right is a filing cabinet</w:t>
+      </w:r>
+      <w:r>
+        <w:t xml:space="preserve"> and not much else. Both the filing cabinet and the desk have </w:t>
+      </w:r>
+      <w:r>
         <w:lastRenderedPageBreak/>
-        <w:t>The Office</w:t>
-      </w:r>
-    </w:p>
-    <w:p>
-      <w:r>
-        <w:t>It’</w:t>
-      </w:r>
-      <w:r>
-        <w:t>s a small, cramped room with no light on initially</w:t>
-      </w:r>
-      <w:r>
-        <w:t>. On the left is a chair and a desk with papers scattered and stacked all over it. On the right is a filing cabinet</w:t>
-      </w:r>
-      <w:r>
-        <w:t xml:space="preserve"> and not much else. Both the filing cabinet and the desk have unlit lamps resting on them. If the players investigate, they’ll find the notes are mostly about alchemy and its many uses, the rest about other miscellaneous magic arts and paperwork. They will also find an </w:t>
+        <w:t xml:space="preserve">unlit lamps resting on them. If the players investigate, they’ll find the notes are mostly about alchemy and its many uses, the rest about other miscellaneous magic arts and paperwork. They will also find an </w:t>
       </w:r>
       <w:r>
         <w:rPr>
@@ -2870,210 +2845,206 @@
         <w:t>Upon inspection</w:t>
       </w:r>
       <w:r>
-        <w:t xml:space="preserve">, these notes are still mostly about </w:t>
+        <w:t>, these notes are still mostly about alchemy, but this time, they’re mo</w:t>
+      </w:r>
+      <w:r>
+        <w:t>stly about human transmutation and Chimeras</w:t>
+      </w:r>
+      <w:r>
+        <w:t>.</w:t>
+      </w:r>
+    </w:p>
+    <w:p>
+      <w:r>
+        <w:tab/>
+      </w:r>
+      <w:r>
+        <w:t>The room is cold and a little larger</w:t>
+      </w:r>
+      <w:r>
+        <w:t>, with a hallway and a door on the far wall.</w:t>
+      </w:r>
+      <w:r>
+        <w:t xml:space="preserve"> Through the door is the kitchen, and through the hallway is the transmutation room.</w:t>
+      </w:r>
+    </w:p>
+    <w:p>
+      <w:pPr>
+        <w:pStyle w:val="Heading3"/>
+      </w:pPr>
+    </w:p>
+    <w:p>
+      <w:pPr>
+        <w:pStyle w:val="Heading3"/>
+      </w:pPr>
+    </w:p>
+    <w:p>
+      <w:pPr>
+        <w:pStyle w:val="Heading3"/>
+      </w:pPr>
+      <w:r>
+        <w:t>The Kitchen</w:t>
+      </w:r>
+    </w:p>
+    <w:p>
+      <w:r>
+        <w:t xml:space="preserve">Behind the door in the secret research room, </w:t>
+      </w:r>
+      <w:r>
+        <w:t xml:space="preserve">there’s </w:t>
+      </w:r>
+      <w:r>
+        <w:t xml:space="preserve">a standard kitchen with counters and a center table. </w:t>
+      </w:r>
+      <w:r>
+        <w:t xml:space="preserve">On this central table, </w:t>
+      </w:r>
+      <w:r>
+        <w:t xml:space="preserve">there are some markings carved in </w:t>
+      </w:r>
+      <w:r>
+        <w:t>the table</w:t>
+      </w:r>
+      <w:r>
+        <w:t>. The players can loot 1</w:t>
+      </w:r>
+      <w:r>
+        <w:t>2 days rations and 5 raw steaks</w:t>
+      </w:r>
+      <w:r>
+        <w:t xml:space="preserve">. If for whatever reasons the weirdos want to, they can loot the silverware </w:t>
+      </w:r>
+      <w:r>
+        <w:t>and plates n stuff.</w:t>
+      </w:r>
+    </w:p>
+    <w:p>
+      <w:pPr>
+        <w:pStyle w:val="Heading3"/>
+      </w:pPr>
+      <w:r>
+        <w:t>Transmutation Room</w:t>
+      </w:r>
+      <w:r>
+        <w:t xml:space="preserve"> (3)</w:t>
+      </w:r>
+    </w:p>
+    <w:p>
+      <w:r>
+        <w:t xml:space="preserve">After walking </w:t>
+      </w:r>
+      <w:r>
+        <w:t xml:space="preserve">a hundred feet or so </w:t>
+      </w:r>
+      <w:r>
+        <w:t>through the dark hallway</w:t>
+      </w:r>
+      <w:r>
+        <w:t xml:space="preserve">, they come </w:t>
+      </w:r>
+      <w:r>
+        <w:t xml:space="preserve">to a </w:t>
+      </w:r>
+      <w:r>
+        <w:t>2</w:t>
+      </w:r>
+      <w:r>
+        <w:t xml:space="preserve">0ft diameter </w:t>
+      </w:r>
+      <w:r>
+        <w:t>circular room</w:t>
+      </w:r>
+      <w:r>
+        <w:t xml:space="preserve"> with two doors ahead</w:t>
+      </w:r>
+      <w:r>
+        <w:t xml:space="preserve"> [Chimera Room]</w:t>
+      </w:r>
+      <w:r>
+        <w:t xml:space="preserve"> and to the left </w:t>
+      </w:r>
+      <w:r>
+        <w:t>[</w:t>
+      </w:r>
+      <w:r>
+        <w:t xml:space="preserve">Animal Holding </w:t>
+      </w:r>
+      <w:r>
+        <w:t>Cell]</w:t>
+      </w:r>
+      <w:r>
+        <w:t xml:space="preserve"> </w:t>
+      </w:r>
+      <w:r>
+        <w:t xml:space="preserve">and a hallway to the right. </w:t>
+      </w:r>
+      <w:r>
+        <w:t>In the center of the room</w:t>
+      </w:r>
+      <w:r>
+        <w:t xml:space="preserve"> sits a giant transmutation circle with a 20ft diameter, in the middle of which is a</w:t>
+      </w:r>
+      <w:r>
+        <w:t xml:space="preserve"> sleeping,</w:t>
+      </w:r>
+      <w:r>
+        <w:t xml:space="preserve"> three-headed </w:t>
+      </w:r>
+      <w:r>
+        <w:rPr>
+          <w:b/>
+        </w:rPr>
+        <w:t>Chimera</w:t>
+      </w:r>
+      <w:r>
+        <w:t>.</w:t>
+      </w:r>
+      <w:r>
+        <w:t xml:space="preserve"> </w:t>
+      </w:r>
+      <w:r>
+        <w:rPr>
+          <w:i/>
+        </w:rPr>
+        <w:t>If the Imp came this way, it’s not asleep.</w:t>
+      </w:r>
+      <w:r>
+        <w:t xml:space="preserve"> It has the heads of a red dragon, a lion, and a ram with the wings and tail of a dragon, front half of a lion, and the hind quarters of a ram. </w:t>
+      </w:r>
+      <w:r>
+        <w:t xml:space="preserve">They must make a DC 15 </w:t>
+      </w:r>
+      <w:r>
+        <w:t>stealth roll to try to sneak past, if they don’t try, they fail.</w:t>
+      </w:r>
+    </w:p>
+    <w:p>
+      <w:pPr>
+        <w:pStyle w:val="Heading3"/>
+      </w:pPr>
+      <w:r>
+        <w:t>TR Chimera</w:t>
+      </w:r>
+      <w:r>
+        <w:t xml:space="preserve"> (3)</w:t>
+      </w:r>
+    </w:p>
+    <w:p>
+      <w:r>
+        <w:t xml:space="preserve">After it gets up, they can see </w:t>
+      </w:r>
+      <w:r>
+        <w:t xml:space="preserve">it’s face better and they notice the lion’s face is somehow </w:t>
+      </w:r>
+      <w:r>
+        <w:t xml:space="preserve">flatter than most. Instead of a fluffy mane that sticks </w:t>
+      </w:r>
+      <w:r>
+        <w:t xml:space="preserve">up all around, it has thinner hair that falls flat and hangs down like a woman’s </w:t>
       </w:r>
       <w:r>
         <w:lastRenderedPageBreak/>
-        <w:t>alchemy, but this time, they’re mo</w:t>
-      </w:r>
-      <w:r>
-        <w:t>stly about human transmutation and Chimeras</w:t>
-      </w:r>
-      <w:r>
-        <w:t>.</w:t>
-      </w:r>
-    </w:p>
-    <w:p>
-      <w:r>
-        <w:tab/>
-      </w:r>
-      <w:r>
-        <w:t>The room is cold and a little larger</w:t>
-      </w:r>
-      <w:r>
-        <w:t>, with a hallway and a door on the far wall.</w:t>
-      </w:r>
-      <w:r>
-        <w:t xml:space="preserve"> Through the door is the kitchen, and through the hallway is the transmutation room.</w:t>
-      </w:r>
-    </w:p>
-    <w:p>
-      <w:pPr>
-        <w:pStyle w:val="Heading3"/>
-      </w:pPr>
-    </w:p>
-    <w:p>
-      <w:pPr>
-        <w:pStyle w:val="Heading3"/>
-      </w:pPr>
-    </w:p>
-    <w:p>
-      <w:pPr>
-        <w:pStyle w:val="Heading3"/>
-      </w:pPr>
-      <w:r>
-        <w:t>The Kitchen</w:t>
-      </w:r>
-    </w:p>
-    <w:p>
-      <w:r>
-        <w:t xml:space="preserve">Behind the door in the secret research room, </w:t>
-      </w:r>
-      <w:r>
-        <w:t xml:space="preserve">there’s </w:t>
-      </w:r>
-      <w:r>
-        <w:t xml:space="preserve">a standard kitchen with counters and a center table. </w:t>
-      </w:r>
-      <w:r>
-        <w:t xml:space="preserve">On this central table, </w:t>
-      </w:r>
-      <w:r>
-        <w:t xml:space="preserve">there are some markings carved in </w:t>
-      </w:r>
-      <w:r>
-        <w:t>the table</w:t>
-      </w:r>
-      <w:r>
-        <w:t>. The players can loot 1</w:t>
-      </w:r>
-      <w:r>
-        <w:t>2 days rations and 5 raw steaks</w:t>
-      </w:r>
-      <w:r>
-        <w:t xml:space="preserve">. If for whatever reasons the weirdos want to, they can loot the silverware </w:t>
-      </w:r>
-      <w:r>
-        <w:t>and plates n stuff.</w:t>
-      </w:r>
-    </w:p>
-    <w:p>
-      <w:pPr>
-        <w:pStyle w:val="Heading3"/>
-      </w:pPr>
-      <w:r>
-        <w:t>Transmutation Room</w:t>
-      </w:r>
-      <w:r>
-        <w:t xml:space="preserve"> (3)</w:t>
-      </w:r>
-    </w:p>
-    <w:p>
-      <w:r>
-        <w:t xml:space="preserve">After walking </w:t>
-      </w:r>
-      <w:r>
-        <w:t xml:space="preserve">a hundred feet or so </w:t>
-      </w:r>
-      <w:r>
-        <w:t>through the dark hallway</w:t>
-      </w:r>
-      <w:r>
-        <w:t xml:space="preserve">, they come </w:t>
-      </w:r>
-      <w:r>
-        <w:t xml:space="preserve">to a </w:t>
-      </w:r>
-      <w:r>
-        <w:t>2</w:t>
-      </w:r>
-      <w:r>
-        <w:t xml:space="preserve">0ft diameter </w:t>
-      </w:r>
-      <w:r>
-        <w:t>circular room</w:t>
-      </w:r>
-      <w:r>
-        <w:t xml:space="preserve"> with two doors ahead</w:t>
-      </w:r>
-      <w:r>
-        <w:t xml:space="preserve"> [Chimera Room]</w:t>
-      </w:r>
-      <w:r>
-        <w:t xml:space="preserve"> and to the left </w:t>
-      </w:r>
-      <w:r>
-        <w:t>[</w:t>
-      </w:r>
-      <w:r>
-        <w:t xml:space="preserve">Animal Holding </w:t>
-      </w:r>
-      <w:r>
-        <w:t>Cell]</w:t>
-      </w:r>
-      <w:r>
-        <w:t xml:space="preserve"> </w:t>
-      </w:r>
-      <w:r>
-        <w:t xml:space="preserve">and a hallway to the right. </w:t>
-      </w:r>
-      <w:r>
-        <w:t>In the center of the room</w:t>
-      </w:r>
-      <w:r>
-        <w:t xml:space="preserve"> sits a giant transmutation circle with a 20ft diameter, in the middle of which is a</w:t>
-      </w:r>
-      <w:r>
-        <w:t xml:space="preserve"> sleeping,</w:t>
-      </w:r>
-      <w:r>
-        <w:t xml:space="preserve"> three-headed </w:t>
-      </w:r>
-      <w:r>
-        <w:rPr>
-          <w:b/>
-        </w:rPr>
-        <w:t>Chimera</w:t>
-      </w:r>
-      <w:r>
-        <w:t>.</w:t>
-      </w:r>
-      <w:r>
-        <w:t xml:space="preserve"> </w:t>
-      </w:r>
-      <w:r>
-        <w:rPr>
-          <w:i/>
-        </w:rPr>
-        <w:t>If the Imp came this way, it’s not asleep.</w:t>
-      </w:r>
-      <w:r>
-        <w:t xml:space="preserve"> It has </w:t>
-      </w:r>
-      <w:r>
-        <w:lastRenderedPageBreak/>
-        <w:t xml:space="preserve">the heads of a red dragon, a lion, and a ram with the wings and tail of a dragon, front half of a lion, and the hind quarters of a ram. </w:t>
-      </w:r>
-      <w:r>
-        <w:t xml:space="preserve">They must make a DC 15 </w:t>
-      </w:r>
-      <w:r>
-        <w:t>stealth roll to try to sneak past, if they don’t try, they fail.</w:t>
-      </w:r>
-    </w:p>
-    <w:p>
-      <w:pPr>
-        <w:pStyle w:val="Heading3"/>
-      </w:pPr>
-      <w:r>
-        <w:t>TR Chimera</w:t>
-      </w:r>
-      <w:r>
-        <w:t xml:space="preserve"> (3)</w:t>
-      </w:r>
-    </w:p>
-    <w:p>
-      <w:r>
-        <w:t xml:space="preserve">After it gets up, they can see </w:t>
-      </w:r>
-      <w:r>
-        <w:t xml:space="preserve">it’s face better and they notice the lion’s face is somehow </w:t>
-      </w:r>
-      <w:r>
-        <w:t xml:space="preserve">flatter than most. Instead of a fluffy mane that sticks </w:t>
-      </w:r>
-      <w:r>
-        <w:t xml:space="preserve">up all around, it has thinner hair that falls flat and hangs down like a woman’s hair. </w:t>
+        <w:t xml:space="preserve">hair. </w:t>
       </w:r>
       <w:r>
         <w:t>This all combined with the thinner fur revealing the skin below gives it somehow a more human look than you’d expect</w:t>
@@ -3155,11 +3126,7 @@
         <w:t xml:space="preserve"> </w:t>
       </w:r>
       <w:r>
-        <w:t xml:space="preserve">Both of the chimeras look like </w:t>
-      </w:r>
-      <w:r>
-        <w:lastRenderedPageBreak/>
-        <w:t xml:space="preserve">they’ve recently been in some fight. </w:t>
+        <w:t xml:space="preserve">Both of the chimeras look like they’ve recently been in some fight. </w:t>
       </w:r>
       <w:r>
         <w:t xml:space="preserve">One of the chimeras has gashes </w:t>
@@ -3215,87 +3182,87 @@
     </w:p>
     <w:p>
       <w:r>
+        <w:t xml:space="preserve">Through the door on the left (TR) there a </w:t>
+      </w:r>
+      <w:r>
+        <w:t>room with 4 cells lining the walls, two on each side, a chest at the end of the room on the opposite wall [contains</w:t>
+      </w:r>
+      <w:r>
+        <w:rPr>
+          <w:b/>
+        </w:rPr>
+        <w:t xml:space="preserve"> </w:t>
+      </w:r>
+      <w:r>
+        <w:t xml:space="preserve">3 </w:t>
+      </w:r>
+      <w:r>
+        <w:rPr>
+          <w:b/>
+        </w:rPr>
+        <w:t>Potions of Animal F</w:t>
+      </w:r>
+      <w:r>
+        <w:rPr>
+          <w:b/>
+        </w:rPr>
+        <w:t>riendship</w:t>
+      </w:r>
+      <w:r>
+        <w:rPr>
+          <w:b/>
+        </w:rPr>
+        <w:t xml:space="preserve"> </w:t>
+      </w:r>
+      <w:r>
+        <w:t>(187 DMG)</w:t>
+      </w:r>
+      <w:r>
+        <w:t xml:space="preserve">, intelligence &lt; 4 so it won’t work against the Wyrmling </w:t>
+      </w:r>
+      <w:r>
+        <w:t>or Phase Spiders</w:t>
+      </w:r>
+      <w:r>
+        <w:t>]</w:t>
+      </w:r>
+      <w:r>
+        <w:t xml:space="preserve">. </w:t>
+      </w:r>
+      <w:r>
+        <w:t xml:space="preserve">In the cells on the right are two lions </w:t>
+      </w:r>
+      <w:r>
+        <w:t xml:space="preserve">(MM 331) </w:t>
+      </w:r>
+      <w:r>
+        <w:t xml:space="preserve">contained separately </w:t>
+      </w:r>
+      <w:r>
+        <w:t>and on the left closest to the door is a cell containing a goat</w:t>
+      </w:r>
+      <w:r>
+        <w:t xml:space="preserve"> (MM 330)</w:t>
+      </w:r>
+      <w:r>
+        <w:t xml:space="preserve"> and a giant goat</w:t>
+      </w:r>
+      <w:r>
+        <w:t xml:space="preserve"> (MM 326)</w:t>
+      </w:r>
+      <w:r>
+        <w:t>. The last one on the left contains a Bronze Dragon Wyrmling</w:t>
+      </w:r>
+      <w:r>
+        <w:t xml:space="preserve"> that only speaks draconic, she has no name and was taken from her father soon after hatching. She’ll tag along if they promise to take her back to her father in Lolth Forest.</w:t>
+      </w:r>
+    </w:p>
+    <w:p>
+      <w:pPr>
+        <w:pStyle w:val="Heading2"/>
+      </w:pPr>
+      <w:r>
         <w:lastRenderedPageBreak/>
-        <w:t xml:space="preserve">Through the door on the left (TR) there a </w:t>
-      </w:r>
-      <w:r>
-        <w:t>room with 4 cells lining the walls, two on each side, a chest at the end of the room on the opposite wall [contains</w:t>
-      </w:r>
-      <w:r>
-        <w:rPr>
-          <w:b/>
-        </w:rPr>
-        <w:t xml:space="preserve"> </w:t>
-      </w:r>
-      <w:r>
-        <w:t xml:space="preserve">3 </w:t>
-      </w:r>
-      <w:r>
-        <w:rPr>
-          <w:b/>
-        </w:rPr>
-        <w:t>Potions of Animal F</w:t>
-      </w:r>
-      <w:r>
-        <w:rPr>
-          <w:b/>
-        </w:rPr>
-        <w:t>riendship</w:t>
-      </w:r>
-      <w:r>
-        <w:rPr>
-          <w:b/>
-        </w:rPr>
-        <w:t xml:space="preserve"> </w:t>
-      </w:r>
-      <w:r>
-        <w:t>(187 DMG)</w:t>
-      </w:r>
-      <w:r>
-        <w:t xml:space="preserve">, intelligence &lt; 4 so it won’t work against the Wyrmling </w:t>
-      </w:r>
-      <w:r>
-        <w:t>or Phase Spiders</w:t>
-      </w:r>
-      <w:r>
-        <w:t>]</w:t>
-      </w:r>
-      <w:r>
-        <w:t xml:space="preserve">. </w:t>
-      </w:r>
-      <w:r>
-        <w:t xml:space="preserve">In the cells on the right are two lions </w:t>
-      </w:r>
-      <w:r>
-        <w:t xml:space="preserve">(MM 331) </w:t>
-      </w:r>
-      <w:r>
-        <w:t xml:space="preserve">contained separately </w:t>
-      </w:r>
-      <w:r>
-        <w:t>and on the left closest to the door is a cell containing a goat</w:t>
-      </w:r>
-      <w:r>
-        <w:t xml:space="preserve"> (MM 330)</w:t>
-      </w:r>
-      <w:r>
-        <w:t xml:space="preserve"> and a giant goat</w:t>
-      </w:r>
-      <w:r>
-        <w:t xml:space="preserve"> (MM 326)</w:t>
-      </w:r>
-      <w:r>
-        <w:t>. The last one on the left contains a Bronze Dragon Wyrmling</w:t>
-      </w:r>
-      <w:r>
-        <w:t xml:space="preserve"> that only speaks draconic, she has no name and was taken from her father soon after hatching. She’ll tag along if they promise to take her back to her father in Lolth Forest.</w:t>
-      </w:r>
-    </w:p>
-    <w:p>
-      <w:pPr>
-        <w:pStyle w:val="Heading2"/>
-      </w:pPr>
-      <w:r>
         <w:t>The Cavern/Hallway (7)</w:t>
       </w:r>
     </w:p>
@@ -3327,7 +3294,6 @@
     </w:p>
     <w:p>
       <w:r>
-        <w:lastRenderedPageBreak/>
         <w:tab/>
         <w:t xml:space="preserve">“Hey, there are people over there!” </w:t>
       </w:r>
@@ -3400,7 +3366,10 @@
         <w:ind w:firstLine="720"/>
       </w:pPr>
       <w:r>
-        <w:t>The party moves forward into an area where the ceiling is finally visible and there is torchlight coming from above cliffs now 3</w:t>
+        <w:t xml:space="preserve">The party moves forward into an area where the ceiling is finally </w:t>
+      </w:r>
+      <w:r>
+        <w:t>visible and there is torchlight coming from above cliffs now 3</w:t>
       </w:r>
       <w:r>
         <w:t xml:space="preserve">0ft high on their </w:t>
@@ -3422,69 +3391,72 @@
     </w:p>
     <w:p>
       <w:r>
+        <w:t xml:space="preserve">If the players opt to go into the crack in the wall, they will find themselves here. </w:t>
+      </w:r>
+      <w:r>
+        <w:t xml:space="preserve">It’s </w:t>
+      </w:r>
+      <w:r>
+        <w:t>a natural</w:t>
+      </w:r>
+      <w:r>
+        <w:t>, L-shaped</w:t>
+      </w:r>
+      <w:r>
+        <w:t xml:space="preserve"> cave</w:t>
+      </w:r>
+      <w:r>
+        <w:t xml:space="preserve"> covered in spider webs. </w:t>
+      </w:r>
+      <w:r>
+        <w:t xml:space="preserve">Two </w:t>
+      </w:r>
+      <w:r>
+        <w:t>Phase Spider</w:t>
+      </w:r>
+      <w:r>
+        <w:t>s</w:t>
+      </w:r>
+      <w:r>
+        <w:t xml:space="preserve"> (MM 334) appear and attack with surprise.</w:t>
+      </w:r>
+      <w:r>
+        <w:t xml:space="preserve"> After they move to where they can see the part of the L that curves right, there is a web-covered door at the end of it.</w:t>
+      </w:r>
+      <w:r>
+        <w:t xml:space="preserve"> This will lead to a staircase,</w:t>
+      </w:r>
+      <w:r>
+        <w:t xml:space="preserve"> out of a hidden door,</w:t>
+      </w:r>
+      <w:r>
+        <w:t xml:space="preserve"> then </w:t>
+      </w:r>
+      <w:r>
+        <w:t xml:space="preserve">to </w:t>
+      </w:r>
+      <w:r>
+        <w:t>a long hallway of the nation-wide dungeon.</w:t>
+      </w:r>
+    </w:p>
+    <w:p>
+      <w:pPr>
+        <w:pStyle w:val="Heading3"/>
+      </w:pPr>
+      <w:r>
+        <w:t>Combat Notes</w:t>
+      </w:r>
+    </w:p>
+    <w:p>
+      <w:r>
+        <w:t xml:space="preserve">As a bonus action, the spiders can </w:t>
+      </w:r>
+      <w:r>
+        <w:t xml:space="preserve">phase into or out of the Ethereal plane, giving it the appearance of teleporting. The walls are lined with spider webs (DMG 105) [DC 12 dex save to avoid entrapment, DC12 athletics or acrobatics to escape] as well as some in the middle of the room, so it’s best if they don’t touch those. The whole room’s weakness is fire, so if they have any form of fire, lit, the spiders will back off and not </w:t>
+      </w:r>
+      <w:r>
         <w:lastRenderedPageBreak/>
-        <w:t xml:space="preserve">If the players opt to go into the crack in the wall, they will find themselves here. </w:t>
-      </w:r>
-      <w:r>
-        <w:t xml:space="preserve">It’s </w:t>
-      </w:r>
-      <w:r>
-        <w:t>a natural</w:t>
-      </w:r>
-      <w:r>
-        <w:t>, L-shaped</w:t>
-      </w:r>
-      <w:r>
-        <w:t xml:space="preserve"> cave</w:t>
-      </w:r>
-      <w:r>
-        <w:t xml:space="preserve"> covered in spider webs. </w:t>
-      </w:r>
-      <w:r>
-        <w:t xml:space="preserve">Two </w:t>
-      </w:r>
-      <w:r>
-        <w:t>Phase Spider</w:t>
-      </w:r>
-      <w:r>
-        <w:t>s</w:t>
-      </w:r>
-      <w:r>
-        <w:t xml:space="preserve"> (MM 334) appear and attack with surprise.</w:t>
-      </w:r>
-      <w:r>
-        <w:t xml:space="preserve"> After they move to where they can see the part of the L that curves right, there is a web-covered door at the end of it.</w:t>
-      </w:r>
-      <w:r>
-        <w:t xml:space="preserve"> This will lead to a staircase,</w:t>
-      </w:r>
-      <w:r>
-        <w:t xml:space="preserve"> out of a hidden door,</w:t>
-      </w:r>
-      <w:r>
-        <w:t xml:space="preserve"> then </w:t>
-      </w:r>
-      <w:r>
-        <w:t xml:space="preserve">to </w:t>
-      </w:r>
-      <w:r>
-        <w:t>a long hallway of the nation-wide dungeon.</w:t>
-      </w:r>
-    </w:p>
-    <w:p>
-      <w:pPr>
-        <w:pStyle w:val="Heading3"/>
-      </w:pPr>
-      <w:r>
-        <w:t>Combat Notes</w:t>
-      </w:r>
-    </w:p>
-    <w:p>
-      <w:r>
-        <w:t xml:space="preserve">As a bonus action, the spiders can </w:t>
-      </w:r>
-      <w:r>
-        <w:t>phase into or out of the Ethereal plane, giving it the appearance of teleporting. The walls are lined with spider webs (DMG 105) [DC 12 dex save to avoid entrapment, DC12 athletics or acrobatics to escape] as well as some in the middle of the room, so it’s best if they don’t touch those. The whole room’s weakness is fire, so if they have any form of fire, lit, the spiders will back off and not attack. The spider webs will also burn down when exposed to fire.</w:t>
+        <w:t>attack. The spider webs will also burn down when exposed to fire.</w:t>
       </w:r>
     </w:p>
     <w:p>
@@ -3497,11 +3469,7 @@
     </w:p>
     <w:p>
       <w:r>
-        <w:t xml:space="preserve">If the dinguses decide they’re going to go into the mega-dungeon, they’re going to have to turn left to go south and get to Vecna, </w:t>
-      </w:r>
-      <w:r>
-        <w:lastRenderedPageBreak/>
-        <w:t xml:space="preserve">otherwise, they’ll be heading north and find </w:t>
+        <w:t xml:space="preserve">If the dinguses decide they’re going to go into the mega-dungeon, they’re going to have to turn left to go south and get to Vecna, otherwise, they’ll be heading north and find </w:t>
       </w:r>
       <w:r>
         <w:t xml:space="preserve">a sign pointing to the exit back into Loun. If they go out this way, they’ll find themselves in another part of the capital building. If they ignore this, they’ll find </w:t>
@@ -3531,7 +3499,10 @@
         <w:t xml:space="preserve"> </w:t>
       </w:r>
       <w:r>
-        <w:t xml:space="preserve">He will be mildly annoyed though. </w:t>
+        <w:t xml:space="preserve">He will be mildly </w:t>
+      </w:r>
+      <w:r>
+        <w:t xml:space="preserve">annoyed though. </w:t>
       </w:r>
       <w:r>
         <w:t xml:space="preserve">Jump to </w:t>
@@ -3559,11 +3530,7 @@
     </w:p>
     <w:p>
       <w:r>
-        <w:t xml:space="preserve">On the ledge, there is nothing but another ladder. The players will </w:t>
-      </w:r>
-      <w:r>
-        <w:lastRenderedPageBreak/>
-        <w:t>probably investigate, but they won’t find anything.</w:t>
+        <w:t>On the ledge, there is nothing but another ladder. The players will probably investigate, but they won’t find anything.</w:t>
       </w:r>
       <w:r>
         <w:t xml:space="preserve"> </w:t>
@@ -3645,6 +3612,7 @@
         <w:pStyle w:val="Heading1"/>
       </w:pPr>
       <w:r>
+        <w:lastRenderedPageBreak/>
         <w:t>Lannister</w:t>
       </w:r>
       <w:r>
@@ -3659,11 +3627,7 @@
         <w:t>Alchemic researcher for the Higher Government based in the local government of Loun</w:t>
       </w:r>
       <w:r>
-        <w:t xml:space="preserve">, tasked to create a superior race of chimeras </w:t>
-      </w:r>
-      <w:r>
-        <w:lastRenderedPageBreak/>
-        <w:t>capable of following orders and speaking the common language</w:t>
+        <w:t>, tasked to create a superior race of chimeras capable of following orders and speaking the common language</w:t>
       </w:r>
       <w:r>
         <w:t>.</w:t>
@@ -3731,7 +3695,6 @@
     </w:p>
     <w:p>
       <w:r>
-        <w:lastRenderedPageBreak/>
         <w:t>Although much smaller, the population of Vecna rivals that of Loun. Vecna is very urban and much more compact than the sparse la</w:t>
       </w:r>
       <w:r>
@@ -3766,12 +3729,12 @@
         <w:pStyle w:val="Heading1"/>
       </w:pPr>
       <w:r>
+        <w:lastRenderedPageBreak/>
         <w:t>First Arrival</w:t>
       </w:r>
     </w:p>
     <w:p>
       <w:r>
-        <w:lastRenderedPageBreak/>
         <w:t xml:space="preserve">When they first arrive, it’s probably a good idea to describe what’s written under general information and it’s likely to be on </w:t>
       </w:r>
       <w:r>
@@ -3814,58 +3777,147 @@
         <w:pStyle w:val="Title"/>
       </w:pPr>
       <w:r>
+        <w:t xml:space="preserve"> </w:t>
+      </w:r>
+      <w:r>
+        <w:t>The Siege of Loun</w:t>
+      </w:r>
+    </w:p>
+    <w:p>
+      <w:r>
+        <w:t xml:space="preserve">Assuming the party didn’t take the mega-dungeon route, when they </w:t>
+      </w:r>
+      <w:r>
+        <w:t>arrive at the north</w:t>
+      </w:r>
+      <w:r>
+        <w:t xml:space="preserve">ern entrance to the city, two </w:t>
+      </w:r>
+      <w:r>
+        <w:t xml:space="preserve">goblin </w:t>
+      </w:r>
+      <w:r>
+        <w:t xml:space="preserve">guards stand blocking the road. Two lanterns hang on posts on each side of the </w:t>
+      </w:r>
+      <w:r>
+        <w:t xml:space="preserve">road. They’ll inquire about what they’re </w:t>
+      </w:r>
+      <w:r>
+        <w:t>business is in the town and tell</w:t>
+      </w:r>
+      <w:r>
+        <w:t xml:space="preserve"> them to find </w:t>
+      </w:r>
+      <w:r>
+        <w:rPr>
+          <w:b/>
+        </w:rPr>
+        <w:t xml:space="preserve">The </w:t>
+      </w:r>
+      <w:r>
+        <w:rPr>
+          <w:b/>
+        </w:rPr>
+        <w:t>Teal</w:t>
+      </w:r>
+      <w:r>
+        <w:rPr>
+          <w:b/>
+        </w:rPr>
+        <w:t xml:space="preserve"> Toad</w:t>
+      </w:r>
+      <w:r>
+        <w:t xml:space="preserve"> if they’re late</w:t>
+      </w:r>
+      <w:r>
+        <w:t>. If they’re on time, one of the guards runs to get someone and returns with a roy</w:t>
+      </w:r>
+      <w:r>
+        <w:t>al knight who leads them there.</w:t>
+      </w:r>
+    </w:p>
+    <w:p>
+      <w:r>
+        <w:tab/>
+      </w:r>
+      <w:r>
+        <w:t>If they’re 20 min late or less, they can catch up to the group in the Dungeon before they go back up into Loun, but if not, they won’t know where they were going and be at a loss. If they end up within a few miles of Loun, they’ll be able to see the smoke from the pillaging and enter the fight through one of the main gates.</w:t>
+      </w:r>
+    </w:p>
+    <w:p>
+      <w:pPr>
+        <w:pStyle w:val="Heading1"/>
+      </w:pPr>
+      <w:r>
+        <w:t>At The Teal Toad</w:t>
+      </w:r>
+    </w:p>
+    <w:p>
+      <w:r>
+        <w:t>On 3</w:t>
+      </w:r>
+      <w:r>
+        <w:rPr>
+          <w:vertAlign w:val="superscript"/>
+        </w:rPr>
+        <w:t>rd</w:t>
+      </w:r>
+      <w:r>
+        <w:t xml:space="preserve"> Street, </w:t>
+      </w:r>
+      <w:r>
+        <w:rPr>
+          <w:b/>
+        </w:rPr>
+        <w:t>The Teal Toad</w:t>
+      </w:r>
+      <w:r>
+        <w:t xml:space="preserve"> has its sign hanging out over the road, attached an old three-story building with no windows save on the second and third floor. </w:t>
+      </w:r>
+      <w:r>
+        <w:t>The usually very busy bar is completely empty and closed</w:t>
+      </w:r>
+      <w:r>
+        <w:t xml:space="preserve">. The first floor is the bar area, the </w:t>
+      </w:r>
+      <w:r>
         <w:lastRenderedPageBreak/>
+        <w:t xml:space="preserve">super friendly </w:t>
+      </w:r>
+      <w:r>
+        <w:rPr>
+          <w:b/>
+        </w:rPr>
+        <w:t>Trisha</w:t>
+      </w:r>
+      <w:r>
+        <w:rPr>
+          <w:b/>
+        </w:rPr>
         <w:t xml:space="preserve"> </w:t>
       </w:r>
       <w:r>
-        <w:t>The Siege of Loun</w:t>
-      </w:r>
-    </w:p>
-    <w:p>
-      <w:r>
-        <w:t xml:space="preserve">Assuming the party didn’t take the mega-dungeon route, when they </w:t>
-      </w:r>
-      <w:r>
-        <w:t>arrive at the north</w:t>
-      </w:r>
-      <w:r>
-        <w:t xml:space="preserve">ern entrance to the city, two </w:t>
-      </w:r>
-      <w:r>
-        <w:t xml:space="preserve">goblin </w:t>
-      </w:r>
-      <w:r>
-        <w:t xml:space="preserve">guards stand blocking the road. Two lanterns hang on posts on each side of the </w:t>
-      </w:r>
-      <w:r>
-        <w:t xml:space="preserve">road. They’ll inquire about what they’re </w:t>
-      </w:r>
-      <w:r>
-        <w:t>business is in the town and tell</w:t>
-      </w:r>
-      <w:r>
-        <w:t xml:space="preserve"> them to find The </w:t>
-      </w:r>
-      <w:r>
-        <w:t>Teal</w:t>
-      </w:r>
-      <w:r>
-        <w:t xml:space="preserve"> Toad if they’re late</w:t>
-      </w:r>
-      <w:r>
-        <w:t>. If they’re on time, one of the guards runs to get someone and returns with a roy</w:t>
-      </w:r>
-      <w:r>
-        <w:t>al knight who leads them there.</w:t>
+        <w:t xml:space="preserve">tending the bar. Half the second floor is a calmer dining area, the other half and the third floor is </w:t>
+      </w:r>
+      <w:r>
+        <w:t>lodging with windows overlooking the city.</w:t>
       </w:r>
     </w:p>
     <w:p>
       <w:r>
         <w:tab/>
-      </w:r>
-      <w:r>
-        <w:t>If they’re 20 min late or less, they can catch up to the group in the Dungeon before they go back up into Loun, but if not, they won’t know where they were going and be at a loss. If they end up within a few miles of Loun, they’ll be able to see the smoke from the pillaging and enter the fight through one of the main gates.</w:t>
-      </w:r>
+        <w:t>If Trisha is asked about Garris, she’ll lead them to the back where either he is waiting if they’re on time, or where there is a trap door leading to the Mega-Dungeon if they’re late.</w:t>
+      </w:r>
+    </w:p>
+    <w:p>
+      <w:pPr>
+        <w:pStyle w:val="Heading1"/>
+      </w:pPr>
+      <w:r>
+        <w:t>Garris and The Army</w:t>
+      </w:r>
+      <w:bookmarkStart w:id="0" w:name="_GoBack"/>
+      <w:bookmarkEnd w:id="0"/>
     </w:p>
     <w:p>
       <w:r>
@@ -3879,17 +3931,12 @@
         <w:t>:</w:t>
       </w:r>
       <w:r>
-        <w:t xml:space="preserve"> The national gov of Gruumsh and the local of Loun have stopped being cooperative, the mayor and president caught sending letters about growing corruption in the Greater Gov. General disapproval throughout the </w:t>
-      </w:r>
-      <w:r>
-        <w:lastRenderedPageBreak/>
-        <w:t>city is growing and Asmodeus can’t afford to chance a revolution or spread hate throughout the races. The city must be eliminated, the government especially. The main target is Belegan, Lord of Gruumsh and Loun</w:t>
+        <w:t xml:space="preserve"> The national gov of Gruumsh and the local of Loun have stopped being cooperative, the mayor and president caught sending letters about growing corruption in the Greater Gov. General disapproval throughout the city is growing and Asmodeus can’t afford to chance a revolution or spread hate throughout the races. The city must be eliminated, the government especially. The main target is Belegan, Lord of Gruumsh and Loun</w:t>
       </w:r>
       <w:r>
         <w:t>, whom they’ll replace with one of their own: Garris thinks this should be a human.</w:t>
       </w:r>
     </w:p>
-    <w:p/>
     <w:p/>
     <w:sectPr>
       <w:type w:val="continuous"/>
@@ -3898,14 +3945,13 @@
       <w:pgNumType w:start="1"/>
       <w:cols w:num="2" w:space="720"/>
       <w:docGrid w:linePitch="381"/>
-      <w:printerSettings r:id="rId13"/>
     </w:sectPr>
   </w:body>
 </w:document>
 </file>
 
 <file path=word/endnotes.xml><?xml version="1.0" encoding="utf-8"?>
-<w:endnotes xmlns:wpc="http://schemas.microsoft.com/office/word/2010/wordprocessingCanvas" xmlns:mo="http://schemas.microsoft.com/office/mac/office/2008/main" xmlns:mc="http://schemas.openxmlformats.org/markup-compatibility/2006" xmlns:mv="urn:schemas-microsoft-com:mac:vml" xmlns:o="urn:schemas-microsoft-com:office:office" xmlns:r="http://schemas.openxmlformats.org/officeDocument/2006/relationships" xmlns:m="http://schemas.openxmlformats.org/officeDocument/2006/math" xmlns:v="urn:schemas-microsoft-com:vml" xmlns:wp14="http://schemas.microsoft.com/office/word/2010/wordprocessingDrawing" xmlns:wp="http://schemas.openxmlformats.org/drawingml/2006/wordprocessingDrawing" xmlns:w10="urn:schemas-microsoft-com:office:word" xmlns:w="http://schemas.openxmlformats.org/wordprocessingml/2006/main" xmlns:w14="http://schemas.microsoft.com/office/word/2010/wordml" xmlns:w15="http://schemas.microsoft.com/office/word/2012/wordml" xmlns:wpg="http://schemas.microsoft.com/office/word/2010/wordprocessingGroup" xmlns:wpi="http://schemas.microsoft.com/office/word/2010/wordprocessingInk" xmlns:wne="http://schemas.microsoft.com/office/word/2006/wordml" xmlns:wps="http://schemas.microsoft.com/office/word/2010/wordprocessingShape" mc:Ignorable="w14 w15 wp14">
+<w:endnotes xmlns:wpc="http://schemas.microsoft.com/office/word/2010/wordprocessingCanvas" xmlns:cx="http://schemas.microsoft.com/office/drawing/2014/chartex" xmlns:cx1="http://schemas.microsoft.com/office/drawing/2015/9/8/chartex" xmlns:cx2="http://schemas.microsoft.com/office/drawing/2015/10/21/chartex" xmlns:cx3="http://schemas.microsoft.com/office/drawing/2016/5/9/chartex" xmlns:cx4="http://schemas.microsoft.com/office/drawing/2016/5/10/chartex" xmlns:cx5="http://schemas.microsoft.com/office/drawing/2016/5/11/chartex" xmlns:cx6="http://schemas.microsoft.com/office/drawing/2016/5/12/chartex" xmlns:cx7="http://schemas.microsoft.com/office/drawing/2016/5/13/chartex" xmlns:cx8="http://schemas.microsoft.com/office/drawing/2016/5/14/chartex" xmlns:mc="http://schemas.openxmlformats.org/markup-compatibility/2006" xmlns:aink="http://schemas.microsoft.com/office/drawing/2016/ink" xmlns:am3d="http://schemas.microsoft.com/office/drawing/2017/model3d" xmlns:o="urn:schemas-microsoft-com:office:office" xmlns:r="http://schemas.openxmlformats.org/officeDocument/2006/relationships" xmlns:m="http://schemas.openxmlformats.org/officeDocument/2006/math" xmlns:v="urn:schemas-microsoft-com:vml" xmlns:wp14="http://schemas.microsoft.com/office/word/2010/wordprocessingDrawing" xmlns:wp="http://schemas.openxmlformats.org/drawingml/2006/wordprocessingDrawing" xmlns:w10="urn:schemas-microsoft-com:office:word" xmlns:w="http://schemas.openxmlformats.org/wordprocessingml/2006/main" xmlns:w14="http://schemas.microsoft.com/office/word/2010/wordml" xmlns:w15="http://schemas.microsoft.com/office/word/2012/wordml" xmlns:w16cid="http://schemas.microsoft.com/office/word/2016/wordml/cid" xmlns:w16se="http://schemas.microsoft.com/office/word/2015/wordml/symex" xmlns:wpg="http://schemas.microsoft.com/office/word/2010/wordprocessingGroup" xmlns:wpi="http://schemas.microsoft.com/office/word/2010/wordprocessingInk" xmlns:wne="http://schemas.microsoft.com/office/word/2006/wordml" xmlns:wps="http://schemas.microsoft.com/office/word/2010/wordprocessingShape" mc:Ignorable="w14 w15 w16se w16cid wp14">
   <w:endnote w:type="separator" w:id="-1">
     <w:p>
       <w:pPr>
@@ -3930,7 +3976,7 @@
 </file>
 
 <file path=word/footer1.xml><?xml version="1.0" encoding="utf-8"?>
-<w:ftr xmlns:wpc="http://schemas.microsoft.com/office/word/2010/wordprocessingCanvas" xmlns:mo="http://schemas.microsoft.com/office/mac/office/2008/main" xmlns:mc="http://schemas.openxmlformats.org/markup-compatibility/2006" xmlns:mv="urn:schemas-microsoft-com:mac:vml" xmlns:o="urn:schemas-microsoft-com:office:office" xmlns:r="http://schemas.openxmlformats.org/officeDocument/2006/relationships" xmlns:m="http://schemas.openxmlformats.org/officeDocument/2006/math" xmlns:v="urn:schemas-microsoft-com:vml" xmlns:wp14="http://schemas.microsoft.com/office/word/2010/wordprocessingDrawing" xmlns:wp="http://schemas.openxmlformats.org/drawingml/2006/wordprocessingDrawing" xmlns:w10="urn:schemas-microsoft-com:office:word" xmlns:w="http://schemas.openxmlformats.org/wordprocessingml/2006/main" xmlns:w14="http://schemas.microsoft.com/office/word/2010/wordml" xmlns:w15="http://schemas.microsoft.com/office/word/2012/wordml" xmlns:wpg="http://schemas.microsoft.com/office/word/2010/wordprocessingGroup" xmlns:wpi="http://schemas.microsoft.com/office/word/2010/wordprocessingInk" xmlns:wne="http://schemas.microsoft.com/office/word/2006/wordml" xmlns:wps="http://schemas.microsoft.com/office/word/2010/wordprocessingShape" mc:Ignorable="w14 w15 wp14">
+<w:ftr xmlns:wpc="http://schemas.microsoft.com/office/word/2010/wordprocessingCanvas" xmlns:cx="http://schemas.microsoft.com/office/drawing/2014/chartex" xmlns:cx1="http://schemas.microsoft.com/office/drawing/2015/9/8/chartex" xmlns:cx2="http://schemas.microsoft.com/office/drawing/2015/10/21/chartex" xmlns:cx3="http://schemas.microsoft.com/office/drawing/2016/5/9/chartex" xmlns:cx4="http://schemas.microsoft.com/office/drawing/2016/5/10/chartex" xmlns:cx5="http://schemas.microsoft.com/office/drawing/2016/5/11/chartex" xmlns:cx6="http://schemas.microsoft.com/office/drawing/2016/5/12/chartex" xmlns:cx7="http://schemas.microsoft.com/office/drawing/2016/5/13/chartex" xmlns:cx8="http://schemas.microsoft.com/office/drawing/2016/5/14/chartex" xmlns:mc="http://schemas.openxmlformats.org/markup-compatibility/2006" xmlns:aink="http://schemas.microsoft.com/office/drawing/2016/ink" xmlns:am3d="http://schemas.microsoft.com/office/drawing/2017/model3d" xmlns:o="urn:schemas-microsoft-com:office:office" xmlns:r="http://schemas.openxmlformats.org/officeDocument/2006/relationships" xmlns:m="http://schemas.openxmlformats.org/officeDocument/2006/math" xmlns:v="urn:schemas-microsoft-com:vml" xmlns:wp14="http://schemas.microsoft.com/office/word/2010/wordprocessingDrawing" xmlns:wp="http://schemas.openxmlformats.org/drawingml/2006/wordprocessingDrawing" xmlns:w10="urn:schemas-microsoft-com:office:word" xmlns:w="http://schemas.openxmlformats.org/wordprocessingml/2006/main" xmlns:w14="http://schemas.microsoft.com/office/word/2010/wordml" xmlns:w15="http://schemas.microsoft.com/office/word/2012/wordml" xmlns:w16cid="http://schemas.microsoft.com/office/word/2016/wordml/cid" xmlns:w16se="http://schemas.microsoft.com/office/word/2015/wordml/symex" xmlns:wpg="http://schemas.microsoft.com/office/word/2010/wordprocessingGroup" xmlns:wpi="http://schemas.microsoft.com/office/word/2010/wordprocessingInk" xmlns:wne="http://schemas.microsoft.com/office/word/2006/wordml" xmlns:wps="http://schemas.microsoft.com/office/word/2010/wordprocessingShape" mc:Ignorable="w14 w15 w16se w16cid wp14">
   <w:sdt>
     <w:sdtPr>
       <w:id w:val="1203133483"/>
@@ -4011,7 +4057,7 @@
                 </wp:inline>
               </w:drawing>
             </mc:Choice>
-            <mc:Fallback xmlns:w16se="http://schemas.microsoft.com/office/word/2015/wordml/symex" xmlns:w16cid="http://schemas.microsoft.com/office/word/2016/wordml/cid" xmlns:am3d="http://schemas.microsoft.com/office/drawing/2017/model3d" xmlns:aink="http://schemas.microsoft.com/office/drawing/2016/ink" xmlns:cx8="http://schemas.microsoft.com/office/drawing/2016/5/14/chartex" xmlns:cx7="http://schemas.microsoft.com/office/drawing/2016/5/13/chartex" xmlns:cx6="http://schemas.microsoft.com/office/drawing/2016/5/12/chartex" xmlns:cx5="http://schemas.microsoft.com/office/drawing/2016/5/11/chartex" xmlns:cx4="http://schemas.microsoft.com/office/drawing/2016/5/10/chartex" xmlns:cx3="http://schemas.microsoft.com/office/drawing/2016/5/9/chartex" xmlns:cx2="http://schemas.microsoft.com/office/drawing/2015/10/21/chartex" xmlns:cx1="http://schemas.microsoft.com/office/drawing/2015/9/8/chartex" xmlns:cx="http://schemas.microsoft.com/office/drawing/2014/chartex">
+            <mc:Fallback xmlns:mv="urn:schemas-microsoft-com:mac:vml" xmlns:mo="http://schemas.microsoft.com/office/mac/office/2008/main">
               <w:pict>
                 <v:shapetype w14:anchorId="5ADA6193" id="_x0000_t110" coordsize="21600,21600" o:spt="110" path="m10800,l,10800,10800,21600,21600,10800xe">
                   <v:stroke joinstyle="miter"/>
@@ -4065,7 +4111,7 @@
 </file>
 
 <file path=word/footer2.xml><?xml version="1.0" encoding="utf-8"?>
-<w:ftr xmlns:wpc="http://schemas.microsoft.com/office/word/2010/wordprocessingCanvas" xmlns:mo="http://schemas.microsoft.com/office/mac/office/2008/main" xmlns:mc="http://schemas.openxmlformats.org/markup-compatibility/2006" xmlns:mv="urn:schemas-microsoft-com:mac:vml" xmlns:o="urn:schemas-microsoft-com:office:office" xmlns:r="http://schemas.openxmlformats.org/officeDocument/2006/relationships" xmlns:m="http://schemas.openxmlformats.org/officeDocument/2006/math" xmlns:v="urn:schemas-microsoft-com:vml" xmlns:wp14="http://schemas.microsoft.com/office/word/2010/wordprocessingDrawing" xmlns:wp="http://schemas.openxmlformats.org/drawingml/2006/wordprocessingDrawing" xmlns:w10="urn:schemas-microsoft-com:office:word" xmlns:w="http://schemas.openxmlformats.org/wordprocessingml/2006/main" xmlns:w14="http://schemas.microsoft.com/office/word/2010/wordml" xmlns:w15="http://schemas.microsoft.com/office/word/2012/wordml" xmlns:wpg="http://schemas.microsoft.com/office/word/2010/wordprocessingGroup" xmlns:wpi="http://schemas.microsoft.com/office/word/2010/wordprocessingInk" xmlns:wne="http://schemas.microsoft.com/office/word/2006/wordml" xmlns:wps="http://schemas.microsoft.com/office/word/2010/wordprocessingShape" mc:Ignorable="w14 w15 wp14">
+<w:ftr xmlns:wpc="http://schemas.microsoft.com/office/word/2010/wordprocessingCanvas" xmlns:cx="http://schemas.microsoft.com/office/drawing/2014/chartex" xmlns:cx1="http://schemas.microsoft.com/office/drawing/2015/9/8/chartex" xmlns:cx2="http://schemas.microsoft.com/office/drawing/2015/10/21/chartex" xmlns:cx3="http://schemas.microsoft.com/office/drawing/2016/5/9/chartex" xmlns:cx4="http://schemas.microsoft.com/office/drawing/2016/5/10/chartex" xmlns:cx5="http://schemas.microsoft.com/office/drawing/2016/5/11/chartex" xmlns:cx6="http://schemas.microsoft.com/office/drawing/2016/5/12/chartex" xmlns:cx7="http://schemas.microsoft.com/office/drawing/2016/5/13/chartex" xmlns:cx8="http://schemas.microsoft.com/office/drawing/2016/5/14/chartex" xmlns:mc="http://schemas.openxmlformats.org/markup-compatibility/2006" xmlns:aink="http://schemas.microsoft.com/office/drawing/2016/ink" xmlns:am3d="http://schemas.microsoft.com/office/drawing/2017/model3d" xmlns:o="urn:schemas-microsoft-com:office:office" xmlns:r="http://schemas.openxmlformats.org/officeDocument/2006/relationships" xmlns:m="http://schemas.openxmlformats.org/officeDocument/2006/math" xmlns:v="urn:schemas-microsoft-com:vml" xmlns:wp14="http://schemas.microsoft.com/office/word/2010/wordprocessingDrawing" xmlns:wp="http://schemas.openxmlformats.org/drawingml/2006/wordprocessingDrawing" xmlns:w10="urn:schemas-microsoft-com:office:word" xmlns:w="http://schemas.openxmlformats.org/wordprocessingml/2006/main" xmlns:w14="http://schemas.microsoft.com/office/word/2010/wordml" xmlns:w15="http://schemas.microsoft.com/office/word/2012/wordml" xmlns:w16cid="http://schemas.microsoft.com/office/word/2016/wordml/cid" xmlns:w16se="http://schemas.microsoft.com/office/word/2015/wordml/symex" xmlns:wpg="http://schemas.microsoft.com/office/word/2010/wordprocessingGroup" xmlns:wpi="http://schemas.microsoft.com/office/word/2010/wordprocessingInk" xmlns:wne="http://schemas.microsoft.com/office/word/2006/wordml" xmlns:wps="http://schemas.microsoft.com/office/word/2010/wordprocessingShape" mc:Ignorable="w14 w15 w16se w16cid wp14">
   <w:sdt>
     <w:sdtPr>
       <w:id w:val="1575244058"/>
@@ -4146,7 +4192,7 @@
                 </wp:inline>
               </w:drawing>
             </mc:Choice>
-            <mc:Fallback xmlns:w16se="http://schemas.microsoft.com/office/word/2015/wordml/symex" xmlns:w16cid="http://schemas.microsoft.com/office/word/2016/wordml/cid" xmlns:am3d="http://schemas.microsoft.com/office/drawing/2017/model3d" xmlns:aink="http://schemas.microsoft.com/office/drawing/2016/ink" xmlns:cx8="http://schemas.microsoft.com/office/drawing/2016/5/14/chartex" xmlns:cx7="http://schemas.microsoft.com/office/drawing/2016/5/13/chartex" xmlns:cx6="http://schemas.microsoft.com/office/drawing/2016/5/12/chartex" xmlns:cx5="http://schemas.microsoft.com/office/drawing/2016/5/11/chartex" xmlns:cx4="http://schemas.microsoft.com/office/drawing/2016/5/10/chartex" xmlns:cx3="http://schemas.microsoft.com/office/drawing/2016/5/9/chartex" xmlns:cx2="http://schemas.microsoft.com/office/drawing/2015/10/21/chartex" xmlns:cx1="http://schemas.microsoft.com/office/drawing/2015/9/8/chartex" xmlns:cx="http://schemas.microsoft.com/office/drawing/2014/chartex">
+            <mc:Fallback xmlns:mv="urn:schemas-microsoft-com:mac:vml" xmlns:mo="http://schemas.microsoft.com/office/mac/office/2008/main">
               <w:pict>
                 <v:shapetype w14:anchorId="1147E659" id="_x0000_t110" coordsize="21600,21600" o:spt="110" path="m10800,l,10800,10800,21600,21600,10800xe">
                   <v:stroke joinstyle="miter"/>
@@ -4200,7 +4246,7 @@
 </file>
 
 <file path=word/footnotes.xml><?xml version="1.0" encoding="utf-8"?>
-<w:footnotes xmlns:wpc="http://schemas.microsoft.com/office/word/2010/wordprocessingCanvas" xmlns:mo="http://schemas.microsoft.com/office/mac/office/2008/main" xmlns:mc="http://schemas.openxmlformats.org/markup-compatibility/2006" xmlns:mv="urn:schemas-microsoft-com:mac:vml" xmlns:o="urn:schemas-microsoft-com:office:office" xmlns:r="http://schemas.openxmlformats.org/officeDocument/2006/relationships" xmlns:m="http://schemas.openxmlformats.org/officeDocument/2006/math" xmlns:v="urn:schemas-microsoft-com:vml" xmlns:wp14="http://schemas.microsoft.com/office/word/2010/wordprocessingDrawing" xmlns:wp="http://schemas.openxmlformats.org/drawingml/2006/wordprocessingDrawing" xmlns:w10="urn:schemas-microsoft-com:office:word" xmlns:w="http://schemas.openxmlformats.org/wordprocessingml/2006/main" xmlns:w14="http://schemas.microsoft.com/office/word/2010/wordml" xmlns:w15="http://schemas.microsoft.com/office/word/2012/wordml" xmlns:wpg="http://schemas.microsoft.com/office/word/2010/wordprocessingGroup" xmlns:wpi="http://schemas.microsoft.com/office/word/2010/wordprocessingInk" xmlns:wne="http://schemas.microsoft.com/office/word/2006/wordml" xmlns:wps="http://schemas.microsoft.com/office/word/2010/wordprocessingShape" mc:Ignorable="w14 w15 wp14">
+<w:footnotes xmlns:wpc="http://schemas.microsoft.com/office/word/2010/wordprocessingCanvas" xmlns:cx="http://schemas.microsoft.com/office/drawing/2014/chartex" xmlns:cx1="http://schemas.microsoft.com/office/drawing/2015/9/8/chartex" xmlns:cx2="http://schemas.microsoft.com/office/drawing/2015/10/21/chartex" xmlns:cx3="http://schemas.microsoft.com/office/drawing/2016/5/9/chartex" xmlns:cx4="http://schemas.microsoft.com/office/drawing/2016/5/10/chartex" xmlns:cx5="http://schemas.microsoft.com/office/drawing/2016/5/11/chartex" xmlns:cx6="http://schemas.microsoft.com/office/drawing/2016/5/12/chartex" xmlns:cx7="http://schemas.microsoft.com/office/drawing/2016/5/13/chartex" xmlns:cx8="http://schemas.microsoft.com/office/drawing/2016/5/14/chartex" xmlns:mc="http://schemas.openxmlformats.org/markup-compatibility/2006" xmlns:aink="http://schemas.microsoft.com/office/drawing/2016/ink" xmlns:am3d="http://schemas.microsoft.com/office/drawing/2017/model3d" xmlns:o="urn:schemas-microsoft-com:office:office" xmlns:r="http://schemas.openxmlformats.org/officeDocument/2006/relationships" xmlns:m="http://schemas.openxmlformats.org/officeDocument/2006/math" xmlns:v="urn:schemas-microsoft-com:vml" xmlns:wp14="http://schemas.microsoft.com/office/word/2010/wordprocessingDrawing" xmlns:wp="http://schemas.openxmlformats.org/drawingml/2006/wordprocessingDrawing" xmlns:w10="urn:schemas-microsoft-com:office:word" xmlns:w="http://schemas.openxmlformats.org/wordprocessingml/2006/main" xmlns:w14="http://schemas.microsoft.com/office/word/2010/wordml" xmlns:w15="http://schemas.microsoft.com/office/word/2012/wordml" xmlns:w16cid="http://schemas.microsoft.com/office/word/2016/wordml/cid" xmlns:w16se="http://schemas.microsoft.com/office/word/2015/wordml/symex" xmlns:wpg="http://schemas.microsoft.com/office/word/2010/wordprocessingGroup" xmlns:wpi="http://schemas.microsoft.com/office/word/2010/wordprocessingInk" xmlns:wne="http://schemas.microsoft.com/office/word/2006/wordml" xmlns:wps="http://schemas.microsoft.com/office/word/2010/wordprocessingShape" mc:Ignorable="w14 w15 w16se w16cid wp14">
   <w:footnote w:type="separator" w:id="-1">
     <w:p>
       <w:pPr>
@@ -4225,8 +4271,8 @@
 </file>
 
 <file path=word/numbering.xml><?xml version="1.0" encoding="utf-8"?>
-<w:numbering xmlns:wpc="http://schemas.microsoft.com/office/word/2010/wordprocessingCanvas" xmlns:mo="http://schemas.microsoft.com/office/mac/office/2008/main" xmlns:mc="http://schemas.openxmlformats.org/markup-compatibility/2006" xmlns:mv="urn:schemas-microsoft-com:mac:vml" xmlns:o="urn:schemas-microsoft-com:office:office" xmlns:r="http://schemas.openxmlformats.org/officeDocument/2006/relationships" xmlns:m="http://schemas.openxmlformats.org/officeDocument/2006/math" xmlns:v="urn:schemas-microsoft-com:vml" xmlns:wp14="http://schemas.microsoft.com/office/word/2010/wordprocessingDrawing" xmlns:wp="http://schemas.openxmlformats.org/drawingml/2006/wordprocessingDrawing" xmlns:w10="urn:schemas-microsoft-com:office:word" xmlns:w="http://schemas.openxmlformats.org/wordprocessingml/2006/main" xmlns:w14="http://schemas.microsoft.com/office/word/2010/wordml" xmlns:w15="http://schemas.microsoft.com/office/word/2012/wordml" xmlns:wpg="http://schemas.microsoft.com/office/word/2010/wordprocessingGroup" xmlns:wpi="http://schemas.microsoft.com/office/word/2010/wordprocessingInk" xmlns:wne="http://schemas.microsoft.com/office/word/2006/wordml" xmlns:wps="http://schemas.microsoft.com/office/word/2010/wordprocessingShape" mc:Ignorable="w14 w15 wp14">
-  <w:abstractNum w:abstractNumId="0">
+<w:numbering xmlns:wpc="http://schemas.microsoft.com/office/word/2010/wordprocessingCanvas" xmlns:cx="http://schemas.microsoft.com/office/drawing/2014/chartex" xmlns:cx1="http://schemas.microsoft.com/office/drawing/2015/9/8/chartex" xmlns:cx2="http://schemas.microsoft.com/office/drawing/2015/10/21/chartex" xmlns:cx3="http://schemas.microsoft.com/office/drawing/2016/5/9/chartex" xmlns:cx4="http://schemas.microsoft.com/office/drawing/2016/5/10/chartex" xmlns:cx5="http://schemas.microsoft.com/office/drawing/2016/5/11/chartex" xmlns:cx6="http://schemas.microsoft.com/office/drawing/2016/5/12/chartex" xmlns:cx7="http://schemas.microsoft.com/office/drawing/2016/5/13/chartex" xmlns:cx8="http://schemas.microsoft.com/office/drawing/2016/5/14/chartex" xmlns:mc="http://schemas.openxmlformats.org/markup-compatibility/2006" xmlns:aink="http://schemas.microsoft.com/office/drawing/2016/ink" xmlns:am3d="http://schemas.microsoft.com/office/drawing/2017/model3d" xmlns:o="urn:schemas-microsoft-com:office:office" xmlns:r="http://schemas.openxmlformats.org/officeDocument/2006/relationships" xmlns:m="http://schemas.openxmlformats.org/officeDocument/2006/math" xmlns:v="urn:schemas-microsoft-com:vml" xmlns:wp14="http://schemas.microsoft.com/office/word/2010/wordprocessingDrawing" xmlns:wp="http://schemas.openxmlformats.org/drawingml/2006/wordprocessingDrawing" xmlns:w10="urn:schemas-microsoft-com:office:word" xmlns:w="http://schemas.openxmlformats.org/wordprocessingml/2006/main" xmlns:w14="http://schemas.microsoft.com/office/word/2010/wordml" xmlns:w15="http://schemas.microsoft.com/office/word/2012/wordml" xmlns:w16cid="http://schemas.microsoft.com/office/word/2016/wordml/cid" xmlns:w16se="http://schemas.microsoft.com/office/word/2015/wordml/symex" xmlns:wpg="http://schemas.microsoft.com/office/word/2010/wordprocessingGroup" xmlns:wpi="http://schemas.microsoft.com/office/word/2010/wordprocessingInk" xmlns:wne="http://schemas.microsoft.com/office/word/2006/wordml" xmlns:wps="http://schemas.microsoft.com/office/word/2010/wordprocessingShape" mc:Ignorable="w14 w15 w16se w16cid wp14">
+  <w:abstractNum w:abstractNumId="0" w15:restartNumberingAfterBreak="0">
     <w:nsid w:val="111A331E"/>
     <w:multiLevelType w:val="hybridMultilevel"/>
     <w:tmpl w:val="B16E7AE0"/>
@@ -4338,7 +4384,7 @@
       </w:rPr>
     </w:lvl>
   </w:abstractNum>
-  <w:abstractNum w:abstractNumId="1">
+  <w:abstractNum w:abstractNumId="1" w15:restartNumberingAfterBreak="0">
     <w:nsid w:val="227921EC"/>
     <w:multiLevelType w:val="hybridMultilevel"/>
     <w:tmpl w:val="870C4A1E"/>
@@ -4450,7 +4496,7 @@
       </w:rPr>
     </w:lvl>
   </w:abstractNum>
-  <w:abstractNum w:abstractNumId="2">
+  <w:abstractNum w:abstractNumId="2" w15:restartNumberingAfterBreak="0">
     <w:nsid w:val="55F71B72"/>
     <w:multiLevelType w:val="hybridMultilevel"/>
     <w:tmpl w:val="9A5C3644"/>
@@ -4562,7 +4608,7 @@
       </w:rPr>
     </w:lvl>
   </w:abstractNum>
-  <w:abstractNum w:abstractNumId="3">
+  <w:abstractNum w:abstractNumId="3" w15:restartNumberingAfterBreak="0">
     <w:nsid w:val="66755F68"/>
     <w:multiLevelType w:val="hybridMultilevel"/>
     <w:tmpl w:val="430A5CF0"/>
@@ -4690,7 +4736,7 @@
 </file>
 
 <file path=word/styles.xml><?xml version="1.0" encoding="utf-8"?>
-<w:styles xmlns:mc="http://schemas.openxmlformats.org/markup-compatibility/2006" xmlns:r="http://schemas.openxmlformats.org/officeDocument/2006/relationships" xmlns:w="http://schemas.openxmlformats.org/wordprocessingml/2006/main" xmlns:w14="http://schemas.microsoft.com/office/word/2010/wordml" xmlns:w15="http://schemas.microsoft.com/office/word/2012/wordml" mc:Ignorable="w14 w15">
+<w:styles xmlns:mc="http://schemas.openxmlformats.org/markup-compatibility/2006" xmlns:r="http://schemas.openxmlformats.org/officeDocument/2006/relationships" xmlns:w="http://schemas.openxmlformats.org/wordprocessingml/2006/main" xmlns:w14="http://schemas.microsoft.com/office/word/2010/wordml" xmlns:w15="http://schemas.microsoft.com/office/word/2012/wordml" xmlns:w16cid="http://schemas.microsoft.com/office/word/2016/wordml/cid" xmlns:w16se="http://schemas.microsoft.com/office/word/2015/wordml/symex" mc:Ignorable="w14 w15 w16se w16cid">
   <w:docDefaults>
     <w:rPrDefault>
       <w:rPr>
@@ -4707,7 +4753,7 @@
       </w:pPr>
     </w:pPrDefault>
   </w:docDefaults>
-  <w:latentStyles w:defLockedState="0" w:defUIPriority="99" w:defSemiHidden="0" w:defUnhideWhenUsed="0" w:defQFormat="0" w:count="382">
+  <w:latentStyles w:defLockedState="0" w:defUIPriority="99" w:defSemiHidden="0" w:defUnhideWhenUsed="0" w:defQFormat="0" w:count="375">
     <w:lsdException w:name="Normal" w:uiPriority="0" w:qFormat="1"/>
     <w:lsdException w:name="heading 1" w:uiPriority="9" w:qFormat="1"/>
     <w:lsdException w:name="heading 2" w:semiHidden="1" w:uiPriority="9" w:unhideWhenUsed="1" w:qFormat="1"/>
@@ -5812,7 +5858,7 @@
 </file>
 
 <file path=word/glossary/document.xml><?xml version="1.0" encoding="utf-8"?>
-<w:glossaryDocument xmlns:wpc="http://schemas.microsoft.com/office/word/2010/wordprocessingCanvas" xmlns:mo="http://schemas.microsoft.com/office/mac/office/2008/main" xmlns:mc="http://schemas.openxmlformats.org/markup-compatibility/2006" xmlns:mv="urn:schemas-microsoft-com:mac:vml" xmlns:o="urn:schemas-microsoft-com:office:office" xmlns:r="http://schemas.openxmlformats.org/officeDocument/2006/relationships" xmlns:m="http://schemas.openxmlformats.org/officeDocument/2006/math" xmlns:v="urn:schemas-microsoft-com:vml" xmlns:wp14="http://schemas.microsoft.com/office/word/2010/wordprocessingDrawing" xmlns:wp="http://schemas.openxmlformats.org/drawingml/2006/wordprocessingDrawing" xmlns:w10="urn:schemas-microsoft-com:office:word" xmlns:w="http://schemas.openxmlformats.org/wordprocessingml/2006/main" xmlns:w14="http://schemas.microsoft.com/office/word/2010/wordml" xmlns:w15="http://schemas.microsoft.com/office/word/2012/wordml" xmlns:wpg="http://schemas.microsoft.com/office/word/2010/wordprocessingGroup" xmlns:wpi="http://schemas.microsoft.com/office/word/2010/wordprocessingInk" xmlns:wne="http://schemas.microsoft.com/office/word/2006/wordml" xmlns:wps="http://schemas.microsoft.com/office/word/2010/wordprocessingShape" mc:Ignorable="w14 w15 wp14">
+<w:glossaryDocument xmlns:wpc="http://schemas.microsoft.com/office/word/2010/wordprocessingCanvas" xmlns:cx="http://schemas.microsoft.com/office/drawing/2014/chartex" xmlns:cx1="http://schemas.microsoft.com/office/drawing/2015/9/8/chartex" xmlns:cx2="http://schemas.microsoft.com/office/drawing/2015/10/21/chartex" xmlns:cx3="http://schemas.microsoft.com/office/drawing/2016/5/9/chartex" xmlns:cx4="http://schemas.microsoft.com/office/drawing/2016/5/10/chartex" xmlns:cx5="http://schemas.microsoft.com/office/drawing/2016/5/11/chartex" xmlns:cx6="http://schemas.microsoft.com/office/drawing/2016/5/12/chartex" xmlns:cx7="http://schemas.microsoft.com/office/drawing/2016/5/13/chartex" xmlns:cx8="http://schemas.microsoft.com/office/drawing/2016/5/14/chartex" xmlns:mc="http://schemas.openxmlformats.org/markup-compatibility/2006" xmlns:aink="http://schemas.microsoft.com/office/drawing/2016/ink" xmlns:am3d="http://schemas.microsoft.com/office/drawing/2017/model3d" xmlns:o="urn:schemas-microsoft-com:office:office" xmlns:r="http://schemas.openxmlformats.org/officeDocument/2006/relationships" xmlns:m="http://schemas.openxmlformats.org/officeDocument/2006/math" xmlns:v="urn:schemas-microsoft-com:vml" xmlns:wp14="http://schemas.microsoft.com/office/word/2010/wordprocessingDrawing" xmlns:wp="http://schemas.openxmlformats.org/drawingml/2006/wordprocessingDrawing" xmlns:w10="urn:schemas-microsoft-com:office:word" xmlns:w="http://schemas.openxmlformats.org/wordprocessingml/2006/main" xmlns:w14="http://schemas.microsoft.com/office/word/2010/wordml" xmlns:w15="http://schemas.microsoft.com/office/word/2012/wordml" xmlns:w16cid="http://schemas.microsoft.com/office/word/2016/wordml/cid" xmlns:w16se="http://schemas.microsoft.com/office/word/2015/wordml/symex" xmlns:wpg="http://schemas.microsoft.com/office/word/2010/wordprocessingGroup" xmlns:wpi="http://schemas.microsoft.com/office/word/2010/wordprocessingInk" xmlns:wne="http://schemas.microsoft.com/office/word/2006/wordml" xmlns:wps="http://schemas.microsoft.com/office/word/2010/wordprocessingShape" mc:Ignorable="w14 w15 w16se w16cid wp14">
   <w:docParts>
     <w:docPart>
       <w:docPartPr>
@@ -5852,11 +5898,11 @@
 </file>
 
 <file path=word/glossary/fontTable.xml><?xml version="1.0" encoding="utf-8"?>
-<w:fonts xmlns:mc="http://schemas.openxmlformats.org/markup-compatibility/2006" xmlns:r="http://schemas.openxmlformats.org/officeDocument/2006/relationships" xmlns:w="http://schemas.openxmlformats.org/wordprocessingml/2006/main" xmlns:w14="http://schemas.microsoft.com/office/word/2010/wordml" xmlns:w15="http://schemas.microsoft.com/office/word/2012/wordml" mc:Ignorable="w14 w15">
+<w:fonts xmlns:mc="http://schemas.openxmlformats.org/markup-compatibility/2006" xmlns:r="http://schemas.openxmlformats.org/officeDocument/2006/relationships" xmlns:w="http://schemas.openxmlformats.org/wordprocessingml/2006/main" xmlns:w14="http://schemas.microsoft.com/office/word/2010/wordml" xmlns:w15="http://schemas.microsoft.com/office/word/2012/wordml" xmlns:w16cid="http://schemas.microsoft.com/office/word/2016/wordml/cid" xmlns:w16se="http://schemas.microsoft.com/office/word/2015/wordml/symex" mc:Ignorable="w14 w15 w16se w16cid">
   <w:font w:name="Symbol">
     <w:panose1 w:val="05050102010706020507"/>
     <w:charset w:val="02"/>
-    <w:family w:val="auto"/>
+    <w:family w:val="roman"/>
     <w:pitch w:val="variable"/>
     <w:sig w:usb0="00000000" w:usb1="10000000" w:usb2="00000000" w:usb3="00000000" w:csb0="80000000" w:csb1="00000000"/>
   </w:font>
@@ -5865,14 +5911,14 @@
     <w:charset w:val="00"/>
     <w:family w:val="roman"/>
     <w:pitch w:val="variable"/>
-    <w:sig w:usb0="E0002AEF" w:usb1="C0007841" w:usb2="00000009" w:usb3="00000000" w:csb0="000001FF" w:csb1="00000000"/>
+    <w:sig w:usb0="E0002EFF" w:usb1="C000785B" w:usb2="00000009" w:usb3="00000000" w:csb0="000001FF" w:csb1="00000000"/>
   </w:font>
   <w:font w:name="Courier New">
     <w:panose1 w:val="02070309020205020404"/>
     <w:charset w:val="00"/>
-    <w:family w:val="roman"/>
+    <w:family w:val="modern"/>
     <w:pitch w:val="fixed"/>
-    <w:sig w:usb0="E0002AFF" w:usb1="C0007843" w:usb2="00000009" w:usb3="00000000" w:csb0="000001FF" w:csb1="00000000"/>
+    <w:sig w:usb0="E0002EFF" w:usb1="C0007843" w:usb2="00000009" w:usb3="00000000" w:csb0="000001FF" w:csb1="00000000"/>
   </w:font>
   <w:font w:name="Wingdings">
     <w:panose1 w:val="05000000000000000000"/>
@@ -5886,10 +5932,11 @@
     <w:charset w:val="00"/>
     <w:family w:val="swiss"/>
     <w:pitch w:val="variable"/>
-    <w:sig w:usb0="E00002FF" w:usb1="4000ACFF" w:usb2="00000001" w:usb3="00000000" w:csb0="0000019F" w:csb1="00000000"/>
+    <w:sig w:usb0="E0002AFF" w:usb1="C000247B" w:usb2="00000009" w:usb3="00000000" w:csb0="000001FF" w:csb1="00000000"/>
   </w:font>
   <w:font w:name="High Tower Text">
     <w:altName w:val="Helvetica Neue"/>
+    <w:panose1 w:val="02040502050506030303"/>
     <w:charset w:val="00"/>
     <w:family w:val="roman"/>
     <w:pitch w:val="variable"/>
@@ -5897,7 +5944,6 @@
   </w:font>
   <w:font w:name="Helvetica Neue">
     <w:altName w:val="Sylfaen"/>
-    <w:panose1 w:val="02000503000000020004"/>
     <w:charset w:val="00"/>
     <w:family w:val="swiss"/>
     <w:pitch w:val="variable"/>
@@ -5908,33 +5954,27 @@
     <w:charset w:val="00"/>
     <w:family w:val="swiss"/>
     <w:pitch w:val="variable"/>
-    <w:sig w:usb0="A00002EF" w:usb1="4000207B" w:usb2="00000000" w:usb3="00000000" w:csb0="0000019F" w:csb1="00000000"/>
+    <w:sig w:usb0="E0002AFF" w:usb1="C000247B" w:usb2="00000009" w:usb3="00000000" w:csb0="000001FF" w:csb1="00000000"/>
   </w:font>
   <w:font w:name="Courier">
-    <w:panose1 w:val="02000500000000000000"/>
+    <w:panose1 w:val="02070409020205020404"/>
     <w:charset w:val="00"/>
     <w:family w:val="roman"/>
     <w:pitch w:val="fixed"/>
     <w:sig w:usb0="00000003" w:usb1="00000000" w:usb2="00000000" w:usb3="00000000" w:csb0="00000001" w:csb1="00000000"/>
   </w:font>
   <w:font w:name="Segoe UI">
+    <w:panose1 w:val="020B0502040204020203"/>
     <w:charset w:val="00"/>
     <w:family w:val="swiss"/>
     <w:pitch w:val="variable"/>
     <w:sig w:usb0="E4002EFF" w:usb1="C000E47F" w:usb2="00000009" w:usb3="00000000" w:csb0="000001FF" w:csb1="00000000"/>
   </w:font>
-  <w:font w:name="Arial">
-    <w:panose1 w:val="020B0604020202020204"/>
-    <w:charset w:val="00"/>
-    <w:family w:val="swiss"/>
-    <w:pitch w:val="variable"/>
-    <w:sig w:usb0="E0002AFF" w:usb1="C0007843" w:usb2="00000009" w:usb3="00000000" w:csb0="000001FF" w:csb1="00000000"/>
-  </w:font>
 </w:fonts>
 </file>
 
 <file path=word/glossary/settings.xml><?xml version="1.0" encoding="utf-8"?>
-<w:settings xmlns:mc="http://schemas.openxmlformats.org/markup-compatibility/2006" xmlns:o="urn:schemas-microsoft-com:office:office" xmlns:r="http://schemas.openxmlformats.org/officeDocument/2006/relationships" xmlns:m="http://schemas.openxmlformats.org/officeDocument/2006/math" xmlns:v="urn:schemas-microsoft-com:vml" xmlns:w10="urn:schemas-microsoft-com:office:word" xmlns:w="http://schemas.openxmlformats.org/wordprocessingml/2006/main" xmlns:w14="http://schemas.microsoft.com/office/word/2010/wordml" xmlns:w15="http://schemas.microsoft.com/office/word/2012/wordml" xmlns:sl="http://schemas.openxmlformats.org/schemaLibrary/2006/main" mc:Ignorable="w14 w15">
+<w:settings xmlns:mc="http://schemas.openxmlformats.org/markup-compatibility/2006" xmlns:o="urn:schemas-microsoft-com:office:office" xmlns:r="http://schemas.openxmlformats.org/officeDocument/2006/relationships" xmlns:m="http://schemas.openxmlformats.org/officeDocument/2006/math" xmlns:v="urn:schemas-microsoft-com:vml" xmlns:w10="urn:schemas-microsoft-com:office:word" xmlns:w="http://schemas.openxmlformats.org/wordprocessingml/2006/main" xmlns:w14="http://schemas.microsoft.com/office/word/2010/wordml" xmlns:w15="http://schemas.microsoft.com/office/word/2012/wordml" xmlns:w16cid="http://schemas.microsoft.com/office/word/2016/wordml/cid" xmlns:w16se="http://schemas.microsoft.com/office/word/2015/wordml/symex" xmlns:sl="http://schemas.openxmlformats.org/schemaLibrary/2006/main" mc:Ignorable="w14 w15 w16se w16cid">
   <w:view w:val="normal"/>
   <w:defaultTabStop w:val="720"/>
   <w:characterSpacingControl w:val="doNotCompress"/>
@@ -5945,6 +5985,7 @@
     <w:compatSetting w:name="enableOpenTypeFeatures" w:uri="http://schemas.microsoft.com/office/word" w:val="1"/>
     <w:compatSetting w:name="doNotFlipMirrorIndents" w:uri="http://schemas.microsoft.com/office/word" w:val="1"/>
     <w:compatSetting w:name="differentiateMultirowTableHeaders" w:uri="http://schemas.microsoft.com/office/word" w:val="1"/>
+    <w:compatSetting w:name="useWord2013TrackBottomHyphenation" w:uri="http://schemas.microsoft.com/office/word" w:val="1"/>
   </w:compat>
   <w:rsids>
     <w:rsidRoot w:val="0004207B"/>
@@ -5952,6 +5993,7 @@
     <w:rsid w:val="0004207B"/>
     <w:rsid w:val="003013A6"/>
     <w:rsid w:val="003C6C5B"/>
+    <w:rsid w:val="007240EE"/>
   </w:rsids>
   <m:mathPr>
     <m:mathFont m:val="Cambria Math"/>
@@ -5975,7 +6017,7 @@
 </file>
 
 <file path=word/glossary/styles.xml><?xml version="1.0" encoding="utf-8"?>
-<w:styles xmlns:mc="http://schemas.openxmlformats.org/markup-compatibility/2006" xmlns:r="http://schemas.openxmlformats.org/officeDocument/2006/relationships" xmlns:w="http://schemas.openxmlformats.org/wordprocessingml/2006/main" xmlns:w14="http://schemas.microsoft.com/office/word/2010/wordml" xmlns:w15="http://schemas.microsoft.com/office/word/2012/wordml" mc:Ignorable="w14 w15">
+<w:styles xmlns:mc="http://schemas.openxmlformats.org/markup-compatibility/2006" xmlns:r="http://schemas.openxmlformats.org/officeDocument/2006/relationships" xmlns:w="http://schemas.openxmlformats.org/wordprocessingml/2006/main" xmlns:w14="http://schemas.microsoft.com/office/word/2010/wordml" xmlns:w15="http://schemas.microsoft.com/office/word/2012/wordml" xmlns:w16cid="http://schemas.microsoft.com/office/word/2016/wordml/cid" xmlns:w16se="http://schemas.microsoft.com/office/word/2015/wordml/symex" mc:Ignorable="w14 w15 w16se w16cid">
   <w:docDefaults>
     <w:rPrDefault>
       <w:rPr>
@@ -5991,7 +6033,7 @@
       </w:pPr>
     </w:pPrDefault>
   </w:docDefaults>
-  <w:latentStyles w:defLockedState="0" w:defUIPriority="99" w:defSemiHidden="0" w:defUnhideWhenUsed="0" w:defQFormat="0" w:count="382">
+  <w:latentStyles w:defLockedState="0" w:defUIPriority="99" w:defSemiHidden="0" w:defUnhideWhenUsed="0" w:defQFormat="0" w:count="375">
     <w:lsdException w:name="Normal" w:uiPriority="0" w:qFormat="1"/>
     <w:lsdException w:name="heading 1" w:uiPriority="9" w:qFormat="1"/>
     <w:lsdException w:name="heading 2" w:semiHidden="1" w:uiPriority="9" w:unhideWhenUsed="1" w:qFormat="1"/>
@@ -6417,10 +6459,9 @@
 </file>
 
 <file path=word/glossary/webSettings.xml><?xml version="1.0" encoding="utf-8"?>
-<w:webSettings xmlns:mc="http://schemas.openxmlformats.org/markup-compatibility/2006" xmlns:r="http://schemas.openxmlformats.org/officeDocument/2006/relationships" xmlns:w="http://schemas.openxmlformats.org/wordprocessingml/2006/main" xmlns:w14="http://schemas.microsoft.com/office/word/2010/wordml" xmlns:w15="http://schemas.microsoft.com/office/word/2012/wordml" mc:Ignorable="w14 w15">
+<w:webSettings xmlns:mc="http://schemas.openxmlformats.org/markup-compatibility/2006" xmlns:r="http://schemas.openxmlformats.org/officeDocument/2006/relationships" xmlns:w="http://schemas.openxmlformats.org/wordprocessingml/2006/main" xmlns:w14="http://schemas.microsoft.com/office/word/2010/wordml" xmlns:w15="http://schemas.microsoft.com/office/word/2012/wordml" xmlns:w16cid="http://schemas.microsoft.com/office/word/2016/wordml/cid" xmlns:w16se="http://schemas.microsoft.com/office/word/2015/wordml/symex" mc:Ignorable="w14 w15 w16se w16cid">
   <w:optimizeForBrowser/>
   <w:allowPNG/>
-  <w:doNotSaveAsSingleFile/>
 </w:webSettings>
 </file>
 
@@ -6709,7 +6750,7 @@
 </file>
 
 <file path=customXml/itemProps2.xml><?xml version="1.0" encoding="utf-8"?>
-<ds:datastoreItem xmlns:ds="http://schemas.openxmlformats.org/officeDocument/2006/customXml" ds:itemID="{78B4CEA1-2144-E14D-88F1-973124D87A4D}">
+<ds:datastoreItem xmlns:ds="http://schemas.openxmlformats.org/officeDocument/2006/customXml" ds:itemID="{4B0509FB-4C48-446B-A416-BC939C47F4CC}">
   <ds:schemaRefs>
     <ds:schemaRef ds:uri="http://schemas.openxmlformats.org/officeDocument/2006/bibliography"/>
   </ds:schemaRefs>

</xml_diff>